<commit_message>
finished ping&traceroute 3.2 3.3
</commit_message>
<xml_diff>
--- a/Labor/Ping-und-Traceroute/Ping und Traceroute.docx
+++ b/Labor/Ping-und-Traceroute/Ping und Traceroute.docx
@@ -46,10 +46,10 @@
                         <v:path o:extrusionok="f" gradientshapeok="t" o:connecttype="rect"/>
                         <o:lock v:ext="edit" aspectratio="t"/>
                       </v:shapetype>
-                      <v:shape id="_x0000_i1025" type="#_x0000_t75" style="width:393.95pt;height:67.9pt">
+                      <v:shape id="_x0000_i1026" type="#_x0000_t75" style="width:394pt;height:67.95pt">
                         <v:imagedata r:id="rId8" o:title=""/>
                       </v:shape>
-                      <o:OLEObject Type="Embed" ProgID="Word.Document.12" ShapeID="_x0000_i1025" DrawAspect="Content" ObjectID="_1731698255" r:id="rId9">
+                      <o:OLEObject Type="Embed" ProgID="Word.Document.12" ShapeID="_x0000_i1026" DrawAspect="Content" ObjectID="_1731759743" r:id="rId9">
                         <o:FieldCodes>\s</o:FieldCodes>
                       </o:OLEObject>
                     </w:object>
@@ -472,14 +472,27 @@
       <w:r>
         <w:t xml:space="preserve">die Web-Seite </w:t>
       </w:r>
-      <w:hyperlink r:id="rId12" w:history="1">
-        <w:r>
-          <w:rPr>
-            <w:rStyle w:val="Hyperlink"/>
-          </w:rPr>
-          <w:t>www.nsa.gov</w:t>
-        </w:r>
-      </w:hyperlink>
+      <w:r>
+        <w:fldChar w:fldCharType="begin"/>
+      </w:r>
+      <w:r>
+        <w:instrText>HYPERLINK "http://www.nsa.gov"</w:instrText>
+      </w:r>
+      <w:r>
+        <w:fldChar w:fldCharType="separate"/>
+      </w:r>
+      <w:r>
+        <w:rPr>
+          <w:rStyle w:val="Hyperlink"/>
+        </w:rPr>
+        <w:t>www.nsa.gov</w:t>
+      </w:r>
+      <w:r>
+        <w:rPr>
+          <w:rStyle w:val="Hyperlink"/>
+        </w:rPr>
+        <w:fldChar w:fldCharType="end"/>
+      </w:r>
       <w:r>
         <w:t xml:space="preserve"> </w:t>
       </w:r>
@@ -571,7 +584,7 @@
                     <pic:cNvPicPr/>
                   </pic:nvPicPr>
                   <pic:blipFill>
-                    <a:blip r:embed="rId13"/>
+                    <a:blip r:embed="rId12"/>
                     <a:stretch>
                       <a:fillRect/>
                     </a:stretch>
@@ -732,7 +745,7 @@
                     <pic:cNvPicPr/>
                   </pic:nvPicPr>
                   <pic:blipFill>
-                    <a:blip r:embed="rId14"/>
+                    <a:blip r:embed="rId13"/>
                     <a:stretch>
                       <a:fillRect/>
                     </a:stretch>
@@ -968,7 +981,7 @@
           <w:numId w:val="39"/>
         </w:numPr>
       </w:pPr>
-      <w:hyperlink r:id="rId15" w:history="1">
+      <w:hyperlink r:id="rId14" w:history="1">
         <w:r>
           <w:rPr>
             <w:rStyle w:val="Hyperlink"/>
@@ -985,7 +998,7 @@
           <w:numId w:val="39"/>
         </w:numPr>
       </w:pPr>
-      <w:hyperlink r:id="rId16" w:history="1">
+      <w:hyperlink r:id="rId15" w:history="1">
         <w:r>
           <w:rPr>
             <w:rStyle w:val="Hyperlink"/>
@@ -1002,7 +1015,7 @@
           <w:numId w:val="39"/>
         </w:numPr>
       </w:pPr>
-      <w:hyperlink r:id="rId17" w:history="1">
+      <w:hyperlink r:id="rId16" w:history="1">
         <w:r>
           <w:rPr>
             <w:rStyle w:val="Hyperlink"/>
@@ -1040,7 +1053,7 @@
             <wp:cNvGraphicFramePr/>
             <a:graphic xmlns:a="http://schemas.openxmlformats.org/drawingml/2006/main">
               <a:graphicData uri="http://schemas.openxmlformats.org/drawingml/2006/chart">
-                <c:chart xmlns:c="http://schemas.openxmlformats.org/drawingml/2006/chart" xmlns:r="http://schemas.openxmlformats.org/officeDocument/2006/relationships" r:id="rId18"/>
+                <c:chart xmlns:c="http://schemas.openxmlformats.org/drawingml/2006/chart" xmlns:r="http://schemas.openxmlformats.org/officeDocument/2006/relationships" r:id="rId17"/>
               </a:graphicData>
             </a:graphic>
           </wp:inline>
@@ -1093,13 +1106,7 @@
         <w:rPr>
           <w:lang w:val="en-US"/>
         </w:rPr>
-        <w:t xml:space="preserve"> </w:t>
-      </w:r>
-      <w:r>
-        <w:rPr>
-          <w:lang w:val="en-US"/>
-        </w:rPr>
-        <w:t xml:space="preserve">for /l %%a IN (0,1000,20000) DO (ping -l %%a -n 5 www.fu-berlin.de | </w:t>
+        <w:t xml:space="preserve"> for /l %%a IN (0,1000,20000) DO (ping -l %%a -n 5 www.fu-berlin.de | </w:t>
       </w:r>
       <w:proofErr w:type="spellStart"/>
       <w:r>
@@ -1152,7 +1159,7 @@
             <wp:cNvGraphicFramePr/>
             <a:graphic xmlns:a="http://schemas.openxmlformats.org/drawingml/2006/main">
               <a:graphicData uri="http://schemas.openxmlformats.org/drawingml/2006/chart">
-                <c:chart xmlns:c="http://schemas.openxmlformats.org/drawingml/2006/chart" xmlns:r="http://schemas.openxmlformats.org/officeDocument/2006/relationships" r:id="rId19"/>
+                <c:chart xmlns:c="http://schemas.openxmlformats.org/drawingml/2006/chart" xmlns:r="http://schemas.openxmlformats.org/officeDocument/2006/relationships" r:id="rId18"/>
               </a:graphicData>
             </a:graphic>
           </wp:inline>
@@ -1238,7 +1245,7 @@
           <w:numId w:val="30"/>
         </w:numPr>
       </w:pPr>
-      <w:hyperlink r:id="rId20" w:history="1">
+      <w:hyperlink r:id="rId19" w:history="1">
         <w:r>
           <w:rPr>
             <w:rStyle w:val="Hyperlink"/>
@@ -1255,7 +1262,7 @@
           <w:numId w:val="30"/>
         </w:numPr>
       </w:pPr>
-      <w:hyperlink r:id="rId21" w:history="1">
+      <w:hyperlink r:id="rId20" w:history="1">
         <w:r>
           <w:rPr>
             <w:rStyle w:val="Hyperlink"/>
@@ -1272,7 +1279,7 @@
           <w:numId w:val="30"/>
         </w:numPr>
       </w:pPr>
-      <w:hyperlink r:id="rId22" w:history="1">
+      <w:hyperlink r:id="rId21" w:history="1">
         <w:r>
           <w:rPr>
             <w:rStyle w:val="Hyperlink"/>
@@ -1289,12 +1296,24 @@
           <w:numId w:val="30"/>
         </w:numPr>
       </w:pPr>
-      <w:hyperlink r:id="rId23" w:history="1">
+      <w:hyperlink r:id="rId22" w:history="1">
         <w:r>
           <w:rPr>
             <w:rStyle w:val="Hyperlink"/>
           </w:rPr>
-          <w:t>https://lg.he.net/</w:t>
+          <w:t>https://lg</w:t>
+        </w:r>
+        <w:r>
+          <w:rPr>
+            <w:rStyle w:val="Hyperlink"/>
+          </w:rPr>
+          <w:t>.</w:t>
+        </w:r>
+        <w:r>
+          <w:rPr>
+            <w:rStyle w:val="Hyperlink"/>
+          </w:rPr>
+          <w:t>he.net/</w:t>
         </w:r>
       </w:hyperlink>
     </w:p>
@@ -1353,14 +1372,27 @@
       <w:r>
         <w:t xml:space="preserve">Route für </w:t>
       </w:r>
-      <w:hyperlink r:id="rId24" w:history="1">
-        <w:r>
-          <w:rPr>
-            <w:rStyle w:val="Hyperlink"/>
-          </w:rPr>
-          <w:t>www.htwg-konstanz.de</w:t>
-        </w:r>
-      </w:hyperlink>
+      <w:r>
+        <w:fldChar w:fldCharType="begin"/>
+      </w:r>
+      <w:r>
+        <w:instrText>HYPERLINK "http://www.htwg-konstanz.de"</w:instrText>
+      </w:r>
+      <w:r>
+        <w:fldChar w:fldCharType="separate"/>
+      </w:r>
+      <w:r>
+        <w:rPr>
+          <w:rStyle w:val="Hyperlink"/>
+        </w:rPr>
+        <w:t>www.htwg-konstanz.de</w:t>
+      </w:r>
+      <w:r>
+        <w:rPr>
+          <w:rStyle w:val="Hyperlink"/>
+        </w:rPr>
+        <w:fldChar w:fldCharType="end"/>
+      </w:r>
       <w:r>
         <w:t xml:space="preserve"> : USA -&gt; Schweden -&gt; Deutschland</w:t>
       </w:r>
@@ -1390,7 +1422,7 @@
                     <pic:cNvPicPr/>
                   </pic:nvPicPr>
                   <pic:blipFill>
-                    <a:blip r:embed="rId25"/>
+                    <a:blip r:embed="rId23"/>
                     <a:stretch>
                       <a:fillRect/>
                     </a:stretch>
@@ -1451,7 +1483,7 @@
                     <pic:cNvPicPr/>
                   </pic:nvPicPr>
                   <pic:blipFill>
-                    <a:blip r:embed="rId26"/>
+                    <a:blip r:embed="rId24"/>
                     <a:stretch>
                       <a:fillRect/>
                     </a:stretch>
@@ -1475,6 +1507,30 @@
     <w:p>
       <w:pPr>
         <w:pStyle w:val="ListParagraph"/>
+        <w:ind w:left="360"/>
+      </w:pPr>
+    </w:p>
+    <w:p>
+      <w:pPr>
+        <w:pStyle w:val="ListParagraph"/>
+        <w:ind w:left="360"/>
+      </w:pPr>
+    </w:p>
+    <w:p>
+      <w:pPr>
+        <w:pStyle w:val="ListParagraph"/>
+        <w:ind w:left="360"/>
+      </w:pPr>
+    </w:p>
+    <w:p>
+      <w:pPr>
+        <w:pStyle w:val="ListParagraph"/>
+        <w:ind w:left="360"/>
+      </w:pPr>
+    </w:p>
+    <w:p>
+      <w:pPr>
+        <w:pStyle w:val="ListParagraph"/>
         <w:numPr>
           <w:ilvl w:val="0"/>
           <w:numId w:val="34"/>
@@ -1492,50 +1548,144 @@
           <w:b/>
           <w:bCs/>
         </w:rPr>
-        <w:t xml:space="preserve">Bestimmen Sie, in welchem Netz sich der Rechner befindet, von dem der traceroute Befehl gestartet wird. Bestimmen Sie außerdem, durch welche Netze die Pakete geroutet werden. Sie können bestimmen, zu welchem Netz ein Router gehört, in dem Sie die ASN (Autonomous System Number) des Routers bestimmen, die Netze eindeutig </w:t>
-      </w:r>
-      <w:r>
-        <w:rPr>
-          <w:b/>
-          <w:bCs/>
-        </w:rPr>
         <w:lastRenderedPageBreak/>
-        <w:t xml:space="preserve">kennzeichnet. Nutzen Sie dazu beispielsweise das Online Tool </w:t>
-      </w:r>
-      <w:hyperlink r:id="rId27" w:history="1">
-        <w:r>
-          <w:rPr>
-            <w:rStyle w:val="Hyperlink"/>
-            <w:b/>
-            <w:bCs/>
-          </w:rPr>
-          <w:t>https://www.ultratools.co</w:t>
-        </w:r>
-        <w:r>
-          <w:rPr>
-            <w:rStyle w:val="Hyperlink"/>
-            <w:b/>
-            <w:bCs/>
-          </w:rPr>
-          <w:t>m</w:t>
-        </w:r>
-        <w:r>
-          <w:rPr>
-            <w:rStyle w:val="Hyperlink"/>
-            <w:b/>
-            <w:bCs/>
-          </w:rPr>
-          <w:t>/tools/asnInfo</w:t>
-        </w:r>
-      </w:hyperlink>
+        <w:t xml:space="preserve">Bestimmen Sie, in welchem Netz sich der Rechner befindet, von dem der traceroute Befehl gestartet wird. Bestimmen Sie außerdem, durch welche Netze die Pakete geroutet werden. Sie können bestimmen, zu welchem Netz ein Router gehört, in dem Sie die ASN (Autonomous System Number) des Routers bestimmen, die Netze eindeutig kennzeichnet. Nutzen Sie dazu beispielsweise das Online Tool </w:t>
+      </w:r>
+      <w:r>
+        <w:fldChar w:fldCharType="begin"/>
+      </w:r>
+      <w:r>
+        <w:instrText>HYPERLINK "https://www.ultratools.com/tools/asnInfo"</w:instrText>
+      </w:r>
+      <w:r>
+        <w:fldChar w:fldCharType="separate"/>
+      </w:r>
       <w:r>
         <w:rPr>
           <w:rStyle w:val="Hyperlink"/>
           <w:b/>
           <w:bCs/>
         </w:rPr>
+        <w:t>https://www.ultratools.com/tools/asnInfo</w:t>
+      </w:r>
+      <w:r>
+        <w:rPr>
+          <w:rStyle w:val="Hyperlink"/>
+          <w:b/>
+          <w:bCs/>
+        </w:rPr>
+        <w:fldChar w:fldCharType="end"/>
+      </w:r>
+      <w:r>
+        <w:rPr>
+          <w:rStyle w:val="Hyperlink"/>
+          <w:b/>
+          <w:bCs/>
+        </w:rPr>
         <w:t>.</w:t>
       </w:r>
+    </w:p>
+    <w:p>
+      <w:pPr>
+        <w:pStyle w:val="ListParagraph"/>
+        <w:ind w:left="360"/>
+        <w:rPr>
+          <w:b/>
+          <w:bCs/>
+        </w:rPr>
+      </w:pPr>
+    </w:p>
+    <w:p>
+      <w:pPr>
+        <w:pStyle w:val="ListParagraph"/>
+        <w:ind w:left="360"/>
+        <w:rPr>
+          <w:rStyle w:val="Hyperlink"/>
+          <w:b/>
+          <w:bCs/>
+          <w:color w:val="auto"/>
+          <w:u w:val="none"/>
+        </w:rPr>
+      </w:pPr>
+    </w:p>
+    <w:p>
+      <w:pPr>
+        <w:pStyle w:val="ListParagraph"/>
+        <w:ind w:left="360"/>
+        <w:rPr>
+          <w:rStyle w:val="Hyperlink"/>
+          <w:b/>
+          <w:bCs/>
+          <w:color w:val="auto"/>
+          <w:u w:val="none"/>
+        </w:rPr>
+      </w:pPr>
+      <w:r>
+        <w:rPr>
+          <w:noProof/>
+        </w:rPr>
+        <w:drawing>
+          <wp:inline distT="0" distB="0" distL="0" distR="0" wp14:anchorId="202D5645" wp14:editId="55E00AD8">
+            <wp:extent cx="3284525" cy="4024125"/>
+            <wp:effectExtent l="0" t="0" r="0" b="0"/>
+            <wp:docPr id="18" name="Picture 18" descr="A screenshot of a computer&#10;&#10;Description automatically generated with medium confidence"/>
+            <wp:cNvGraphicFramePr>
+              <a:graphicFrameLocks xmlns:a="http://schemas.openxmlformats.org/drawingml/2006/main" noChangeAspect="1"/>
+            </wp:cNvGraphicFramePr>
+            <a:graphic xmlns:a="http://schemas.openxmlformats.org/drawingml/2006/main">
+              <a:graphicData uri="http://schemas.openxmlformats.org/drawingml/2006/picture">
+                <pic:pic xmlns:pic="http://schemas.openxmlformats.org/drawingml/2006/picture">
+                  <pic:nvPicPr>
+                    <pic:cNvPr id="18" name="Picture 18" descr="A screenshot of a computer&#10;&#10;Description automatically generated with medium confidence"/>
+                    <pic:cNvPicPr/>
+                  </pic:nvPicPr>
+                  <pic:blipFill>
+                    <a:blip r:embed="rId25"/>
+                    <a:stretch>
+                      <a:fillRect/>
+                    </a:stretch>
+                  </pic:blipFill>
+                  <pic:spPr>
+                    <a:xfrm>
+                      <a:off x="0" y="0"/>
+                      <a:ext cx="3296947" cy="4039344"/>
+                    </a:xfrm>
+                    <a:prstGeom prst="rect">
+                      <a:avLst/>
+                    </a:prstGeom>
+                  </pic:spPr>
+                </pic:pic>
+              </a:graphicData>
+            </a:graphic>
+          </wp:inline>
+        </w:drawing>
+      </w:r>
+    </w:p>
+    <w:p>
+      <w:pPr>
+        <w:pStyle w:val="ListParagraph"/>
+        <w:ind w:left="360"/>
+        <w:rPr>
+          <w:rStyle w:val="Hyperlink"/>
+          <w:b/>
+          <w:bCs/>
+          <w:color w:val="auto"/>
+          <w:u w:val="none"/>
+        </w:rPr>
+      </w:pPr>
+    </w:p>
+    <w:p>
+      <w:pPr>
+        <w:pStyle w:val="ListParagraph"/>
+        <w:ind w:left="360"/>
+        <w:rPr>
+          <w:rStyle w:val="Hyperlink"/>
+          <w:b/>
+          <w:bCs/>
+          <w:color w:val="auto"/>
+          <w:u w:val="none"/>
+        </w:rPr>
+      </w:pPr>
     </w:p>
     <w:p>
       <w:pPr>
@@ -1545,21 +1695,675 @@
           <w:numId w:val="34"/>
         </w:numPr>
         <w:rPr>
-          <w:b/>
-          <w:bCs/>
-        </w:rPr>
-      </w:pPr>
-      <w:r>
-        <w:rPr>
           <w:rStyle w:val="Hyperlink"/>
           <w:b/>
           <w:bCs/>
           <w:color w:val="auto"/>
           <w:u w:val="none"/>
         </w:rPr>
+      </w:pPr>
+      <w:r>
+        <w:rPr>
+          <w:rStyle w:val="Hyperlink"/>
+          <w:b/>
+          <w:bCs/>
+          <w:color w:val="auto"/>
+          <w:u w:val="none"/>
+        </w:rPr>
         <w:t xml:space="preserve">Betrachten Sie nun mehrere Online-Tools, so dass Sie den Traceroute-Befehl von mindestens drei unterschiedlichen Netzen aus starten können. Führen Sie den Traceroute-Befehl nun nicht mehr nur für den Web-Server der Hochschule sondern zusätzlich für </w:t>
       </w:r>
-      <w:hyperlink r:id="rId28" w:history="1">
+      <w:r>
+        <w:fldChar w:fldCharType="begin"/>
+      </w:r>
+      <w:r>
+        <w:instrText>HYPERLINK "http://www.ntt.co.jp"</w:instrText>
+      </w:r>
+      <w:r>
+        <w:fldChar w:fldCharType="separate"/>
+      </w:r>
+      <w:r>
+        <w:rPr>
+          <w:rStyle w:val="Hyperlink"/>
+          <w:b/>
+          <w:bCs/>
+        </w:rPr>
+        <w:t>www.ntt.co.jp</w:t>
+      </w:r>
+      <w:r>
+        <w:rPr>
+          <w:rStyle w:val="Hyperlink"/>
+          <w:b/>
+          <w:bCs/>
+        </w:rPr>
+        <w:fldChar w:fldCharType="end"/>
+      </w:r>
+      <w:r>
+        <w:rPr>
+          <w:rStyle w:val="Hyperlink"/>
+          <w:b/>
+          <w:bCs/>
+          <w:color w:val="auto"/>
+          <w:u w:val="none"/>
+        </w:rPr>
+        <w:t xml:space="preserve"> und </w:t>
+      </w:r>
+      <w:r>
+        <w:fldChar w:fldCharType="begin"/>
+      </w:r>
+      <w:r>
+        <w:instrText>HYPERLINK "http://www.google.com"</w:instrText>
+      </w:r>
+      <w:r>
+        <w:fldChar w:fldCharType="separate"/>
+      </w:r>
+      <w:r>
+        <w:rPr>
+          <w:rStyle w:val="Hyperlink"/>
+          <w:b/>
+          <w:bCs/>
+        </w:rPr>
+        <w:t>www.google.com</w:t>
+      </w:r>
+      <w:r>
+        <w:rPr>
+          <w:rStyle w:val="Hyperlink"/>
+          <w:b/>
+          <w:bCs/>
+        </w:rPr>
+        <w:fldChar w:fldCharType="end"/>
+      </w:r>
+      <w:r>
+        <w:rPr>
+          <w:rStyle w:val="Hyperlink"/>
+          <w:b/>
+          <w:bCs/>
+          <w:color w:val="auto"/>
+          <w:u w:val="none"/>
+        </w:rPr>
+        <w:t xml:space="preserve"> aus. Bestimmen Sie, welche Teile der Route für die unterschiedlichen Kombinationen</w:t>
+      </w:r>
+      <w:r>
+        <w:rPr>
+          <w:rStyle w:val="Hyperlink"/>
+          <w:b/>
+          <w:bCs/>
+          <w:color w:val="auto"/>
+          <w:u w:val="none"/>
+        </w:rPr>
+        <w:t xml:space="preserve"> aus Online-Tool und Zielrechner identisch sind.</w:t>
+      </w:r>
+    </w:p>
+    <w:p>
+      <w:pPr>
+        <w:rPr>
+          <w:rStyle w:val="Hyperlink"/>
+          <w:b/>
+          <w:bCs/>
+          <w:color w:val="auto"/>
+          <w:u w:val="none"/>
+        </w:rPr>
+      </w:pPr>
+    </w:p>
+    <w:p>
+      <w:pPr>
+        <w:rPr>
+          <w:rStyle w:val="Hyperlink"/>
+          <w:b/>
+          <w:bCs/>
+          <w:color w:val="auto"/>
+          <w:u w:val="none"/>
+        </w:rPr>
+      </w:pPr>
+    </w:p>
+    <w:p>
+      <w:pPr>
+        <w:rPr>
+          <w:rStyle w:val="Hyperlink"/>
+          <w:b/>
+          <w:bCs/>
+          <w:color w:val="auto"/>
+          <w:u w:val="none"/>
+        </w:rPr>
+      </w:pPr>
+    </w:p>
+    <w:p>
+      <w:pPr>
+        <w:pStyle w:val="ListParagraph"/>
+        <w:rPr>
+          <w:rStyle w:val="Hyperlink"/>
+          <w:b/>
+          <w:bCs/>
+          <w:color w:val="auto"/>
+          <w:u w:val="none"/>
+        </w:rPr>
+      </w:pPr>
+    </w:p>
+    <w:p>
+      <w:pPr>
+        <w:pStyle w:val="ListParagraph"/>
+        <w:ind w:left="360"/>
+        <w:rPr>
+          <w:rStyle w:val="Hyperlink"/>
+          <w:b/>
+          <w:bCs/>
+          <w:color w:val="auto"/>
+          <w:u w:val="none"/>
+        </w:rPr>
+      </w:pPr>
+    </w:p>
+    <w:p>
+      <w:pPr>
+        <w:pStyle w:val="ListParagraph"/>
+        <w:numPr>
+          <w:ilvl w:val="0"/>
+          <w:numId w:val="41"/>
+        </w:numPr>
+        <w:rPr>
+          <w:rStyle w:val="Hyperlink"/>
+          <w:color w:val="auto"/>
+          <w:u w:val="none"/>
+          <w:lang w:val="en-US"/>
+        </w:rPr>
+      </w:pPr>
+      <w:proofErr w:type="spellStart"/>
+      <w:r>
+        <w:rPr>
+          <w:rStyle w:val="Hyperlink"/>
+          <w:color w:val="auto"/>
+          <w:u w:val="none"/>
+          <w:lang w:val="en-US"/>
+        </w:rPr>
+        <w:t>Ziel</w:t>
+      </w:r>
+      <w:proofErr w:type="spellEnd"/>
+      <w:r>
+        <w:rPr>
+          <w:rStyle w:val="Hyperlink"/>
+          <w:color w:val="auto"/>
+          <w:u w:val="none"/>
+          <w:lang w:val="en-US"/>
+        </w:rPr>
+        <w:t xml:space="preserve">: </w:t>
+      </w:r>
+      <w:hyperlink r:id="rId26" w:history="1">
+        <w:r>
+          <w:rPr>
+            <w:rStyle w:val="Hyperlink"/>
+            <w:lang w:val="en-US"/>
+          </w:rPr>
+          <w:t>www.htwg-konstanz.de</w:t>
+        </w:r>
+      </w:hyperlink>
+    </w:p>
+    <w:p>
+      <w:pPr>
+        <w:pStyle w:val="ListParagraph"/>
+        <w:ind w:left="1080"/>
+        <w:rPr>
+          <w:lang w:val="en-US"/>
+        </w:rPr>
+      </w:pPr>
+    </w:p>
+    <w:p>
+      <w:pPr>
+        <w:pStyle w:val="ListParagraph"/>
+        <w:ind w:left="360"/>
+        <w:rPr>
+          <w:b/>
+          <w:bCs/>
+        </w:rPr>
+      </w:pPr>
+      <w:r>
+        <w:rPr>
+          <w:noProof/>
+        </w:rPr>
+        <w:drawing>
+          <wp:inline distT="0" distB="0" distL="0" distR="0" wp14:anchorId="280FF889" wp14:editId="4CA6642A">
+            <wp:extent cx="5972810" cy="2592705"/>
+            <wp:effectExtent l="0" t="0" r="0" b="0"/>
+            <wp:docPr id="2" name="Picture 2" descr="Table&#10;&#10;Description automatically generated with medium confidence"/>
+            <wp:cNvGraphicFramePr>
+              <a:graphicFrameLocks xmlns:a="http://schemas.openxmlformats.org/drawingml/2006/main" noChangeAspect="1"/>
+            </wp:cNvGraphicFramePr>
+            <a:graphic xmlns:a="http://schemas.openxmlformats.org/drawingml/2006/main">
+              <a:graphicData uri="http://schemas.openxmlformats.org/drawingml/2006/picture">
+                <pic:pic xmlns:pic="http://schemas.openxmlformats.org/drawingml/2006/picture">
+                  <pic:nvPicPr>
+                    <pic:cNvPr id="2" name="Picture 2" descr="Table&#10;&#10;Description automatically generated with medium confidence"/>
+                    <pic:cNvPicPr/>
+                  </pic:nvPicPr>
+                  <pic:blipFill>
+                    <a:blip r:embed="rId27"/>
+                    <a:stretch>
+                      <a:fillRect/>
+                    </a:stretch>
+                  </pic:blipFill>
+                  <pic:spPr>
+                    <a:xfrm>
+                      <a:off x="0" y="0"/>
+                      <a:ext cx="5972810" cy="2592705"/>
+                    </a:xfrm>
+                    <a:prstGeom prst="rect">
+                      <a:avLst/>
+                    </a:prstGeom>
+                  </pic:spPr>
+                </pic:pic>
+              </a:graphicData>
+            </a:graphic>
+          </wp:inline>
+        </w:drawing>
+      </w:r>
+    </w:p>
+    <w:p>
+      <w:pPr>
+        <w:pStyle w:val="ListParagraph"/>
+        <w:ind w:left="360"/>
+        <w:rPr>
+          <w:b/>
+          <w:bCs/>
+        </w:rPr>
+      </w:pPr>
+      <w:r>
+        <w:rPr>
+          <w:noProof/>
+        </w:rPr>
+        <w:drawing>
+          <wp:inline distT="0" distB="0" distL="0" distR="0" wp14:anchorId="0C449D64" wp14:editId="1A0F031B">
+            <wp:extent cx="5972810" cy="2680970"/>
+            <wp:effectExtent l="0" t="0" r="0" b="0"/>
+            <wp:docPr id="4" name="Picture 4" descr="Text&#10;&#10;Description automatically generated"/>
+            <wp:cNvGraphicFramePr>
+              <a:graphicFrameLocks xmlns:a="http://schemas.openxmlformats.org/drawingml/2006/main" noChangeAspect="1"/>
+            </wp:cNvGraphicFramePr>
+            <a:graphic xmlns:a="http://schemas.openxmlformats.org/drawingml/2006/main">
+              <a:graphicData uri="http://schemas.openxmlformats.org/drawingml/2006/picture">
+                <pic:pic xmlns:pic="http://schemas.openxmlformats.org/drawingml/2006/picture">
+                  <pic:nvPicPr>
+                    <pic:cNvPr id="4" name="Picture 4" descr="Text&#10;&#10;Description automatically generated"/>
+                    <pic:cNvPicPr/>
+                  </pic:nvPicPr>
+                  <pic:blipFill>
+                    <a:blip r:embed="rId28"/>
+                    <a:stretch>
+                      <a:fillRect/>
+                    </a:stretch>
+                  </pic:blipFill>
+                  <pic:spPr>
+                    <a:xfrm>
+                      <a:off x="0" y="0"/>
+                      <a:ext cx="5972810" cy="2680970"/>
+                    </a:xfrm>
+                    <a:prstGeom prst="rect">
+                      <a:avLst/>
+                    </a:prstGeom>
+                  </pic:spPr>
+                </pic:pic>
+              </a:graphicData>
+            </a:graphic>
+          </wp:inline>
+        </w:drawing>
+      </w:r>
+    </w:p>
+    <w:p>
+      <w:pPr>
+        <w:pStyle w:val="ListParagraph"/>
+        <w:ind w:left="360"/>
+        <w:rPr>
+          <w:b/>
+          <w:bCs/>
+        </w:rPr>
+      </w:pPr>
+    </w:p>
+    <w:p>
+      <w:pPr>
+        <w:pStyle w:val="ListParagraph"/>
+        <w:ind w:left="360"/>
+        <w:rPr>
+          <w:b/>
+          <w:bCs/>
+        </w:rPr>
+      </w:pPr>
+      <w:r>
+        <w:rPr>
+          <w:noProof/>
+        </w:rPr>
+        <w:drawing>
+          <wp:inline distT="0" distB="0" distL="0" distR="0" wp14:anchorId="7E2D7DB3" wp14:editId="1D0AAB3A">
+            <wp:extent cx="5972810" cy="1916430"/>
+            <wp:effectExtent l="0" t="0" r="0" b="0"/>
+            <wp:docPr id="10" name="Picture 10" descr="A picture containing text&#10;&#10;Description automatically generated"/>
+            <wp:cNvGraphicFramePr>
+              <a:graphicFrameLocks xmlns:a="http://schemas.openxmlformats.org/drawingml/2006/main" noChangeAspect="1"/>
+            </wp:cNvGraphicFramePr>
+            <a:graphic xmlns:a="http://schemas.openxmlformats.org/drawingml/2006/main">
+              <a:graphicData uri="http://schemas.openxmlformats.org/drawingml/2006/picture">
+                <pic:pic xmlns:pic="http://schemas.openxmlformats.org/drawingml/2006/picture">
+                  <pic:nvPicPr>
+                    <pic:cNvPr id="10" name="Picture 10" descr="A picture containing text&#10;&#10;Description automatically generated"/>
+                    <pic:cNvPicPr/>
+                  </pic:nvPicPr>
+                  <pic:blipFill>
+                    <a:blip r:embed="rId29"/>
+                    <a:stretch>
+                      <a:fillRect/>
+                    </a:stretch>
+                  </pic:blipFill>
+                  <pic:spPr>
+                    <a:xfrm>
+                      <a:off x="0" y="0"/>
+                      <a:ext cx="5972810" cy="1916430"/>
+                    </a:xfrm>
+                    <a:prstGeom prst="rect">
+                      <a:avLst/>
+                    </a:prstGeom>
+                  </pic:spPr>
+                </pic:pic>
+              </a:graphicData>
+            </a:graphic>
+          </wp:inline>
+        </w:drawing>
+      </w:r>
+    </w:p>
+    <w:p>
+      <w:pPr>
+        <w:pStyle w:val="ListParagraph"/>
+        <w:ind w:left="360"/>
+      </w:pPr>
+    </w:p>
+    <w:p>
+      <w:pPr>
+        <w:pStyle w:val="ListParagraph"/>
+        <w:numPr>
+          <w:ilvl w:val="0"/>
+          <w:numId w:val="43"/>
+        </w:numPr>
+      </w:pPr>
+      <w:r>
+        <w:t>Belwue.net</w:t>
+      </w:r>
+      <w:r>
+        <w:t xml:space="preserve"> = Baden-Württembergisches Lan ist gleich</w:t>
+      </w:r>
+    </w:p>
+    <w:p/>
+    <w:p>
+      <w:pPr>
+        <w:pStyle w:val="ListParagraph"/>
+        <w:numPr>
+          <w:ilvl w:val="0"/>
+          <w:numId w:val="41"/>
+        </w:numPr>
+        <w:spacing w:after="0"/>
+        <w:jc w:val="left"/>
+      </w:pPr>
+      <w:r>
+        <w:t xml:space="preserve">Ziel: </w:t>
+      </w:r>
+      <w:hyperlink r:id="rId30" w:history="1">
+        <w:r>
+          <w:rPr>
+            <w:rStyle w:val="Hyperlink"/>
+          </w:rPr>
+          <w:t>www.google.com</w:t>
+        </w:r>
+      </w:hyperlink>
+    </w:p>
+    <w:p>
+      <w:pPr>
+        <w:spacing w:after="0"/>
+        <w:jc w:val="left"/>
+      </w:pPr>
+    </w:p>
+    <w:p>
+      <w:pPr>
+        <w:spacing w:after="0"/>
+        <w:jc w:val="left"/>
+      </w:pPr>
+      <w:r>
+        <w:rPr>
+          <w:noProof/>
+        </w:rPr>
+        <w:drawing>
+          <wp:inline distT="0" distB="0" distL="0" distR="0" wp14:anchorId="138BA0DB" wp14:editId="5300295C">
+            <wp:extent cx="5972810" cy="2470785"/>
+            <wp:effectExtent l="0" t="0" r="0" b="0"/>
+            <wp:docPr id="12" name="Picture 12" descr="A screenshot of a computer&#10;&#10;Description automatically generated with medium confidence"/>
+            <wp:cNvGraphicFramePr>
+              <a:graphicFrameLocks xmlns:a="http://schemas.openxmlformats.org/drawingml/2006/main" noChangeAspect="1"/>
+            </wp:cNvGraphicFramePr>
+            <a:graphic xmlns:a="http://schemas.openxmlformats.org/drawingml/2006/main">
+              <a:graphicData uri="http://schemas.openxmlformats.org/drawingml/2006/picture">
+                <pic:pic xmlns:pic="http://schemas.openxmlformats.org/drawingml/2006/picture">
+                  <pic:nvPicPr>
+                    <pic:cNvPr id="12" name="Picture 12" descr="A screenshot of a computer&#10;&#10;Description automatically generated with medium confidence"/>
+                    <pic:cNvPicPr/>
+                  </pic:nvPicPr>
+                  <pic:blipFill>
+                    <a:blip r:embed="rId31"/>
+                    <a:stretch>
+                      <a:fillRect/>
+                    </a:stretch>
+                  </pic:blipFill>
+                  <pic:spPr>
+                    <a:xfrm>
+                      <a:off x="0" y="0"/>
+                      <a:ext cx="5972810" cy="2470785"/>
+                    </a:xfrm>
+                    <a:prstGeom prst="rect">
+                      <a:avLst/>
+                    </a:prstGeom>
+                  </pic:spPr>
+                </pic:pic>
+              </a:graphicData>
+            </a:graphic>
+          </wp:inline>
+        </w:drawing>
+      </w:r>
+    </w:p>
+    <w:p>
+      <w:pPr>
+        <w:spacing w:after="0"/>
+        <w:jc w:val="left"/>
+      </w:pPr>
+    </w:p>
+    <w:p>
+      <w:pPr>
+        <w:spacing w:after="0"/>
+        <w:jc w:val="left"/>
+      </w:pPr>
+      <w:r>
+        <w:rPr>
+          <w:noProof/>
+        </w:rPr>
+        <w:drawing>
+          <wp:inline distT="0" distB="0" distL="0" distR="0" wp14:anchorId="202DC267" wp14:editId="3BF8D8C1">
+            <wp:extent cx="5972810" cy="1220470"/>
+            <wp:effectExtent l="0" t="0" r="0" b="0"/>
+            <wp:docPr id="13" name="Picture 13" descr="Text&#10;&#10;Description automatically generated"/>
+            <wp:cNvGraphicFramePr>
+              <a:graphicFrameLocks xmlns:a="http://schemas.openxmlformats.org/drawingml/2006/main" noChangeAspect="1"/>
+            </wp:cNvGraphicFramePr>
+            <a:graphic xmlns:a="http://schemas.openxmlformats.org/drawingml/2006/main">
+              <a:graphicData uri="http://schemas.openxmlformats.org/drawingml/2006/picture">
+                <pic:pic xmlns:pic="http://schemas.openxmlformats.org/drawingml/2006/picture">
+                  <pic:nvPicPr>
+                    <pic:cNvPr id="13" name="Picture 13" descr="Text&#10;&#10;Description automatically generated"/>
+                    <pic:cNvPicPr/>
+                  </pic:nvPicPr>
+                  <pic:blipFill>
+                    <a:blip r:embed="rId32"/>
+                    <a:stretch>
+                      <a:fillRect/>
+                    </a:stretch>
+                  </pic:blipFill>
+                  <pic:spPr>
+                    <a:xfrm>
+                      <a:off x="0" y="0"/>
+                      <a:ext cx="5972810" cy="1220470"/>
+                    </a:xfrm>
+                    <a:prstGeom prst="rect">
+                      <a:avLst/>
+                    </a:prstGeom>
+                  </pic:spPr>
+                </pic:pic>
+              </a:graphicData>
+            </a:graphic>
+          </wp:inline>
+        </w:drawing>
+      </w:r>
+    </w:p>
+    <w:p>
+      <w:pPr>
+        <w:spacing w:after="0"/>
+        <w:jc w:val="left"/>
+      </w:pPr>
+      <w:r>
+        <w:rPr>
+          <w:noProof/>
+        </w:rPr>
+        <w:drawing>
+          <wp:inline distT="0" distB="0" distL="0" distR="0" wp14:anchorId="439B4E93" wp14:editId="76982B7D">
+            <wp:extent cx="5972810" cy="1343660"/>
+            <wp:effectExtent l="0" t="0" r="0" b="0"/>
+            <wp:docPr id="14" name="Picture 14" descr="Text&#10;&#10;Description automatically generated"/>
+            <wp:cNvGraphicFramePr>
+              <a:graphicFrameLocks xmlns:a="http://schemas.openxmlformats.org/drawingml/2006/main" noChangeAspect="1"/>
+            </wp:cNvGraphicFramePr>
+            <a:graphic xmlns:a="http://schemas.openxmlformats.org/drawingml/2006/main">
+              <a:graphicData uri="http://schemas.openxmlformats.org/drawingml/2006/picture">
+                <pic:pic xmlns:pic="http://schemas.openxmlformats.org/drawingml/2006/picture">
+                  <pic:nvPicPr>
+                    <pic:cNvPr id="14" name="Picture 14" descr="Text&#10;&#10;Description automatically generated"/>
+                    <pic:cNvPicPr/>
+                  </pic:nvPicPr>
+                  <pic:blipFill>
+                    <a:blip r:embed="rId33"/>
+                    <a:stretch>
+                      <a:fillRect/>
+                    </a:stretch>
+                  </pic:blipFill>
+                  <pic:spPr>
+                    <a:xfrm>
+                      <a:off x="0" y="0"/>
+                      <a:ext cx="5972810" cy="1343660"/>
+                    </a:xfrm>
+                    <a:prstGeom prst="rect">
+                      <a:avLst/>
+                    </a:prstGeom>
+                  </pic:spPr>
+                </pic:pic>
+              </a:graphicData>
+            </a:graphic>
+          </wp:inline>
+        </w:drawing>
+      </w:r>
+    </w:p>
+    <w:p>
+      <w:pPr>
+        <w:spacing w:after="0"/>
+        <w:jc w:val="left"/>
+      </w:pPr>
+    </w:p>
+    <w:p>
+      <w:pPr>
+        <w:pStyle w:val="ListParagraph"/>
+        <w:numPr>
+          <w:ilvl w:val="0"/>
+          <w:numId w:val="42"/>
+        </w:numPr>
+        <w:spacing w:after="0"/>
+        <w:jc w:val="left"/>
+      </w:pPr>
+      <w:r>
+        <w:t>1e100.net am Ende ist gleich.</w:t>
+      </w:r>
+    </w:p>
+    <w:p>
+      <w:pPr>
+        <w:spacing w:after="0"/>
+        <w:jc w:val="left"/>
+      </w:pPr>
+    </w:p>
+    <w:p>
+      <w:pPr>
+        <w:spacing w:after="0"/>
+        <w:jc w:val="left"/>
+      </w:pPr>
+    </w:p>
+    <w:p>
+      <w:pPr>
+        <w:spacing w:after="0"/>
+        <w:jc w:val="left"/>
+      </w:pPr>
+    </w:p>
+    <w:p>
+      <w:pPr>
+        <w:spacing w:after="0"/>
+        <w:jc w:val="left"/>
+      </w:pPr>
+    </w:p>
+    <w:p>
+      <w:pPr>
+        <w:spacing w:after="0"/>
+        <w:jc w:val="left"/>
+      </w:pPr>
+    </w:p>
+    <w:p>
+      <w:pPr>
+        <w:spacing w:after="0"/>
+        <w:jc w:val="left"/>
+      </w:pPr>
+    </w:p>
+    <w:p>
+      <w:pPr>
+        <w:spacing w:after="0"/>
+        <w:jc w:val="left"/>
+      </w:pPr>
+    </w:p>
+    <w:p>
+      <w:pPr>
+        <w:spacing w:after="0"/>
+        <w:jc w:val="left"/>
+      </w:pPr>
+    </w:p>
+    <w:p>
+      <w:pPr>
+        <w:spacing w:after="0"/>
+        <w:jc w:val="left"/>
+      </w:pPr>
+    </w:p>
+    <w:p>
+      <w:pPr>
+        <w:spacing w:after="0"/>
+        <w:jc w:val="left"/>
+      </w:pPr>
+    </w:p>
+    <w:p>
+      <w:pPr>
+        <w:spacing w:after="0"/>
+        <w:jc w:val="left"/>
+      </w:pPr>
+    </w:p>
+    <w:p>
+      <w:pPr>
+        <w:pStyle w:val="ListParagraph"/>
+        <w:numPr>
+          <w:ilvl w:val="0"/>
+          <w:numId w:val="41"/>
+        </w:numPr>
+        <w:spacing w:after="0"/>
+        <w:jc w:val="left"/>
+        <w:rPr>
+          <w:rStyle w:val="Hyperlink"/>
+          <w:color w:val="auto"/>
+          <w:u w:val="none"/>
+        </w:rPr>
+      </w:pPr>
+      <w:r>
+        <w:lastRenderedPageBreak/>
+        <w:t xml:space="preserve">Ziel: </w:t>
+      </w:r>
+      <w:hyperlink r:id="rId34" w:history="1">
         <w:r>
           <w:rPr>
             <w:rStyle w:val="Hyperlink"/>
@@ -1569,85 +2373,290 @@
           <w:t>www.ntt.co.jp</w:t>
         </w:r>
       </w:hyperlink>
-      <w:r>
-        <w:rPr>
-          <w:rStyle w:val="Hyperlink"/>
+    </w:p>
+    <w:p>
+      <w:pPr>
+        <w:spacing w:after="0"/>
+        <w:jc w:val="left"/>
+      </w:pPr>
+      <w:r>
+        <w:rPr>
+          <w:noProof/>
+        </w:rPr>
+        <w:drawing>
+          <wp:inline distT="0" distB="0" distL="0" distR="0" wp14:anchorId="1FA6A685" wp14:editId="3E0438C6">
+            <wp:extent cx="5972810" cy="3509645"/>
+            <wp:effectExtent l="0" t="0" r="0" b="0"/>
+            <wp:docPr id="15" name="Picture 15" descr="A screenshot of a computer screen&#10;&#10;Description automatically generated"/>
+            <wp:cNvGraphicFramePr>
+              <a:graphicFrameLocks xmlns:a="http://schemas.openxmlformats.org/drawingml/2006/main" noChangeAspect="1"/>
+            </wp:cNvGraphicFramePr>
+            <a:graphic xmlns:a="http://schemas.openxmlformats.org/drawingml/2006/main">
+              <a:graphicData uri="http://schemas.openxmlformats.org/drawingml/2006/picture">
+                <pic:pic xmlns:pic="http://schemas.openxmlformats.org/drawingml/2006/picture">
+                  <pic:nvPicPr>
+                    <pic:cNvPr id="15" name="Picture 15" descr="A screenshot of a computer screen&#10;&#10;Description automatically generated"/>
+                    <pic:cNvPicPr/>
+                  </pic:nvPicPr>
+                  <pic:blipFill>
+                    <a:blip r:embed="rId35"/>
+                    <a:stretch>
+                      <a:fillRect/>
+                    </a:stretch>
+                  </pic:blipFill>
+                  <pic:spPr>
+                    <a:xfrm>
+                      <a:off x="0" y="0"/>
+                      <a:ext cx="5972810" cy="3509645"/>
+                    </a:xfrm>
+                    <a:prstGeom prst="rect">
+                      <a:avLst/>
+                    </a:prstGeom>
+                  </pic:spPr>
+                </pic:pic>
+              </a:graphicData>
+            </a:graphic>
+          </wp:inline>
+        </w:drawing>
+      </w:r>
+    </w:p>
+    <w:p>
+      <w:pPr>
+        <w:spacing w:after="0"/>
+        <w:jc w:val="left"/>
+      </w:pPr>
+    </w:p>
+    <w:p>
+      <w:pPr>
+        <w:spacing w:after="0"/>
+        <w:jc w:val="left"/>
+      </w:pPr>
+      <w:r>
+        <w:rPr>
+          <w:noProof/>
+        </w:rPr>
+        <w:drawing>
+          <wp:inline distT="0" distB="0" distL="0" distR="0" wp14:anchorId="3B75B671" wp14:editId="233DF969">
+            <wp:extent cx="5972810" cy="2261870"/>
+            <wp:effectExtent l="0" t="0" r="0" b="0"/>
+            <wp:docPr id="17" name="Picture 17" descr="Graphical user interface&#10;&#10;Description automatically generated with medium confidence"/>
+            <wp:cNvGraphicFramePr>
+              <a:graphicFrameLocks xmlns:a="http://schemas.openxmlformats.org/drawingml/2006/main" noChangeAspect="1"/>
+            </wp:cNvGraphicFramePr>
+            <a:graphic xmlns:a="http://schemas.openxmlformats.org/drawingml/2006/main">
+              <a:graphicData uri="http://schemas.openxmlformats.org/drawingml/2006/picture">
+                <pic:pic xmlns:pic="http://schemas.openxmlformats.org/drawingml/2006/picture">
+                  <pic:nvPicPr>
+                    <pic:cNvPr id="17" name="Picture 17" descr="Graphical user interface&#10;&#10;Description automatically generated with medium confidence"/>
+                    <pic:cNvPicPr/>
+                  </pic:nvPicPr>
+                  <pic:blipFill>
+                    <a:blip r:embed="rId36"/>
+                    <a:stretch>
+                      <a:fillRect/>
+                    </a:stretch>
+                  </pic:blipFill>
+                  <pic:spPr>
+                    <a:xfrm>
+                      <a:off x="0" y="0"/>
+                      <a:ext cx="5972810" cy="2261870"/>
+                    </a:xfrm>
+                    <a:prstGeom prst="rect">
+                      <a:avLst/>
+                    </a:prstGeom>
+                  </pic:spPr>
+                </pic:pic>
+              </a:graphicData>
+            </a:graphic>
+          </wp:inline>
+        </w:drawing>
+      </w:r>
+    </w:p>
+    <w:p>
+      <w:pPr>
+        <w:spacing w:after="0"/>
+        <w:jc w:val="left"/>
+      </w:pPr>
+    </w:p>
+    <w:p>
+      <w:pPr>
+        <w:pStyle w:val="ListParagraph"/>
+        <w:numPr>
+          <w:ilvl w:val="0"/>
+          <w:numId w:val="42"/>
+        </w:numPr>
+        <w:spacing w:after="0"/>
+        <w:jc w:val="left"/>
+      </w:pPr>
+      <w:r>
+        <w:t>IIJ.net (</w:t>
+      </w:r>
+      <w:r>
+        <w:t>Internet Initiative Japan</w:t>
+      </w:r>
+      <w:r>
+        <w:t xml:space="preserve">) </w:t>
+      </w:r>
+      <w:r>
+        <w:t>und 103... (XSERVER) sind gleich</w:t>
+      </w:r>
+    </w:p>
+    <w:p>
+      <w:pPr>
+        <w:spacing w:after="0"/>
+        <w:jc w:val="left"/>
+      </w:pPr>
+      <w:r>
+        <w:rPr>
+          <w:noProof/>
+        </w:rPr>
+        <w:drawing>
+          <wp:inline distT="0" distB="0" distL="0" distR="0" wp14:anchorId="789BA8E1" wp14:editId="3A4991CD">
+            <wp:extent cx="5972810" cy="955040"/>
+            <wp:effectExtent l="0" t="0" r="0" b="0"/>
+            <wp:docPr id="16" name="Picture 16" descr="Graphical user interface, application&#10;&#10;Description automatically generated with medium confidence"/>
+            <wp:cNvGraphicFramePr>
+              <a:graphicFrameLocks xmlns:a="http://schemas.openxmlformats.org/drawingml/2006/main" noChangeAspect="1"/>
+            </wp:cNvGraphicFramePr>
+            <a:graphic xmlns:a="http://schemas.openxmlformats.org/drawingml/2006/main">
+              <a:graphicData uri="http://schemas.openxmlformats.org/drawingml/2006/picture">
+                <pic:pic xmlns:pic="http://schemas.openxmlformats.org/drawingml/2006/picture">
+                  <pic:nvPicPr>
+                    <pic:cNvPr id="16" name="Picture 16" descr="Graphical user interface, application&#10;&#10;Description automatically generated with medium confidence"/>
+                    <pic:cNvPicPr/>
+                  </pic:nvPicPr>
+                  <pic:blipFill>
+                    <a:blip r:embed="rId37"/>
+                    <a:stretch>
+                      <a:fillRect/>
+                    </a:stretch>
+                  </pic:blipFill>
+                  <pic:spPr>
+                    <a:xfrm>
+                      <a:off x="0" y="0"/>
+                      <a:ext cx="5972810" cy="955040"/>
+                    </a:xfrm>
+                    <a:prstGeom prst="rect">
+                      <a:avLst/>
+                    </a:prstGeom>
+                  </pic:spPr>
+                </pic:pic>
+              </a:graphicData>
+            </a:graphic>
+          </wp:inline>
+        </w:drawing>
+      </w:r>
+    </w:p>
+    <w:p>
+      <w:pPr>
+        <w:spacing w:after="0"/>
+        <w:jc w:val="left"/>
+      </w:pPr>
+      <w:r>
+        <w:tab/>
+      </w:r>
+      <w:r>
+        <w:tab/>
+      </w:r>
+    </w:p>
+    <w:p>
+      <w:pPr>
+        <w:pStyle w:val="ListParagraph"/>
+        <w:numPr>
+          <w:ilvl w:val="0"/>
+          <w:numId w:val="42"/>
+        </w:numPr>
+        <w:spacing w:after="0"/>
+        <w:jc w:val="left"/>
+      </w:pPr>
+      <w:r>
+        <w:t>Hier nur 103...(XSERVER) gleich</w:t>
+      </w:r>
+      <w:r>
+        <w:br w:type="page"/>
+      </w:r>
+    </w:p>
+    <w:p>
+      <w:pPr>
+        <w:pStyle w:val="ListParagraph"/>
+        <w:ind w:left="360"/>
+      </w:pPr>
+    </w:p>
+    <w:p>
+      <w:pPr>
+        <w:pStyle w:val="Heading1"/>
+      </w:pPr>
+      <w:r>
+        <w:t>Network Latency</w:t>
+      </w:r>
+    </w:p>
+    <w:p>
+      <w:r>
+        <w:t xml:space="preserve">Nutzen Sie das „Looking Glas“-Tool von Hurricane Electric (lg.he.net), um Laufzeiten im Core-Netzwerk eines Tier-1-Providers zu messen. Das Tool ermöglicht es Ihnen, </w:t>
+      </w:r>
+      <w:r>
+        <w:t>P</w:t>
+      </w:r>
+      <w:r>
+        <w:t>ing</w:t>
+      </w:r>
+      <w:r>
+        <w:t>-</w:t>
+      </w:r>
+      <w:r>
+        <w:t xml:space="preserve"> oder Traceroute-</w:t>
+      </w:r>
+      <w:r>
+        <w:t>Befehl</w:t>
+      </w:r>
+      <w:r>
+        <w:t>e</w:t>
+      </w:r>
+      <w:r>
+        <w:t xml:space="preserve"> auf den Core-Network-Routern (diese können sie auf der linken Seite durch Anclicken auswählen) auszuführen.</w:t>
+      </w:r>
+      <w:r>
+        <w:t xml:space="preserve"> </w:t>
+      </w:r>
+      <w:r>
+        <w:t>Tragen Sie dann jeweils die IP-Adresse oder URL des Rechners, den Sie anpingen möchten, auf der rechten Seite ein.</w:t>
+      </w:r>
+    </w:p>
+    <w:p>
+      <w:pPr>
+        <w:pStyle w:val="ListParagraph"/>
+        <w:numPr>
+          <w:ilvl w:val="0"/>
+          <w:numId w:val="26"/>
+        </w:numPr>
+        <w:rPr>
           <w:b/>
           <w:bCs/>
-          <w:color w:val="auto"/>
-          <w:u w:val="none"/>
-        </w:rPr>
-        <w:t xml:space="preserve"> und </w:t>
-      </w:r>
-      <w:hyperlink r:id="rId29" w:history="1">
+        </w:rPr>
+      </w:pPr>
+      <w:r>
+        <w:rPr>
+          <w:b/>
+          <w:bCs/>
+        </w:rPr>
+        <w:t>Betrachten Sie das Netz von Hurricane Electric und bestimmen Sie eine weltumspannende Route  (</w:t>
+      </w:r>
+      <w:hyperlink r:id="rId38" w:history="1">
         <w:r>
           <w:rPr>
             <w:rStyle w:val="Hyperlink"/>
             <w:b/>
             <w:bCs/>
           </w:rPr>
-          <w:t>www.google.com</w:t>
+          <w:t>https://www.he.net/HurricaneElectricNetworkMap.pdf</w:t>
         </w:r>
       </w:hyperlink>
       <w:r>
         <w:rPr>
-          <w:rStyle w:val="Hyperlink"/>
           <w:b/>
           <w:bCs/>
-          <w:color w:val="auto"/>
-          <w:u w:val="none"/>
-        </w:rPr>
-        <w:t xml:space="preserve"> aus. Bestimmen Sie, welche Teile der Route für die unterschiedlichen Kombinationen</w:t>
-      </w:r>
-      <w:r>
-        <w:rPr>
-          <w:rStyle w:val="Hyperlink"/>
-          <w:b/>
-          <w:bCs/>
-          <w:color w:val="auto"/>
-          <w:u w:val="none"/>
-        </w:rPr>
-        <w:t xml:space="preserve"> aus Online-Tool und Zielrechner identisch sind.</w:t>
-      </w:r>
-    </w:p>
-    <w:p>
-      <w:pPr>
-        <w:pStyle w:val="Heading1"/>
-      </w:pPr>
-      <w:r>
-        <w:t>Network Latency</w:t>
-      </w:r>
-    </w:p>
-    <w:p>
-      <w:r>
-        <w:t xml:space="preserve">Nutzen Sie das „Looking Glas“-Tool von Hurricane Electric (lg.he.net), um Laufzeiten im Core-Netzwerk eines Tier-1-Providers zu messen. Das Tool ermöglicht es Ihnen, </w:t>
-      </w:r>
-      <w:r>
-        <w:t>P</w:t>
-      </w:r>
-      <w:r>
-        <w:t>ing</w:t>
-      </w:r>
-      <w:r>
-        <w:t>-</w:t>
-      </w:r>
-      <w:r>
-        <w:t xml:space="preserve"> oder Traceroute-</w:t>
-      </w:r>
-      <w:r>
-        <w:t>Befehl</w:t>
-      </w:r>
-      <w:r>
-        <w:t>e</w:t>
-      </w:r>
-      <w:r>
-        <w:t xml:space="preserve"> auf den Core-Network-Routern (diese können sie auf der linken Seite durch Anclicken auswählen) auszuführen.</w:t>
-      </w:r>
-      <w:r>
-        <w:t xml:space="preserve"> </w:t>
-      </w:r>
-      <w:r>
-        <w:t>Tragen Sie dann jeweils die IP-Adresse oder URL des Rechners, den Sie anpingen möchten, auf der rechten Seite ein.</w:t>
+        </w:rPr>
+        <w:t>). Führen Sie dazu Traceroute auf einem oder mehreren Routern zu einem Zielrouter aus, um 3 Router zu finden, zwischen denen die Pakete die Welt umlaufen. Die URL eines Routers erhalten Sie, indem Sie im „Looking Glas“ mit der Maus auf den Namen des Routers fahren.</w:t>
       </w:r>
     </w:p>
     <w:p>
@@ -1657,20 +2666,17 @@
           <w:ilvl w:val="0"/>
           <w:numId w:val="26"/>
         </w:numPr>
-      </w:pPr>
-      <w:r>
-        <w:t>Betrachten Sie das Netz von Hurricane Electric und bestimmen Sie eine weltumspannende Route  (</w:t>
-      </w:r>
-      <w:hyperlink r:id="rId30" w:history="1">
-        <w:r>
-          <w:rPr>
-            <w:rStyle w:val="Hyperlink"/>
-          </w:rPr>
-          <w:t>https://www.he.net/HurricaneElectricNetworkMap.pdf</w:t>
-        </w:r>
-      </w:hyperlink>
-      <w:r>
-        <w:t>). Führen Sie dazu Traceroute auf einem oder mehreren Routern zu einem Zielrouter aus, um 3 Router zu finden, zwischen denen die Pakete die Welt umlaufen. Die URL eines Routers erhalten Sie, indem Sie im „Looking Glas“ mit der Maus auf den Namen des Routers fahren.</w:t>
+        <w:rPr>
+          <w:b/>
+          <w:bCs/>
+        </w:rPr>
+      </w:pPr>
+      <w:r>
+        <w:rPr>
+          <w:b/>
+          <w:bCs/>
+        </w:rPr>
+        <w:t xml:space="preserve">Was ist die einfache Verzögerung (One-Way-Delay), die ein Ping-Paket auf dieser Route benötigt. Messen Sie dazu die Ping-Zeiten von Router zu Router. </w:t>
       </w:r>
     </w:p>
     <w:p>
@@ -1682,48 +2688,50 @@
         </w:numPr>
       </w:pPr>
       <w:r>
-        <w:t xml:space="preserve">Was ist die einfache Verzögerung (One-Way-Delay), die ein Ping-Paket auf dieser Route benötigt. Messen Sie dazu die Ping-Zeiten von Router zu Router. </w:t>
-      </w:r>
-    </w:p>
-    <w:p>
-      <w:pPr>
-        <w:pStyle w:val="ListParagraph"/>
-        <w:numPr>
-          <w:ilvl w:val="0"/>
-          <w:numId w:val="26"/>
-        </w:numPr>
-      </w:pPr>
-      <w:r>
-        <w:t xml:space="preserve">Was ist die theoretische Minimallaufzeit eines Pakets </w:t>
-      </w:r>
-      <w:r>
-        <w:t>auf dieser Route</w:t>
-      </w:r>
-      <w:r>
-        <w:t xml:space="preserve">, wenn Sie </w:t>
-      </w:r>
-      <w:r>
-        <w:t xml:space="preserve">eine Ausbreitung mit Lichtgeschwindigkeit auf direktem Weg voraussetzen (z.B. </w:t>
-      </w:r>
-      <w:hyperlink r:id="rId31" w:history="1">
+        <w:rPr>
+          <w:b/>
+          <w:bCs/>
+        </w:rPr>
+        <w:t xml:space="preserve">Was ist die theoretische Minimallaufzeit eines Pakets auf dieser Route, wenn Sie eine Ausbreitung mit Lichtgeschwindigkeit auf direktem Weg voraussetzen (z.B. </w:t>
+      </w:r>
+      <w:hyperlink r:id="rId39" w:history="1">
         <w:r>
           <w:rPr>
             <w:rStyle w:val="Hyperlink"/>
+            <w:b/>
+            <w:bCs/>
           </w:rPr>
           <w:t>http://www.luftlinie.org/</w:t>
         </w:r>
       </w:hyperlink>
       <w:r>
-        <w:t>)? Um welchen Faktor ist die tatsächlich gemessene Zeit länger als das theoretische Minimum? Führen Sie Erklärungen für die längeren Laufzeiten an.</w:t>
+        <w:rPr>
+          <w:b/>
+          <w:bCs/>
+        </w:rPr>
+        <w:t>)? Um welchen Faktor ist die tatsächlich gemessene Zeit länger als das theoretische Minimum? Führen Sie Erklärungen für die längeren Laufzeiten an</w:t>
+      </w:r>
+      <w:r>
+        <w:t>.</w:t>
       </w:r>
     </w:p>
     <w:p>
       <w:pPr>
         <w:pStyle w:val="ListParagraph"/>
-      </w:pPr>
+        <w:ind w:left="360"/>
+        <w:rPr>
+          <w:b/>
+          <w:bCs/>
+        </w:rPr>
+      </w:pPr>
+    </w:p>
+    <w:p>
+      <w:r>
+        <w:tab/>
+      </w:r>
     </w:p>
     <w:sectPr>
-      <w:footerReference w:type="default" r:id="rId32"/>
+      <w:footerReference w:type="default" r:id="rId40"/>
       <w:type w:val="continuous"/>
       <w:pgSz w:w="12240" w:h="15840"/>
       <w:pgMar w:top="1417" w:right="1417" w:bottom="1134" w:left="1417" w:header="0" w:footer="0" w:gutter="0"/>
@@ -1916,7 +2924,120 @@
       </w:rPr>
     </w:lvl>
   </w:abstractNum>
-  <w:abstractNum w:abstractNumId="1" w15:restartNumberingAfterBreak="1">
+  <w:abstractNum w:abstractNumId="1" w15:restartNumberingAfterBreak="0">
+    <w:nsid w:val="06C5718E"/>
+    <w:multiLevelType w:val="hybridMultilevel"/>
+    <w:tmpl w:val="496C4450"/>
+    <w:lvl w:ilvl="0" w:tplc="04070001">
+      <w:start w:val="1"/>
+      <w:numFmt w:val="bullet"/>
+      <w:lvlText w:val=""/>
+      <w:lvlJc w:val="left"/>
+      <w:pPr>
+        <w:ind w:left="1080" w:hanging="360"/>
+      </w:pPr>
+      <w:rPr>
+        <w:rFonts w:ascii="Symbol" w:hAnsi="Symbol" w:hint="default"/>
+      </w:rPr>
+    </w:lvl>
+    <w:lvl w:ilvl="1" w:tplc="04070003" w:tentative="1">
+      <w:start w:val="1"/>
+      <w:numFmt w:val="bullet"/>
+      <w:lvlText w:val="o"/>
+      <w:lvlJc w:val="left"/>
+      <w:pPr>
+        <w:ind w:left="1800" w:hanging="360"/>
+      </w:pPr>
+      <w:rPr>
+        <w:rFonts w:ascii="Courier New" w:hAnsi="Courier New" w:cs="Courier New" w:hint="default"/>
+      </w:rPr>
+    </w:lvl>
+    <w:lvl w:ilvl="2" w:tplc="04070005" w:tentative="1">
+      <w:start w:val="1"/>
+      <w:numFmt w:val="bullet"/>
+      <w:lvlText w:val=""/>
+      <w:lvlJc w:val="left"/>
+      <w:pPr>
+        <w:ind w:left="2520" w:hanging="360"/>
+      </w:pPr>
+      <w:rPr>
+        <w:rFonts w:ascii="Wingdings" w:hAnsi="Wingdings" w:hint="default"/>
+      </w:rPr>
+    </w:lvl>
+    <w:lvl w:ilvl="3" w:tplc="04070001" w:tentative="1">
+      <w:start w:val="1"/>
+      <w:numFmt w:val="bullet"/>
+      <w:lvlText w:val=""/>
+      <w:lvlJc w:val="left"/>
+      <w:pPr>
+        <w:ind w:left="3240" w:hanging="360"/>
+      </w:pPr>
+      <w:rPr>
+        <w:rFonts w:ascii="Symbol" w:hAnsi="Symbol" w:hint="default"/>
+      </w:rPr>
+    </w:lvl>
+    <w:lvl w:ilvl="4" w:tplc="04070003" w:tentative="1">
+      <w:start w:val="1"/>
+      <w:numFmt w:val="bullet"/>
+      <w:lvlText w:val="o"/>
+      <w:lvlJc w:val="left"/>
+      <w:pPr>
+        <w:ind w:left="3960" w:hanging="360"/>
+      </w:pPr>
+      <w:rPr>
+        <w:rFonts w:ascii="Courier New" w:hAnsi="Courier New" w:cs="Courier New" w:hint="default"/>
+      </w:rPr>
+    </w:lvl>
+    <w:lvl w:ilvl="5" w:tplc="04070005" w:tentative="1">
+      <w:start w:val="1"/>
+      <w:numFmt w:val="bullet"/>
+      <w:lvlText w:val=""/>
+      <w:lvlJc w:val="left"/>
+      <w:pPr>
+        <w:ind w:left="4680" w:hanging="360"/>
+      </w:pPr>
+      <w:rPr>
+        <w:rFonts w:ascii="Wingdings" w:hAnsi="Wingdings" w:hint="default"/>
+      </w:rPr>
+    </w:lvl>
+    <w:lvl w:ilvl="6" w:tplc="04070001" w:tentative="1">
+      <w:start w:val="1"/>
+      <w:numFmt w:val="bullet"/>
+      <w:lvlText w:val=""/>
+      <w:lvlJc w:val="left"/>
+      <w:pPr>
+        <w:ind w:left="5400" w:hanging="360"/>
+      </w:pPr>
+      <w:rPr>
+        <w:rFonts w:ascii="Symbol" w:hAnsi="Symbol" w:hint="default"/>
+      </w:rPr>
+    </w:lvl>
+    <w:lvl w:ilvl="7" w:tplc="04070003" w:tentative="1">
+      <w:start w:val="1"/>
+      <w:numFmt w:val="bullet"/>
+      <w:lvlText w:val="o"/>
+      <w:lvlJc w:val="left"/>
+      <w:pPr>
+        <w:ind w:left="6120" w:hanging="360"/>
+      </w:pPr>
+      <w:rPr>
+        <w:rFonts w:ascii="Courier New" w:hAnsi="Courier New" w:cs="Courier New" w:hint="default"/>
+      </w:rPr>
+    </w:lvl>
+    <w:lvl w:ilvl="8" w:tplc="04070005" w:tentative="1">
+      <w:start w:val="1"/>
+      <w:numFmt w:val="bullet"/>
+      <w:lvlText w:val=""/>
+      <w:lvlJc w:val="left"/>
+      <w:pPr>
+        <w:ind w:left="6840" w:hanging="360"/>
+      </w:pPr>
+      <w:rPr>
+        <w:rFonts w:ascii="Wingdings" w:hAnsi="Wingdings" w:hint="default"/>
+      </w:rPr>
+    </w:lvl>
+  </w:abstractNum>
+  <w:abstractNum w:abstractNumId="2" w15:restartNumberingAfterBreak="1">
     <w:nsid w:val="0B2A0987"/>
     <w:multiLevelType w:val="hybridMultilevel"/>
     <w:tmpl w:val="459E17F4"/>
@@ -2029,7 +3150,7 @@
       </w:rPr>
     </w:lvl>
   </w:abstractNum>
-  <w:abstractNum w:abstractNumId="2" w15:restartNumberingAfterBreak="1">
+  <w:abstractNum w:abstractNumId="3" w15:restartNumberingAfterBreak="1">
     <w:nsid w:val="0B8052E0"/>
     <w:multiLevelType w:val="hybridMultilevel"/>
     <w:tmpl w:val="284A02A4"/>
@@ -2115,7 +3236,7 @@
       </w:pPr>
     </w:lvl>
   </w:abstractNum>
-  <w:abstractNum w:abstractNumId="3" w15:restartNumberingAfterBreak="1">
+  <w:abstractNum w:abstractNumId="4" w15:restartNumberingAfterBreak="1">
     <w:nsid w:val="12E464E9"/>
     <w:multiLevelType w:val="hybridMultilevel"/>
     <w:tmpl w:val="F3CC67D4"/>
@@ -2201,7 +3322,7 @@
       </w:pPr>
     </w:lvl>
   </w:abstractNum>
-  <w:abstractNum w:abstractNumId="4" w15:restartNumberingAfterBreak="1">
+  <w:abstractNum w:abstractNumId="5" w15:restartNumberingAfterBreak="1">
     <w:nsid w:val="160F70BF"/>
     <w:multiLevelType w:val="hybridMultilevel"/>
     <w:tmpl w:val="DA0A6462"/>
@@ -2287,7 +3408,7 @@
       </w:pPr>
     </w:lvl>
   </w:abstractNum>
-  <w:abstractNum w:abstractNumId="5" w15:restartNumberingAfterBreak="0">
+  <w:abstractNum w:abstractNumId="6" w15:restartNumberingAfterBreak="0">
     <w:nsid w:val="16880575"/>
     <w:multiLevelType w:val="hybridMultilevel"/>
     <w:tmpl w:val="17D2159C"/>
@@ -2373,7 +3494,7 @@
       </w:pPr>
     </w:lvl>
   </w:abstractNum>
-  <w:abstractNum w:abstractNumId="6" w15:restartNumberingAfterBreak="1">
+  <w:abstractNum w:abstractNumId="7" w15:restartNumberingAfterBreak="1">
     <w:nsid w:val="1AEE4DCB"/>
     <w:multiLevelType w:val="hybridMultilevel"/>
     <w:tmpl w:val="A2029D5E"/>
@@ -2459,7 +3580,7 @@
       </w:pPr>
     </w:lvl>
   </w:abstractNum>
-  <w:abstractNum w:abstractNumId="7" w15:restartNumberingAfterBreak="1">
+  <w:abstractNum w:abstractNumId="8" w15:restartNumberingAfterBreak="1">
     <w:nsid w:val="1F49790B"/>
     <w:multiLevelType w:val="hybridMultilevel"/>
     <w:tmpl w:val="15D62124"/>
@@ -2551,7 +3672,7 @@
       </w:pPr>
     </w:lvl>
   </w:abstractNum>
-  <w:abstractNum w:abstractNumId="8" w15:restartNumberingAfterBreak="1">
+  <w:abstractNum w:abstractNumId="9" w15:restartNumberingAfterBreak="1">
     <w:nsid w:val="1FA06417"/>
     <w:multiLevelType w:val="hybridMultilevel"/>
     <w:tmpl w:val="081A2B52"/>
@@ -2664,7 +3785,7 @@
       </w:rPr>
     </w:lvl>
   </w:abstractNum>
-  <w:abstractNum w:abstractNumId="9" w15:restartNumberingAfterBreak="0">
+  <w:abstractNum w:abstractNumId="10" w15:restartNumberingAfterBreak="0">
     <w:nsid w:val="2033719F"/>
     <w:multiLevelType w:val="hybridMultilevel"/>
     <w:tmpl w:val="49A0E6C4"/>
@@ -2750,7 +3871,7 @@
       </w:pPr>
     </w:lvl>
   </w:abstractNum>
-  <w:abstractNum w:abstractNumId="10" w15:restartNumberingAfterBreak="1">
+  <w:abstractNum w:abstractNumId="11" w15:restartNumberingAfterBreak="1">
     <w:nsid w:val="22CA4E69"/>
     <w:multiLevelType w:val="hybridMultilevel"/>
     <w:tmpl w:val="F3B03726"/>
@@ -2836,7 +3957,7 @@
       </w:pPr>
     </w:lvl>
   </w:abstractNum>
-  <w:abstractNum w:abstractNumId="11" w15:restartNumberingAfterBreak="1">
+  <w:abstractNum w:abstractNumId="12" w15:restartNumberingAfterBreak="1">
     <w:nsid w:val="242968C7"/>
     <w:multiLevelType w:val="hybridMultilevel"/>
     <w:tmpl w:val="BFD603AC"/>
@@ -2922,7 +4043,119 @@
       </w:pPr>
     </w:lvl>
   </w:abstractNum>
-  <w:abstractNum w:abstractNumId="12" w15:restartNumberingAfterBreak="0">
+  <w:abstractNum w:abstractNumId="13" w15:restartNumberingAfterBreak="0">
+    <w:nsid w:val="2A4963E9"/>
+    <w:multiLevelType w:val="hybridMultilevel"/>
+    <w:tmpl w:val="4784FE6E"/>
+    <w:lvl w:ilvl="0" w:tplc="A8F8B5F8">
+      <w:numFmt w:val="bullet"/>
+      <w:lvlText w:val=""/>
+      <w:lvlJc w:val="left"/>
+      <w:pPr>
+        <w:ind w:left="1440" w:hanging="360"/>
+      </w:pPr>
+      <w:rPr>
+        <w:rFonts w:ascii="Wingdings" w:eastAsia="Times New Roman" w:hAnsi="Wingdings" w:cs="Times New Roman" w:hint="default"/>
+      </w:rPr>
+    </w:lvl>
+    <w:lvl w:ilvl="1" w:tplc="04070003" w:tentative="1">
+      <w:start w:val="1"/>
+      <w:numFmt w:val="bullet"/>
+      <w:lvlText w:val="o"/>
+      <w:lvlJc w:val="left"/>
+      <w:pPr>
+        <w:ind w:left="2160" w:hanging="360"/>
+      </w:pPr>
+      <w:rPr>
+        <w:rFonts w:ascii="Courier New" w:hAnsi="Courier New" w:cs="Courier New" w:hint="default"/>
+      </w:rPr>
+    </w:lvl>
+    <w:lvl w:ilvl="2" w:tplc="04070005" w:tentative="1">
+      <w:start w:val="1"/>
+      <w:numFmt w:val="bullet"/>
+      <w:lvlText w:val=""/>
+      <w:lvlJc w:val="left"/>
+      <w:pPr>
+        <w:ind w:left="2880" w:hanging="360"/>
+      </w:pPr>
+      <w:rPr>
+        <w:rFonts w:ascii="Wingdings" w:hAnsi="Wingdings" w:hint="default"/>
+      </w:rPr>
+    </w:lvl>
+    <w:lvl w:ilvl="3" w:tplc="04070001" w:tentative="1">
+      <w:start w:val="1"/>
+      <w:numFmt w:val="bullet"/>
+      <w:lvlText w:val=""/>
+      <w:lvlJc w:val="left"/>
+      <w:pPr>
+        <w:ind w:left="3600" w:hanging="360"/>
+      </w:pPr>
+      <w:rPr>
+        <w:rFonts w:ascii="Symbol" w:hAnsi="Symbol" w:hint="default"/>
+      </w:rPr>
+    </w:lvl>
+    <w:lvl w:ilvl="4" w:tplc="04070003" w:tentative="1">
+      <w:start w:val="1"/>
+      <w:numFmt w:val="bullet"/>
+      <w:lvlText w:val="o"/>
+      <w:lvlJc w:val="left"/>
+      <w:pPr>
+        <w:ind w:left="4320" w:hanging="360"/>
+      </w:pPr>
+      <w:rPr>
+        <w:rFonts w:ascii="Courier New" w:hAnsi="Courier New" w:cs="Courier New" w:hint="default"/>
+      </w:rPr>
+    </w:lvl>
+    <w:lvl w:ilvl="5" w:tplc="04070005" w:tentative="1">
+      <w:start w:val="1"/>
+      <w:numFmt w:val="bullet"/>
+      <w:lvlText w:val=""/>
+      <w:lvlJc w:val="left"/>
+      <w:pPr>
+        <w:ind w:left="5040" w:hanging="360"/>
+      </w:pPr>
+      <w:rPr>
+        <w:rFonts w:ascii="Wingdings" w:hAnsi="Wingdings" w:hint="default"/>
+      </w:rPr>
+    </w:lvl>
+    <w:lvl w:ilvl="6" w:tplc="04070001" w:tentative="1">
+      <w:start w:val="1"/>
+      <w:numFmt w:val="bullet"/>
+      <w:lvlText w:val=""/>
+      <w:lvlJc w:val="left"/>
+      <w:pPr>
+        <w:ind w:left="5760" w:hanging="360"/>
+      </w:pPr>
+      <w:rPr>
+        <w:rFonts w:ascii="Symbol" w:hAnsi="Symbol" w:hint="default"/>
+      </w:rPr>
+    </w:lvl>
+    <w:lvl w:ilvl="7" w:tplc="04070003" w:tentative="1">
+      <w:start w:val="1"/>
+      <w:numFmt w:val="bullet"/>
+      <w:lvlText w:val="o"/>
+      <w:lvlJc w:val="left"/>
+      <w:pPr>
+        <w:ind w:left="6480" w:hanging="360"/>
+      </w:pPr>
+      <w:rPr>
+        <w:rFonts w:ascii="Courier New" w:hAnsi="Courier New" w:cs="Courier New" w:hint="default"/>
+      </w:rPr>
+    </w:lvl>
+    <w:lvl w:ilvl="8" w:tplc="04070005" w:tentative="1">
+      <w:start w:val="1"/>
+      <w:numFmt w:val="bullet"/>
+      <w:lvlText w:val=""/>
+      <w:lvlJc w:val="left"/>
+      <w:pPr>
+        <w:ind w:left="7200" w:hanging="360"/>
+      </w:pPr>
+      <w:rPr>
+        <w:rFonts w:ascii="Wingdings" w:hAnsi="Wingdings" w:hint="default"/>
+      </w:rPr>
+    </w:lvl>
+  </w:abstractNum>
+  <w:abstractNum w:abstractNumId="14" w15:restartNumberingAfterBreak="0">
     <w:nsid w:val="2B09229F"/>
     <w:multiLevelType w:val="hybridMultilevel"/>
     <w:tmpl w:val="DB7A7ECA"/>
@@ -3035,7 +4268,7 @@
       </w:rPr>
     </w:lvl>
   </w:abstractNum>
-  <w:abstractNum w:abstractNumId="13" w15:restartNumberingAfterBreak="1">
+  <w:abstractNum w:abstractNumId="15" w15:restartNumberingAfterBreak="1">
     <w:nsid w:val="37B31B2A"/>
     <w:multiLevelType w:val="hybridMultilevel"/>
     <w:tmpl w:val="BFD603AC"/>
@@ -3121,7 +4354,7 @@
       </w:pPr>
     </w:lvl>
   </w:abstractNum>
-  <w:abstractNum w:abstractNumId="14" w15:restartNumberingAfterBreak="1">
+  <w:abstractNum w:abstractNumId="16" w15:restartNumberingAfterBreak="1">
     <w:nsid w:val="3D854B2E"/>
     <w:multiLevelType w:val="multilevel"/>
     <w:tmpl w:val="ABAC5844"/>
@@ -3281,7 +4514,7 @@
       </w:rPr>
     </w:lvl>
   </w:abstractNum>
-  <w:abstractNum w:abstractNumId="15" w15:restartNumberingAfterBreak="1">
+  <w:abstractNum w:abstractNumId="17" w15:restartNumberingAfterBreak="1">
     <w:nsid w:val="42F85488"/>
     <w:multiLevelType w:val="hybridMultilevel"/>
     <w:tmpl w:val="76B0C1D4"/>
@@ -3394,7 +4627,7 @@
       </w:rPr>
     </w:lvl>
   </w:abstractNum>
-  <w:abstractNum w:abstractNumId="16" w15:restartNumberingAfterBreak="1">
+  <w:abstractNum w:abstractNumId="18" w15:restartNumberingAfterBreak="1">
     <w:nsid w:val="45AF11C5"/>
     <w:multiLevelType w:val="hybridMultilevel"/>
     <w:tmpl w:val="DB3AF898"/>
@@ -3480,7 +4713,7 @@
       </w:pPr>
     </w:lvl>
   </w:abstractNum>
-  <w:abstractNum w:abstractNumId="17" w15:restartNumberingAfterBreak="1">
+  <w:abstractNum w:abstractNumId="19" w15:restartNumberingAfterBreak="1">
     <w:nsid w:val="479A226B"/>
     <w:multiLevelType w:val="multilevel"/>
     <w:tmpl w:val="04070025"/>
@@ -3575,7 +4808,120 @@
       </w:pPr>
     </w:lvl>
   </w:abstractNum>
-  <w:abstractNum w:abstractNumId="18" w15:restartNumberingAfterBreak="1">
+  <w:abstractNum w:abstractNumId="20" w15:restartNumberingAfterBreak="0">
+    <w:nsid w:val="49B162A5"/>
+    <w:multiLevelType w:val="hybridMultilevel"/>
+    <w:tmpl w:val="AAEA5A6A"/>
+    <w:lvl w:ilvl="0" w:tplc="04070001">
+      <w:start w:val="1"/>
+      <w:numFmt w:val="bullet"/>
+      <w:lvlText w:val=""/>
+      <w:lvlJc w:val="left"/>
+      <w:pPr>
+        <w:ind w:left="1080" w:hanging="360"/>
+      </w:pPr>
+      <w:rPr>
+        <w:rFonts w:ascii="Symbol" w:hAnsi="Symbol" w:hint="default"/>
+      </w:rPr>
+    </w:lvl>
+    <w:lvl w:ilvl="1" w:tplc="04070003" w:tentative="1">
+      <w:start w:val="1"/>
+      <w:numFmt w:val="bullet"/>
+      <w:lvlText w:val="o"/>
+      <w:lvlJc w:val="left"/>
+      <w:pPr>
+        <w:ind w:left="1800" w:hanging="360"/>
+      </w:pPr>
+      <w:rPr>
+        <w:rFonts w:ascii="Courier New" w:hAnsi="Courier New" w:cs="Courier New" w:hint="default"/>
+      </w:rPr>
+    </w:lvl>
+    <w:lvl w:ilvl="2" w:tplc="04070005" w:tentative="1">
+      <w:start w:val="1"/>
+      <w:numFmt w:val="bullet"/>
+      <w:lvlText w:val=""/>
+      <w:lvlJc w:val="left"/>
+      <w:pPr>
+        <w:ind w:left="2520" w:hanging="360"/>
+      </w:pPr>
+      <w:rPr>
+        <w:rFonts w:ascii="Wingdings" w:hAnsi="Wingdings" w:hint="default"/>
+      </w:rPr>
+    </w:lvl>
+    <w:lvl w:ilvl="3" w:tplc="04070001" w:tentative="1">
+      <w:start w:val="1"/>
+      <w:numFmt w:val="bullet"/>
+      <w:lvlText w:val=""/>
+      <w:lvlJc w:val="left"/>
+      <w:pPr>
+        <w:ind w:left="3240" w:hanging="360"/>
+      </w:pPr>
+      <w:rPr>
+        <w:rFonts w:ascii="Symbol" w:hAnsi="Symbol" w:hint="default"/>
+      </w:rPr>
+    </w:lvl>
+    <w:lvl w:ilvl="4" w:tplc="04070003" w:tentative="1">
+      <w:start w:val="1"/>
+      <w:numFmt w:val="bullet"/>
+      <w:lvlText w:val="o"/>
+      <w:lvlJc w:val="left"/>
+      <w:pPr>
+        <w:ind w:left="3960" w:hanging="360"/>
+      </w:pPr>
+      <w:rPr>
+        <w:rFonts w:ascii="Courier New" w:hAnsi="Courier New" w:cs="Courier New" w:hint="default"/>
+      </w:rPr>
+    </w:lvl>
+    <w:lvl w:ilvl="5" w:tplc="04070005" w:tentative="1">
+      <w:start w:val="1"/>
+      <w:numFmt w:val="bullet"/>
+      <w:lvlText w:val=""/>
+      <w:lvlJc w:val="left"/>
+      <w:pPr>
+        <w:ind w:left="4680" w:hanging="360"/>
+      </w:pPr>
+      <w:rPr>
+        <w:rFonts w:ascii="Wingdings" w:hAnsi="Wingdings" w:hint="default"/>
+      </w:rPr>
+    </w:lvl>
+    <w:lvl w:ilvl="6" w:tplc="04070001" w:tentative="1">
+      <w:start w:val="1"/>
+      <w:numFmt w:val="bullet"/>
+      <w:lvlText w:val=""/>
+      <w:lvlJc w:val="left"/>
+      <w:pPr>
+        <w:ind w:left="5400" w:hanging="360"/>
+      </w:pPr>
+      <w:rPr>
+        <w:rFonts w:ascii="Symbol" w:hAnsi="Symbol" w:hint="default"/>
+      </w:rPr>
+    </w:lvl>
+    <w:lvl w:ilvl="7" w:tplc="04070003" w:tentative="1">
+      <w:start w:val="1"/>
+      <w:numFmt w:val="bullet"/>
+      <w:lvlText w:val="o"/>
+      <w:lvlJc w:val="left"/>
+      <w:pPr>
+        <w:ind w:left="6120" w:hanging="360"/>
+      </w:pPr>
+      <w:rPr>
+        <w:rFonts w:ascii="Courier New" w:hAnsi="Courier New" w:cs="Courier New" w:hint="default"/>
+      </w:rPr>
+    </w:lvl>
+    <w:lvl w:ilvl="8" w:tplc="04070005" w:tentative="1">
+      <w:start w:val="1"/>
+      <w:numFmt w:val="bullet"/>
+      <w:lvlText w:val=""/>
+      <w:lvlJc w:val="left"/>
+      <w:pPr>
+        <w:ind w:left="6840" w:hanging="360"/>
+      </w:pPr>
+      <w:rPr>
+        <w:rFonts w:ascii="Wingdings" w:hAnsi="Wingdings" w:hint="default"/>
+      </w:rPr>
+    </w:lvl>
+  </w:abstractNum>
+  <w:abstractNum w:abstractNumId="21" w15:restartNumberingAfterBreak="1">
     <w:nsid w:val="49C97B5B"/>
     <w:multiLevelType w:val="hybridMultilevel"/>
     <w:tmpl w:val="43F449BE"/>
@@ -3667,7 +5013,7 @@
       </w:pPr>
     </w:lvl>
   </w:abstractNum>
-  <w:abstractNum w:abstractNumId="19" w15:restartNumberingAfterBreak="0">
+  <w:abstractNum w:abstractNumId="22" w15:restartNumberingAfterBreak="0">
     <w:nsid w:val="4C582348"/>
     <w:multiLevelType w:val="hybridMultilevel"/>
     <w:tmpl w:val="669AAFCE"/>
@@ -3753,7 +5099,7 @@
       </w:pPr>
     </w:lvl>
   </w:abstractNum>
-  <w:abstractNum w:abstractNumId="20" w15:restartNumberingAfterBreak="1">
+  <w:abstractNum w:abstractNumId="23" w15:restartNumberingAfterBreak="1">
     <w:nsid w:val="4D783D8D"/>
     <w:multiLevelType w:val="hybridMultilevel"/>
     <w:tmpl w:val="0792A948"/>
@@ -3866,7 +5212,7 @@
       </w:rPr>
     </w:lvl>
   </w:abstractNum>
-  <w:abstractNum w:abstractNumId="21" w15:restartNumberingAfterBreak="1">
+  <w:abstractNum w:abstractNumId="24" w15:restartNumberingAfterBreak="1">
     <w:nsid w:val="50D54F75"/>
     <w:multiLevelType w:val="hybridMultilevel"/>
     <w:tmpl w:val="F5B4BA82"/>
@@ -3979,7 +5325,7 @@
       </w:rPr>
     </w:lvl>
   </w:abstractNum>
-  <w:abstractNum w:abstractNumId="22" w15:restartNumberingAfterBreak="1">
+  <w:abstractNum w:abstractNumId="25" w15:restartNumberingAfterBreak="1">
     <w:nsid w:val="538306E3"/>
     <w:multiLevelType w:val="hybridMultilevel"/>
     <w:tmpl w:val="279CD9F0"/>
@@ -4068,7 +5414,7 @@
       </w:pPr>
     </w:lvl>
   </w:abstractNum>
-  <w:abstractNum w:abstractNumId="23" w15:restartNumberingAfterBreak="1">
+  <w:abstractNum w:abstractNumId="26" w15:restartNumberingAfterBreak="1">
     <w:nsid w:val="54D70D20"/>
     <w:multiLevelType w:val="hybridMultilevel"/>
     <w:tmpl w:val="F2E27E16"/>
@@ -4157,7 +5503,7 @@
       </w:pPr>
     </w:lvl>
   </w:abstractNum>
-  <w:abstractNum w:abstractNumId="24" w15:restartNumberingAfterBreak="1">
+  <w:abstractNum w:abstractNumId="27" w15:restartNumberingAfterBreak="1">
     <w:nsid w:val="55781592"/>
     <w:multiLevelType w:val="hybridMultilevel"/>
     <w:tmpl w:val="7008733E"/>
@@ -4270,7 +5616,7 @@
       </w:rPr>
     </w:lvl>
   </w:abstractNum>
-  <w:abstractNum w:abstractNumId="25" w15:restartNumberingAfterBreak="0">
+  <w:abstractNum w:abstractNumId="28" w15:restartNumberingAfterBreak="0">
     <w:nsid w:val="5B150412"/>
     <w:multiLevelType w:val="hybridMultilevel"/>
     <w:tmpl w:val="9112CF42"/>
@@ -4383,7 +5729,7 @@
       </w:rPr>
     </w:lvl>
   </w:abstractNum>
-  <w:abstractNum w:abstractNumId="26" w15:restartNumberingAfterBreak="0">
+  <w:abstractNum w:abstractNumId="29" w15:restartNumberingAfterBreak="0">
     <w:nsid w:val="5EF82758"/>
     <w:multiLevelType w:val="hybridMultilevel"/>
     <w:tmpl w:val="1F685D04"/>
@@ -4496,7 +5842,7 @@
       </w:rPr>
     </w:lvl>
   </w:abstractNum>
-  <w:abstractNum w:abstractNumId="27" w15:restartNumberingAfterBreak="0">
+  <w:abstractNum w:abstractNumId="30" w15:restartNumberingAfterBreak="0">
     <w:nsid w:val="5FDC47A9"/>
     <w:multiLevelType w:val="hybridMultilevel"/>
     <w:tmpl w:val="DDCEB7DE"/>
@@ -4609,7 +5955,7 @@
       </w:rPr>
     </w:lvl>
   </w:abstractNum>
-  <w:abstractNum w:abstractNumId="28" w15:restartNumberingAfterBreak="0">
+  <w:abstractNum w:abstractNumId="31" w15:restartNumberingAfterBreak="0">
     <w:nsid w:val="68B6684C"/>
     <w:multiLevelType w:val="hybridMultilevel"/>
     <w:tmpl w:val="C30642C8"/>
@@ -4722,7 +6068,7 @@
       </w:rPr>
     </w:lvl>
   </w:abstractNum>
-  <w:abstractNum w:abstractNumId="29" w15:restartNumberingAfterBreak="1">
+  <w:abstractNum w:abstractNumId="32" w15:restartNumberingAfterBreak="1">
     <w:nsid w:val="6B7B184C"/>
     <w:multiLevelType w:val="hybridMultilevel"/>
     <w:tmpl w:val="397C9236"/>
@@ -4835,7 +6181,7 @@
       </w:rPr>
     </w:lvl>
   </w:abstractNum>
-  <w:abstractNum w:abstractNumId="30" w15:restartNumberingAfterBreak="1">
+  <w:abstractNum w:abstractNumId="33" w15:restartNumberingAfterBreak="1">
     <w:nsid w:val="6C8500CE"/>
     <w:multiLevelType w:val="hybridMultilevel"/>
     <w:tmpl w:val="15FEEEF0"/>
@@ -4927,7 +6273,7 @@
       </w:pPr>
     </w:lvl>
   </w:abstractNum>
-  <w:abstractNum w:abstractNumId="31" w15:restartNumberingAfterBreak="0">
+  <w:abstractNum w:abstractNumId="34" w15:restartNumberingAfterBreak="0">
     <w:nsid w:val="6DDB320B"/>
     <w:multiLevelType w:val="hybridMultilevel"/>
     <w:tmpl w:val="23FCED36"/>
@@ -5040,7 +6386,7 @@
       </w:rPr>
     </w:lvl>
   </w:abstractNum>
-  <w:abstractNum w:abstractNumId="32" w15:restartNumberingAfterBreak="1">
+  <w:abstractNum w:abstractNumId="35" w15:restartNumberingAfterBreak="1">
     <w:nsid w:val="6FC075A4"/>
     <w:multiLevelType w:val="hybridMultilevel"/>
     <w:tmpl w:val="BC382940"/>
@@ -5126,7 +6472,119 @@
       </w:pPr>
     </w:lvl>
   </w:abstractNum>
-  <w:abstractNum w:abstractNumId="33" w15:restartNumberingAfterBreak="1">
+  <w:abstractNum w:abstractNumId="36" w15:restartNumberingAfterBreak="0">
+    <w:nsid w:val="70A12F8D"/>
+    <w:multiLevelType w:val="hybridMultilevel"/>
+    <w:tmpl w:val="CE285392"/>
+    <w:lvl w:ilvl="0" w:tplc="3FD2CE74">
+      <w:numFmt w:val="bullet"/>
+      <w:lvlText w:val=""/>
+      <w:lvlJc w:val="left"/>
+      <w:pPr>
+        <w:ind w:left="1440" w:hanging="360"/>
+      </w:pPr>
+      <w:rPr>
+        <w:rFonts w:ascii="Wingdings" w:eastAsiaTheme="minorEastAsia" w:hAnsi="Wingdings" w:cstheme="minorBidi" w:hint="default"/>
+      </w:rPr>
+    </w:lvl>
+    <w:lvl w:ilvl="1" w:tplc="04070003" w:tentative="1">
+      <w:start w:val="1"/>
+      <w:numFmt w:val="bullet"/>
+      <w:lvlText w:val="o"/>
+      <w:lvlJc w:val="left"/>
+      <w:pPr>
+        <w:ind w:left="2160" w:hanging="360"/>
+      </w:pPr>
+      <w:rPr>
+        <w:rFonts w:ascii="Courier New" w:hAnsi="Courier New" w:cs="Courier New" w:hint="default"/>
+      </w:rPr>
+    </w:lvl>
+    <w:lvl w:ilvl="2" w:tplc="04070005" w:tentative="1">
+      <w:start w:val="1"/>
+      <w:numFmt w:val="bullet"/>
+      <w:lvlText w:val=""/>
+      <w:lvlJc w:val="left"/>
+      <w:pPr>
+        <w:ind w:left="2880" w:hanging="360"/>
+      </w:pPr>
+      <w:rPr>
+        <w:rFonts w:ascii="Wingdings" w:hAnsi="Wingdings" w:hint="default"/>
+      </w:rPr>
+    </w:lvl>
+    <w:lvl w:ilvl="3" w:tplc="04070001" w:tentative="1">
+      <w:start w:val="1"/>
+      <w:numFmt w:val="bullet"/>
+      <w:lvlText w:val=""/>
+      <w:lvlJc w:val="left"/>
+      <w:pPr>
+        <w:ind w:left="3600" w:hanging="360"/>
+      </w:pPr>
+      <w:rPr>
+        <w:rFonts w:ascii="Symbol" w:hAnsi="Symbol" w:hint="default"/>
+      </w:rPr>
+    </w:lvl>
+    <w:lvl w:ilvl="4" w:tplc="04070003" w:tentative="1">
+      <w:start w:val="1"/>
+      <w:numFmt w:val="bullet"/>
+      <w:lvlText w:val="o"/>
+      <w:lvlJc w:val="left"/>
+      <w:pPr>
+        <w:ind w:left="4320" w:hanging="360"/>
+      </w:pPr>
+      <w:rPr>
+        <w:rFonts w:ascii="Courier New" w:hAnsi="Courier New" w:cs="Courier New" w:hint="default"/>
+      </w:rPr>
+    </w:lvl>
+    <w:lvl w:ilvl="5" w:tplc="04070005" w:tentative="1">
+      <w:start w:val="1"/>
+      <w:numFmt w:val="bullet"/>
+      <w:lvlText w:val=""/>
+      <w:lvlJc w:val="left"/>
+      <w:pPr>
+        <w:ind w:left="5040" w:hanging="360"/>
+      </w:pPr>
+      <w:rPr>
+        <w:rFonts w:ascii="Wingdings" w:hAnsi="Wingdings" w:hint="default"/>
+      </w:rPr>
+    </w:lvl>
+    <w:lvl w:ilvl="6" w:tplc="04070001" w:tentative="1">
+      <w:start w:val="1"/>
+      <w:numFmt w:val="bullet"/>
+      <w:lvlText w:val=""/>
+      <w:lvlJc w:val="left"/>
+      <w:pPr>
+        <w:ind w:left="5760" w:hanging="360"/>
+      </w:pPr>
+      <w:rPr>
+        <w:rFonts w:ascii="Symbol" w:hAnsi="Symbol" w:hint="default"/>
+      </w:rPr>
+    </w:lvl>
+    <w:lvl w:ilvl="7" w:tplc="04070003" w:tentative="1">
+      <w:start w:val="1"/>
+      <w:numFmt w:val="bullet"/>
+      <w:lvlText w:val="o"/>
+      <w:lvlJc w:val="left"/>
+      <w:pPr>
+        <w:ind w:left="6480" w:hanging="360"/>
+      </w:pPr>
+      <w:rPr>
+        <w:rFonts w:ascii="Courier New" w:hAnsi="Courier New" w:cs="Courier New" w:hint="default"/>
+      </w:rPr>
+    </w:lvl>
+    <w:lvl w:ilvl="8" w:tplc="04070005" w:tentative="1">
+      <w:start w:val="1"/>
+      <w:numFmt w:val="bullet"/>
+      <w:lvlText w:val=""/>
+      <w:lvlJc w:val="left"/>
+      <w:pPr>
+        <w:ind w:left="7200" w:hanging="360"/>
+      </w:pPr>
+      <w:rPr>
+        <w:rFonts w:ascii="Wingdings" w:hAnsi="Wingdings" w:hint="default"/>
+      </w:rPr>
+    </w:lvl>
+  </w:abstractNum>
+  <w:abstractNum w:abstractNumId="37" w15:restartNumberingAfterBreak="1">
     <w:nsid w:val="72A73DFB"/>
     <w:multiLevelType w:val="hybridMultilevel"/>
     <w:tmpl w:val="DA28D5A0"/>
@@ -5215,7 +6673,7 @@
       </w:pPr>
     </w:lvl>
   </w:abstractNum>
-  <w:abstractNum w:abstractNumId="34" w15:restartNumberingAfterBreak="0">
+  <w:abstractNum w:abstractNumId="38" w15:restartNumberingAfterBreak="0">
     <w:nsid w:val="74FD63F1"/>
     <w:multiLevelType w:val="hybridMultilevel"/>
     <w:tmpl w:val="E0A837F8"/>
@@ -5301,7 +6759,7 @@
       </w:pPr>
     </w:lvl>
   </w:abstractNum>
-  <w:abstractNum w:abstractNumId="35" w15:restartNumberingAfterBreak="1">
+  <w:abstractNum w:abstractNumId="39" w15:restartNumberingAfterBreak="1">
     <w:nsid w:val="76B60039"/>
     <w:multiLevelType w:val="hybridMultilevel"/>
     <w:tmpl w:val="98020122"/>
@@ -5387,7 +6845,7 @@
       </w:pPr>
     </w:lvl>
   </w:abstractNum>
-  <w:abstractNum w:abstractNumId="36" w15:restartNumberingAfterBreak="1">
+  <w:abstractNum w:abstractNumId="40" w15:restartNumberingAfterBreak="1">
     <w:nsid w:val="7D406394"/>
     <w:multiLevelType w:val="hybridMultilevel"/>
     <w:tmpl w:val="E63C4EEE"/>
@@ -5473,7 +6931,7 @@
       </w:pPr>
     </w:lvl>
   </w:abstractNum>
-  <w:abstractNum w:abstractNumId="37" w15:restartNumberingAfterBreak="1">
+  <w:abstractNum w:abstractNumId="41" w15:restartNumberingAfterBreak="1">
     <w:nsid w:val="7F885B4C"/>
     <w:multiLevelType w:val="hybridMultilevel"/>
     <w:tmpl w:val="9E70B2BA"/>
@@ -5587,70 +7045,70 @@
     </w:lvl>
   </w:abstractNum>
   <w:num w:numId="1" w16cid:durableId="1056121111">
-    <w:abstractNumId w:val="17"/>
+    <w:abstractNumId w:val="19"/>
   </w:num>
   <w:num w:numId="2" w16cid:durableId="16467103">
     <w:abstractNumId w:val="0"/>
   </w:num>
   <w:num w:numId="3" w16cid:durableId="831334560">
-    <w:abstractNumId w:val="29"/>
+    <w:abstractNumId w:val="32"/>
   </w:num>
   <w:num w:numId="4" w16cid:durableId="65304972">
+    <w:abstractNumId w:val="26"/>
+  </w:num>
+  <w:num w:numId="5" w16cid:durableId="668558911">
+    <w:abstractNumId w:val="2"/>
+  </w:num>
+  <w:num w:numId="6" w16cid:durableId="1236355759">
+    <w:abstractNumId w:val="37"/>
+  </w:num>
+  <w:num w:numId="7" w16cid:durableId="791752619">
+    <w:abstractNumId w:val="9"/>
+  </w:num>
+  <w:num w:numId="8" w16cid:durableId="893466142">
+    <w:abstractNumId w:val="8"/>
+  </w:num>
+  <w:num w:numId="9" w16cid:durableId="484861859">
+    <w:abstractNumId w:val="18"/>
+  </w:num>
+  <w:num w:numId="10" w16cid:durableId="137041508">
+    <w:abstractNumId w:val="39"/>
+  </w:num>
+  <w:num w:numId="11" w16cid:durableId="1368481486">
+    <w:abstractNumId w:val="40"/>
+  </w:num>
+  <w:num w:numId="12" w16cid:durableId="1475832863">
     <w:abstractNumId w:val="23"/>
   </w:num>
-  <w:num w:numId="5" w16cid:durableId="668558911">
-    <w:abstractNumId w:val="1"/>
+  <w:num w:numId="13" w16cid:durableId="379981549">
+    <w:abstractNumId w:val="24"/>
   </w:num>
-  <w:num w:numId="6" w16cid:durableId="1236355759">
+  <w:num w:numId="14" w16cid:durableId="727413754">
+    <w:abstractNumId w:val="21"/>
+  </w:num>
+  <w:num w:numId="15" w16cid:durableId="493565796">
     <w:abstractNumId w:val="33"/>
   </w:num>
-  <w:num w:numId="7" w16cid:durableId="791752619">
-    <w:abstractNumId w:val="8"/>
-  </w:num>
-  <w:num w:numId="8" w16cid:durableId="893466142">
-    <w:abstractNumId w:val="7"/>
-  </w:num>
-  <w:num w:numId="9" w16cid:durableId="484861859">
+  <w:num w:numId="16" w16cid:durableId="1021662356">
     <w:abstractNumId w:val="16"/>
   </w:num>
-  <w:num w:numId="10" w16cid:durableId="137041508">
-    <w:abstractNumId w:val="35"/>
-  </w:num>
-  <w:num w:numId="11" w16cid:durableId="1368481486">
-    <w:abstractNumId w:val="36"/>
-  </w:num>
-  <w:num w:numId="12" w16cid:durableId="1475832863">
-    <w:abstractNumId w:val="20"/>
-  </w:num>
-  <w:num w:numId="13" w16cid:durableId="379981549">
-    <w:abstractNumId w:val="21"/>
-  </w:num>
-  <w:num w:numId="14" w16cid:durableId="727413754">
-    <w:abstractNumId w:val="18"/>
-  </w:num>
-  <w:num w:numId="15" w16cid:durableId="493565796">
-    <w:abstractNumId w:val="30"/>
-  </w:num>
-  <w:num w:numId="16" w16cid:durableId="1021662356">
-    <w:abstractNumId w:val="14"/>
-  </w:num>
   <w:num w:numId="17" w16cid:durableId="1545094653">
-    <w:abstractNumId w:val="15"/>
+    <w:abstractNumId w:val="17"/>
   </w:num>
   <w:num w:numId="18" w16cid:durableId="1178543217">
-    <w:abstractNumId w:val="22"/>
+    <w:abstractNumId w:val="25"/>
   </w:num>
   <w:num w:numId="19" w16cid:durableId="1668053384">
-    <w:abstractNumId w:val="37"/>
+    <w:abstractNumId w:val="41"/>
   </w:num>
   <w:num w:numId="20" w16cid:durableId="34935428">
-    <w:abstractNumId w:val="24"/>
+    <w:abstractNumId w:val="27"/>
   </w:num>
   <w:num w:numId="21" w16cid:durableId="933783896">
-    <w:abstractNumId w:val="3"/>
+    <w:abstractNumId w:val="4"/>
   </w:num>
   <w:num w:numId="22" w16cid:durableId="1294755769">
-    <w:abstractNumId w:val="17"/>
+    <w:abstractNumId w:val="19"/>
     <w:lvlOverride w:ilvl="0">
       <w:startOverride w:val="1"/>
     </w:lvlOverride>
@@ -5680,10 +7138,10 @@
     </w:lvlOverride>
   </w:num>
   <w:num w:numId="23" w16cid:durableId="2031179976">
-    <w:abstractNumId w:val="4"/>
+    <w:abstractNumId w:val="5"/>
   </w:num>
   <w:num w:numId="24" w16cid:durableId="1555308142">
-    <w:abstractNumId w:val="10"/>
+    <w:abstractNumId w:val="11"/>
     <w:lvlOverride w:ilvl="0">
       <w:startOverride w:val="1"/>
     </w:lvlOverride>
@@ -5713,49 +7171,61 @@
     </w:lvlOverride>
   </w:num>
   <w:num w:numId="25" w16cid:durableId="696076994">
-    <w:abstractNumId w:val="32"/>
+    <w:abstractNumId w:val="35"/>
   </w:num>
   <w:num w:numId="26" w16cid:durableId="38482860">
+    <w:abstractNumId w:val="7"/>
+  </w:num>
+  <w:num w:numId="27" w16cid:durableId="1716391035">
+    <w:abstractNumId w:val="15"/>
+  </w:num>
+  <w:num w:numId="28" w16cid:durableId="1791362496">
+    <w:abstractNumId w:val="3"/>
+  </w:num>
+  <w:num w:numId="29" w16cid:durableId="1725367282">
+    <w:abstractNumId w:val="28"/>
+  </w:num>
+  <w:num w:numId="30" w16cid:durableId="1446273965">
+    <w:abstractNumId w:val="34"/>
+  </w:num>
+  <w:num w:numId="31" w16cid:durableId="160825390">
+    <w:abstractNumId w:val="14"/>
+  </w:num>
+  <w:num w:numId="32" w16cid:durableId="255525300">
     <w:abstractNumId w:val="6"/>
   </w:num>
-  <w:num w:numId="27" w16cid:durableId="1716391035">
+  <w:num w:numId="33" w16cid:durableId="1729330780">
+    <w:abstractNumId w:val="10"/>
+  </w:num>
+  <w:num w:numId="34" w16cid:durableId="467406270">
+    <w:abstractNumId w:val="22"/>
+  </w:num>
+  <w:num w:numId="35" w16cid:durableId="1877548231">
+    <w:abstractNumId w:val="12"/>
+  </w:num>
+  <w:num w:numId="36" w16cid:durableId="687486563">
+    <w:abstractNumId w:val="38"/>
+  </w:num>
+  <w:num w:numId="37" w16cid:durableId="1313145404">
+    <w:abstractNumId w:val="31"/>
+  </w:num>
+  <w:num w:numId="38" w16cid:durableId="832378706">
+    <w:abstractNumId w:val="30"/>
+  </w:num>
+  <w:num w:numId="39" w16cid:durableId="1770655373">
+    <w:abstractNumId w:val="29"/>
+  </w:num>
+  <w:num w:numId="40" w16cid:durableId="845023929">
+    <w:abstractNumId w:val="1"/>
+  </w:num>
+  <w:num w:numId="41" w16cid:durableId="163202214">
+    <w:abstractNumId w:val="20"/>
+  </w:num>
+  <w:num w:numId="42" w16cid:durableId="216823617">
     <w:abstractNumId w:val="13"/>
   </w:num>
-  <w:num w:numId="28" w16cid:durableId="1791362496">
-    <w:abstractNumId w:val="2"/>
-  </w:num>
-  <w:num w:numId="29" w16cid:durableId="1725367282">
-    <w:abstractNumId w:val="25"/>
-  </w:num>
-  <w:num w:numId="30" w16cid:durableId="1446273965">
-    <w:abstractNumId w:val="31"/>
-  </w:num>
-  <w:num w:numId="31" w16cid:durableId="160825390">
-    <w:abstractNumId w:val="12"/>
-  </w:num>
-  <w:num w:numId="32" w16cid:durableId="255525300">
-    <w:abstractNumId w:val="5"/>
-  </w:num>
-  <w:num w:numId="33" w16cid:durableId="1729330780">
-    <w:abstractNumId w:val="9"/>
-  </w:num>
-  <w:num w:numId="34" w16cid:durableId="467406270">
-    <w:abstractNumId w:val="19"/>
-  </w:num>
-  <w:num w:numId="35" w16cid:durableId="1877548231">
-    <w:abstractNumId w:val="11"/>
-  </w:num>
-  <w:num w:numId="36" w16cid:durableId="687486563">
-    <w:abstractNumId w:val="34"/>
-  </w:num>
-  <w:num w:numId="37" w16cid:durableId="1313145404">
-    <w:abstractNumId w:val="28"/>
-  </w:num>
-  <w:num w:numId="38" w16cid:durableId="832378706">
-    <w:abstractNumId w:val="27"/>
-  </w:num>
-  <w:num w:numId="39" w16cid:durableId="1770655373">
-    <w:abstractNumId w:val="26"/>
+  <w:num w:numId="43" w16cid:durableId="187258342">
+    <w:abstractNumId w:val="36"/>
   </w:num>
 </w:numbering>
 </file>
@@ -5877,6 +7347,7 @@
     <w:lsdException w:name="HTML Sample" w:semiHidden="1" w:unhideWhenUsed="1"/>
     <w:lsdException w:name="HTML Typewriter" w:semiHidden="1" w:unhideWhenUsed="1"/>
     <w:lsdException w:name="HTML Variable" w:semiHidden="1" w:unhideWhenUsed="1"/>
+    <w:lsdException w:name="Normal Table" w:semiHidden="1" w:unhideWhenUsed="1"/>
     <w:lsdException w:name="annotation subject" w:semiHidden="1" w:unhideWhenUsed="1"/>
     <w:lsdException w:name="No List" w:semiHidden="1" w:unhideWhenUsed="1"/>
     <w:lsdException w:name="Outline List 1" w:semiHidden="1" w:unhideWhenUsed="1"/>
@@ -5923,8 +7394,10 @@
     <w:lsdException w:name="Table Subtle 2" w:semiHidden="1" w:unhideWhenUsed="1"/>
     <w:lsdException w:name="Table Web 1" w:semiHidden="1" w:unhideWhenUsed="1"/>
     <w:lsdException w:name="Table Web 2" w:semiHidden="1" w:unhideWhenUsed="1"/>
+    <w:lsdException w:name="Table Web 3" w:semiHidden="1" w:unhideWhenUsed="1"/>
     <w:lsdException w:name="Balloon Text" w:semiHidden="1" w:unhideWhenUsed="1"/>
     <w:lsdException w:name="Table Grid" w:uiPriority="59"/>
+    <w:lsdException w:name="Table Theme" w:semiHidden="1" w:unhideWhenUsed="1"/>
     <w:lsdException w:name="Placeholder Text" w:semiHidden="1"/>
     <w:lsdException w:name="No Spacing" w:uiPriority="1" w:qFormat="1"/>
     <w:lsdException w:name="Light Shading" w:uiPriority="60"/>

</xml_diff>

<commit_message>
updated ping and traceroute abgabe
</commit_message>
<xml_diff>
--- a/Labor/Ping-und-Traceroute/Ping und Traceroute.docx
+++ b/Labor/Ping-und-Traceroute/Ping und Traceroute.docx
@@ -1,6 +1,6 @@
 
 <file path=word/document.xml><?xml version="1.0" encoding="utf-8"?>
-<w:document xmlns:wpc="http://schemas.microsoft.com/office/word/2010/wordprocessingCanvas" xmlns:cx="http://schemas.microsoft.com/office/drawing/2014/chartex" xmlns:cx1="http://schemas.microsoft.com/office/drawing/2015/9/8/chartex" xmlns:cx2="http://schemas.microsoft.com/office/drawing/2015/10/21/chartex" xmlns:cx3="http://schemas.microsoft.com/office/drawing/2016/5/9/chartex" xmlns:cx4="http://schemas.microsoft.com/office/drawing/2016/5/10/chartex" xmlns:cx5="http://schemas.microsoft.com/office/drawing/2016/5/11/chartex" xmlns:cx6="http://schemas.microsoft.com/office/drawing/2016/5/12/chartex" xmlns:cx7="http://schemas.microsoft.com/office/drawing/2016/5/13/chartex" xmlns:cx8="http://schemas.microsoft.com/office/drawing/2016/5/14/chartex" xmlns:mc="http://schemas.openxmlformats.org/markup-compatibility/2006" xmlns:aink="http://schemas.microsoft.com/office/drawing/2016/ink" xmlns:am3d="http://schemas.microsoft.com/office/drawing/2017/model3d" xmlns:o="urn:schemas-microsoft-com:office:office" xmlns:oel="http://schemas.microsoft.com/office/2019/extlst" xmlns:r="http://schemas.openxmlformats.org/officeDocument/2006/relationships" xmlns:m="http://schemas.openxmlformats.org/officeDocument/2006/math" xmlns:v="urn:schemas-microsoft-com:vml" xmlns:wp14="http://schemas.microsoft.com/office/word/2010/wordprocessingDrawing" xmlns:wp="http://schemas.openxmlformats.org/drawingml/2006/wordprocessingDrawing" xmlns:w10="urn:schemas-microsoft-com:office:word" xmlns:w="http://schemas.openxmlformats.org/wordprocessingml/2006/main" xmlns:w14="http://schemas.microsoft.com/office/word/2010/wordml" xmlns:w15="http://schemas.microsoft.com/office/word/2012/wordml" xmlns:w16cex="http://schemas.microsoft.com/office/word/2018/wordml/cex" xmlns:w16cid="http://schemas.microsoft.com/office/word/2016/wordml/cid" xmlns:w16="http://schemas.microsoft.com/office/word/2018/wordml" xmlns:w16sdtdh="http://schemas.microsoft.com/office/word/2020/wordml/sdtdatahash" xmlns:w16se="http://schemas.microsoft.com/office/word/2015/wordml/symex" xmlns:wpg="http://schemas.microsoft.com/office/word/2010/wordprocessingGroup" xmlns:wpi="http://schemas.microsoft.com/office/word/2010/wordprocessingInk" xmlns:wne="http://schemas.microsoft.com/office/word/2006/wordml" xmlns:wps="http://schemas.microsoft.com/office/word/2010/wordprocessingShape" mc:Ignorable="w14 w15 w16se w16cid w16 w16cex w16sdtdh wp14">
+<w:document xmlns:wpc="http://schemas.microsoft.com/office/word/2010/wordprocessingCanvas" xmlns:cx="http://schemas.microsoft.com/office/drawing/2014/chartex" xmlns:cx1="http://schemas.microsoft.com/office/drawing/2015/9/8/chartex" xmlns:mc="http://schemas.openxmlformats.org/markup-compatibility/2006" xmlns:o="urn:schemas-microsoft-com:office:office" xmlns:r="http://schemas.openxmlformats.org/officeDocument/2006/relationships" xmlns:m="http://schemas.openxmlformats.org/officeDocument/2006/math" xmlns:v="urn:schemas-microsoft-com:vml" xmlns:wp14="http://schemas.microsoft.com/office/word/2010/wordprocessingDrawing" xmlns:wp="http://schemas.openxmlformats.org/drawingml/2006/wordprocessingDrawing" xmlns:w10="urn:schemas-microsoft-com:office:word" xmlns:w="http://schemas.openxmlformats.org/wordprocessingml/2006/main" xmlns:w14="http://schemas.microsoft.com/office/word/2010/wordml" xmlns:w15="http://schemas.microsoft.com/office/word/2012/wordml" xmlns:w16se="http://schemas.microsoft.com/office/word/2015/wordml/symex" xmlns:wpg="http://schemas.microsoft.com/office/word/2010/wordprocessingGroup" xmlns:wpi="http://schemas.microsoft.com/office/word/2010/wordprocessingInk" xmlns:wne="http://schemas.microsoft.com/office/word/2006/wordml" xmlns:wps="http://schemas.microsoft.com/office/word/2010/wordprocessingShape" mc:Ignorable="w14 w15 w16se wp14">
   <w:body>
     <w:p>
       <w:pPr>
@@ -46,10 +46,10 @@
                         <v:path o:extrusionok="f" gradientshapeok="t" o:connecttype="rect"/>
                         <o:lock v:ext="edit" aspectratio="t"/>
                       </v:shapetype>
-                      <v:shape id="_x0000_i1026" type="#_x0000_t75" style="width:394pt;height:67.95pt">
+                      <v:shape id="_x0000_i1026" type="#_x0000_t75" style="width:393.75pt;height:68.25pt">
                         <v:imagedata r:id="rId8" o:title=""/>
                       </v:shape>
-                      <o:OLEObject Type="Embed" ProgID="Word.Document.12" ShapeID="_x0000_i1026" DrawAspect="Content" ObjectID="_1731759743" r:id="rId9">
+                      <o:OLEObject Type="Embed" ProgID="Word.Document.12" ShapeID="_x0000_i1026" DrawAspect="Content" ObjectID="_1731763953" r:id="rId9">
                         <o:FieldCodes>\s</o:FieldCodes>
                       </o:OLEObject>
                     </w:object>
@@ -63,6 +63,7 @@
       <w:r>
         <w:rPr>
           <w:noProof/>
+          <w:lang w:val="en-DE" w:eastAsia="en-DE"/>
         </w:rPr>
         <w:drawing>
           <wp:inline distT="0" distB="0" distL="0" distR="0" wp14:anchorId="493D8F74" wp14:editId="59B54455">
@@ -567,6 +568,7 @@
       <w:r>
         <w:rPr>
           <w:noProof/>
+          <w:lang w:val="en-DE" w:eastAsia="en-DE"/>
         </w:rPr>
         <w:drawing>
           <wp:inline distT="0" distB="0" distL="0" distR="0" wp14:anchorId="1EF9DA1B" wp14:editId="3852179B">
@@ -728,6 +730,7 @@
       <w:r>
         <w:rPr>
           <w:noProof/>
+          <w:lang w:val="en-DE" w:eastAsia="en-DE"/>
         </w:rPr>
         <w:drawing>
           <wp:inline distT="0" distB="0" distL="0" distR="0" wp14:anchorId="2D2E63E3" wp14:editId="0EBA0ED0">
@@ -1037,6 +1040,7 @@
       <w:r>
         <w:rPr>
           <w:noProof/>
+          <w:lang w:val="en-DE" w:eastAsia="en-DE"/>
         </w:rPr>
         <w:lastRenderedPageBreak/>
         <w:drawing>
@@ -1144,6 +1148,7 @@
       <w:r>
         <w:rPr>
           <w:noProof/>
+          <w:lang w:val="en-DE" w:eastAsia="en-DE"/>
         </w:rPr>
         <w:drawing>
           <wp:inline distT="0" distB="0" distL="0" distR="0" wp14:anchorId="5EF55A6C" wp14:editId="0E985D80">
@@ -1372,27 +1377,14 @@
       <w:r>
         <w:t xml:space="preserve">Route für </w:t>
       </w:r>
-      <w:r>
-        <w:fldChar w:fldCharType="begin"/>
-      </w:r>
-      <w:r>
-        <w:instrText>HYPERLINK "http://www.htwg-konstanz.de"</w:instrText>
-      </w:r>
-      <w:r>
-        <w:fldChar w:fldCharType="separate"/>
-      </w:r>
-      <w:r>
-        <w:rPr>
-          <w:rStyle w:val="Hyperlink"/>
-        </w:rPr>
-        <w:t>www.htwg-konstanz.de</w:t>
-      </w:r>
-      <w:r>
-        <w:rPr>
-          <w:rStyle w:val="Hyperlink"/>
-        </w:rPr>
-        <w:fldChar w:fldCharType="end"/>
-      </w:r>
+      <w:hyperlink r:id="rId23" w:history="1">
+        <w:r>
+          <w:rPr>
+            <w:rStyle w:val="Hyperlink"/>
+          </w:rPr>
+          <w:t>www.htwg-konstanz.de</w:t>
+        </w:r>
+      </w:hyperlink>
       <w:r>
         <w:t xml:space="preserve"> : USA -&gt; Schweden -&gt; Deutschland</w:t>
       </w:r>
@@ -1405,6 +1397,7 @@
       <w:r>
         <w:rPr>
           <w:noProof/>
+          <w:lang w:val="en-DE" w:eastAsia="en-DE"/>
         </w:rPr>
         <w:drawing>
           <wp:inline distT="0" distB="0" distL="0" distR="0" wp14:anchorId="78080CCD" wp14:editId="5834B50B">
@@ -1422,7 +1415,7 @@
                     <pic:cNvPicPr/>
                   </pic:nvPicPr>
                   <pic:blipFill>
-                    <a:blip r:embed="rId23"/>
+                    <a:blip r:embed="rId24"/>
                     <a:stretch>
                       <a:fillRect/>
                     </a:stretch>
@@ -1466,6 +1459,7 @@
       <w:r>
         <w:rPr>
           <w:noProof/>
+          <w:lang w:val="en-DE" w:eastAsia="en-DE"/>
         </w:rPr>
         <w:drawing>
           <wp:inline distT="0" distB="0" distL="0" distR="0" wp14:anchorId="22F9FA9F" wp14:editId="6B106D2B">
@@ -1483,7 +1477,7 @@
                     <pic:cNvPicPr/>
                   </pic:nvPicPr>
                   <pic:blipFill>
-                    <a:blip r:embed="rId24"/>
+                    <a:blip r:embed="rId25"/>
                     <a:stretch>
                       <a:fillRect/>
                     </a:stretch>
@@ -1551,84 +1545,54 @@
         <w:lastRenderedPageBreak/>
         <w:t xml:space="preserve">Bestimmen Sie, in welchem Netz sich der Rechner befindet, von dem der traceroute Befehl gestartet wird. Bestimmen Sie außerdem, durch welche Netze die Pakete geroutet werden. Sie können bestimmen, zu welchem Netz ein Router gehört, in dem Sie die ASN (Autonomous System Number) des Routers bestimmen, die Netze eindeutig kennzeichnet. Nutzen Sie dazu beispielsweise das Online Tool </w:t>
       </w:r>
-      <w:r>
-        <w:fldChar w:fldCharType="begin"/>
-      </w:r>
-      <w:r>
-        <w:instrText>HYPERLINK "https://www.ultratools.com/tools/asnInfo"</w:instrText>
-      </w:r>
-      <w:r>
-        <w:fldChar w:fldCharType="separate"/>
-      </w:r>
+      <w:hyperlink r:id="rId26" w:history="1">
+        <w:r>
+          <w:rPr>
+            <w:rStyle w:val="Hyperlink"/>
+            <w:b/>
+            <w:bCs/>
+          </w:rPr>
+          <w:t>https://www.ultratools.com/tools/asnInfo</w:t>
+        </w:r>
+      </w:hyperlink>
       <w:r>
         <w:rPr>
           <w:rStyle w:val="Hyperlink"/>
           <w:b/>
           <w:bCs/>
         </w:rPr>
-        <w:t>https://www.ultratools.com/tools/asnInfo</w:t>
-      </w:r>
-      <w:r>
-        <w:rPr>
-          <w:rStyle w:val="Hyperlink"/>
+        <w:t>.</w:t>
+      </w:r>
+    </w:p>
+    <w:p>
+      <w:pPr>
+        <w:pStyle w:val="ListParagraph"/>
+        <w:ind w:left="360"/>
+        <w:rPr>
           <w:b/>
           <w:bCs/>
         </w:rPr>
-        <w:fldChar w:fldCharType="end"/>
-      </w:r>
-      <w:r>
-        <w:rPr>
-          <w:rStyle w:val="Hyperlink"/>
+      </w:pPr>
+    </w:p>
+    <w:p>
+      <w:pPr>
+        <w:pStyle w:val="ListParagraph"/>
+        <w:ind w:left="360"/>
+        <w:rPr>
           <w:b/>
           <w:bCs/>
         </w:rPr>
-        <w:t>.</w:t>
-      </w:r>
-    </w:p>
-    <w:p>
-      <w:pPr>
-        <w:pStyle w:val="ListParagraph"/>
-        <w:ind w:left="360"/>
+      </w:pPr>
+      <w:r>
         <w:rPr>
           <w:b/>
           <w:bCs/>
         </w:rPr>
-      </w:pPr>
-    </w:p>
-    <w:p>
-      <w:pPr>
-        <w:pStyle w:val="ListParagraph"/>
-        <w:ind w:left="360"/>
-        <w:rPr>
-          <w:rStyle w:val="Hyperlink"/>
-          <w:b/>
-          <w:bCs/>
-          <w:color w:val="auto"/>
-          <w:u w:val="none"/>
-        </w:rPr>
-      </w:pPr>
-    </w:p>
-    <w:p>
-      <w:pPr>
-        <w:pStyle w:val="ListParagraph"/>
-        <w:ind w:left="360"/>
-        <w:rPr>
-          <w:rStyle w:val="Hyperlink"/>
-          <w:b/>
-          <w:bCs/>
-          <w:color w:val="auto"/>
-          <w:u w:val="none"/>
-        </w:rPr>
-      </w:pPr>
-      <w:r>
-        <w:rPr>
-          <w:noProof/>
-        </w:rPr>
         <w:drawing>
-          <wp:inline distT="0" distB="0" distL="0" distR="0" wp14:anchorId="202D5645" wp14:editId="55E00AD8">
-            <wp:extent cx="3284525" cy="4024125"/>
-            <wp:effectExtent l="0" t="0" r="0" b="0"/>
-            <wp:docPr id="18" name="Picture 18" descr="A screenshot of a computer&#10;&#10;Description automatically generated with medium confidence"/>
+          <wp:inline distT="0" distB="0" distL="0" distR="0" wp14:anchorId="33A944F7" wp14:editId="7FC797B6">
+            <wp:extent cx="5276850" cy="2333625"/>
+            <wp:effectExtent l="0" t="0" r="0" b="9525"/>
+            <wp:docPr id="11" name="Picture 11"/>
             <wp:cNvGraphicFramePr>
               <a:graphicFrameLocks xmlns:a="http://schemas.openxmlformats.org/drawingml/2006/main" noChangeAspect="1"/>
             </wp:cNvGraphicFramePr>
@@ -1636,11 +1600,11 @@
               <a:graphicData uri="http://schemas.openxmlformats.org/drawingml/2006/picture">
                 <pic:pic xmlns:pic="http://schemas.openxmlformats.org/drawingml/2006/picture">
                   <pic:nvPicPr>
-                    <pic:cNvPr id="18" name="Picture 18" descr="A screenshot of a computer&#10;&#10;Description automatically generated with medium confidence"/>
+                    <pic:cNvPr id="1" name=""/>
                     <pic:cNvPicPr/>
                   </pic:nvPicPr>
                   <pic:blipFill>
-                    <a:blip r:embed="rId25"/>
+                    <a:blip r:embed="rId27"/>
                     <a:stretch>
                       <a:fillRect/>
                     </a:stretch>
@@ -1648,7 +1612,7 @@
                   <pic:spPr>
                     <a:xfrm>
                       <a:off x="0" y="0"/>
-                      <a:ext cx="3296947" cy="4039344"/>
+                      <a:ext cx="5276850" cy="2333625"/>
                     </a:xfrm>
                     <a:prstGeom prst="rect">
                       <a:avLst/>
@@ -1679,6 +1643,57 @@
         <w:pStyle w:val="ListParagraph"/>
         <w:ind w:left="360"/>
         <w:rPr>
+          <w:noProof/>
+          <w:lang w:eastAsia="en-DE"/>
+        </w:rPr>
+      </w:pPr>
+      <w:r>
+        <w:rPr>
+          <w:noProof/>
+          <w:lang w:eastAsia="en-DE"/>
+        </w:rPr>
+        <w:t>Rechner an der HTWG:</w:t>
+      </w:r>
+    </w:p>
+    <w:p>
+      <w:pPr>
+        <w:pStyle w:val="ListParagraph"/>
+        <w:ind w:left="360"/>
+        <w:rPr>
+          <w:noProof/>
+          <w:lang w:eastAsia="en-DE"/>
+        </w:rPr>
+      </w:pPr>
+      <w:r>
+        <w:rPr>
+          <w:noProof/>
+          <w:lang w:eastAsia="en-DE"/>
+        </w:rPr>
+        <w:t>BELWUE BelWue-Koordination</w:t>
+      </w:r>
+      <w:r>
+        <w:rPr>
+          <w:noProof/>
+          <w:lang w:eastAsia="en-DE"/>
+        </w:rPr>
+        <w:t>, Landeshochschulnetz</w:t>
+      </w:r>
+    </w:p>
+    <w:p>
+      <w:pPr>
+        <w:pStyle w:val="ListParagraph"/>
+        <w:ind w:left="360"/>
+        <w:rPr>
+          <w:noProof/>
+          <w:lang w:eastAsia="en-DE"/>
+        </w:rPr>
+      </w:pPr>
+    </w:p>
+    <w:p>
+      <w:pPr>
+        <w:pStyle w:val="ListParagraph"/>
+        <w:ind w:left="360"/>
+        <w:rPr>
           <w:rStyle w:val="Hyperlink"/>
           <w:b/>
           <w:bCs/>
@@ -1690,10 +1705,7 @@
     <w:p>
       <w:pPr>
         <w:pStyle w:val="ListParagraph"/>
-        <w:numPr>
-          <w:ilvl w:val="0"/>
-          <w:numId w:val="34"/>
-        </w:numPr>
+        <w:ind w:left="360"/>
         <w:rPr>
           <w:rStyle w:val="Hyperlink"/>
           <w:b/>
@@ -1702,7 +1714,14 @@
           <w:u w:val="none"/>
         </w:rPr>
       </w:pPr>
-      <w:r>
+    </w:p>
+    <w:p>
+      <w:pPr>
+        <w:pStyle w:val="ListParagraph"/>
+        <w:numPr>
+          <w:ilvl w:val="0"/>
+          <w:numId w:val="34"/>
+        </w:numPr>
         <w:rPr>
           <w:rStyle w:val="Hyperlink"/>
           <w:b/>
@@ -1710,33 +1729,7 @@
           <w:color w:val="auto"/>
           <w:u w:val="none"/>
         </w:rPr>
-        <w:t xml:space="preserve">Betrachten Sie nun mehrere Online-Tools, so dass Sie den Traceroute-Befehl von mindestens drei unterschiedlichen Netzen aus starten können. Führen Sie den Traceroute-Befehl nun nicht mehr nur für den Web-Server der Hochschule sondern zusätzlich für </w:t>
-      </w:r>
-      <w:r>
-        <w:fldChar w:fldCharType="begin"/>
-      </w:r>
-      <w:r>
-        <w:instrText>HYPERLINK "http://www.ntt.co.jp"</w:instrText>
-      </w:r>
-      <w:r>
-        <w:fldChar w:fldCharType="separate"/>
-      </w:r>
-      <w:r>
-        <w:rPr>
-          <w:rStyle w:val="Hyperlink"/>
-          <w:b/>
-          <w:bCs/>
-        </w:rPr>
-        <w:t>www.ntt.co.jp</w:t>
-      </w:r>
-      <w:r>
-        <w:rPr>
-          <w:rStyle w:val="Hyperlink"/>
-          <w:b/>
-          <w:bCs/>
-        </w:rPr>
-        <w:fldChar w:fldCharType="end"/>
-      </w:r>
+      </w:pPr>
       <w:r>
         <w:rPr>
           <w:rStyle w:val="Hyperlink"/>
@@ -1745,33 +1738,18 @@
           <w:color w:val="auto"/>
           <w:u w:val="none"/>
         </w:rPr>
-        <w:t xml:space="preserve"> und </w:t>
-      </w:r>
-      <w:r>
-        <w:fldChar w:fldCharType="begin"/>
-      </w:r>
-      <w:r>
-        <w:instrText>HYPERLINK "http://www.google.com"</w:instrText>
-      </w:r>
-      <w:r>
-        <w:fldChar w:fldCharType="separate"/>
-      </w:r>
-      <w:r>
-        <w:rPr>
-          <w:rStyle w:val="Hyperlink"/>
-          <w:b/>
-          <w:bCs/>
-        </w:rPr>
-        <w:t>www.google.com</w:t>
-      </w:r>
-      <w:r>
-        <w:rPr>
-          <w:rStyle w:val="Hyperlink"/>
-          <w:b/>
-          <w:bCs/>
-        </w:rPr>
-        <w:fldChar w:fldCharType="end"/>
-      </w:r>
+        <w:t xml:space="preserve">Betrachten Sie nun mehrere Online-Tools, so dass Sie den Traceroute-Befehl von mindestens drei unterschiedlichen Netzen aus starten können. Führen Sie den Traceroute-Befehl nun nicht mehr nur für den Web-Server der Hochschule sondern zusätzlich für </w:t>
+      </w:r>
+      <w:hyperlink r:id="rId28" w:history="1">
+        <w:r>
+          <w:rPr>
+            <w:rStyle w:val="Hyperlink"/>
+            <w:b/>
+            <w:bCs/>
+          </w:rPr>
+          <w:t>www.ntt.co.jp</w:t>
+        </w:r>
+      </w:hyperlink>
       <w:r>
         <w:rPr>
           <w:rStyle w:val="Hyperlink"/>
@@ -1780,8 +1758,18 @@
           <w:color w:val="auto"/>
           <w:u w:val="none"/>
         </w:rPr>
-        <w:t xml:space="preserve"> aus. Bestimmen Sie, welche Teile der Route für die unterschiedlichen Kombinationen</w:t>
-      </w:r>
+        <w:t xml:space="preserve"> und </w:t>
+      </w:r>
+      <w:hyperlink r:id="rId29" w:history="1">
+        <w:r>
+          <w:rPr>
+            <w:rStyle w:val="Hyperlink"/>
+            <w:b/>
+            <w:bCs/>
+          </w:rPr>
+          <w:t>www.google.com</w:t>
+        </w:r>
+      </w:hyperlink>
       <w:r>
         <w:rPr>
           <w:rStyle w:val="Hyperlink"/>
@@ -1790,11 +1778,9 @@
           <w:color w:val="auto"/>
           <w:u w:val="none"/>
         </w:rPr>
-        <w:t xml:space="preserve"> aus Online-Tool und Zielrechner identisch sind.</w:t>
-      </w:r>
-    </w:p>
-    <w:p>
-      <w:pPr>
+        <w:t xml:space="preserve"> aus. Bestimmen Sie, welche Teile der Route für die unterschiedlichen Kombinationen</w:t>
+      </w:r>
+      <w:r>
         <w:rPr>
           <w:rStyle w:val="Hyperlink"/>
           <w:b/>
@@ -1802,10 +1788,13 @@
           <w:color w:val="auto"/>
           <w:u w:val="none"/>
         </w:rPr>
-      </w:pPr>
-    </w:p>
-    <w:p>
-      <w:pPr>
+        <w:t xml:space="preserve"> aus Online-Tool und Zielrechner identisch sind.</w:t>
+      </w:r>
+    </w:p>
+    <w:p>
+      <w:pPr>
+        <w:pStyle w:val="ListParagraph"/>
+        <w:ind w:left="360"/>
         <w:rPr>
           <w:rStyle w:val="Hyperlink"/>
           <w:b/>
@@ -1817,6 +1806,8 @@
     </w:p>
     <w:p>
       <w:pPr>
+        <w:pStyle w:val="ListParagraph"/>
+        <w:ind w:left="360"/>
         <w:rPr>
           <w:rStyle w:val="Hyperlink"/>
           <w:b/>
@@ -1829,6 +1820,7 @@
     <w:p>
       <w:pPr>
         <w:pStyle w:val="ListParagraph"/>
+        <w:ind w:left="360"/>
         <w:rPr>
           <w:rStyle w:val="Hyperlink"/>
           <w:b/>
@@ -1854,6 +1846,123 @@
     <w:p>
       <w:pPr>
         <w:pStyle w:val="ListParagraph"/>
+        <w:ind w:left="360"/>
+        <w:rPr>
+          <w:rStyle w:val="Hyperlink"/>
+          <w:b/>
+          <w:bCs/>
+          <w:color w:val="auto"/>
+          <w:u w:val="none"/>
+        </w:rPr>
+      </w:pPr>
+    </w:p>
+    <w:p>
+      <w:pPr>
+        <w:pStyle w:val="ListParagraph"/>
+        <w:ind w:left="360"/>
+        <w:rPr>
+          <w:rStyle w:val="Hyperlink"/>
+          <w:b/>
+          <w:bCs/>
+          <w:color w:val="auto"/>
+          <w:u w:val="none"/>
+        </w:rPr>
+      </w:pPr>
+    </w:p>
+    <w:p>
+      <w:pPr>
+        <w:pStyle w:val="ListParagraph"/>
+        <w:ind w:left="360"/>
+        <w:rPr>
+          <w:rStyle w:val="Hyperlink"/>
+          <w:b/>
+          <w:bCs/>
+          <w:color w:val="auto"/>
+          <w:u w:val="none"/>
+        </w:rPr>
+      </w:pPr>
+    </w:p>
+    <w:p>
+      <w:pPr>
+        <w:pStyle w:val="ListParagraph"/>
+        <w:ind w:left="360"/>
+        <w:rPr>
+          <w:rStyle w:val="Hyperlink"/>
+          <w:b/>
+          <w:bCs/>
+          <w:color w:val="auto"/>
+          <w:u w:val="none"/>
+        </w:rPr>
+      </w:pPr>
+    </w:p>
+    <w:p>
+      <w:pPr>
+        <w:pStyle w:val="ListParagraph"/>
+        <w:ind w:left="360"/>
+        <w:rPr>
+          <w:rStyle w:val="Hyperlink"/>
+          <w:b/>
+          <w:bCs/>
+          <w:color w:val="auto"/>
+          <w:u w:val="none"/>
+        </w:rPr>
+      </w:pPr>
+    </w:p>
+    <w:p>
+      <w:pPr>
+        <w:pStyle w:val="ListParagraph"/>
+        <w:ind w:left="360"/>
+        <w:rPr>
+          <w:rStyle w:val="Hyperlink"/>
+          <w:b/>
+          <w:bCs/>
+          <w:color w:val="auto"/>
+          <w:u w:val="none"/>
+        </w:rPr>
+      </w:pPr>
+    </w:p>
+    <w:p>
+      <w:pPr>
+        <w:pStyle w:val="ListParagraph"/>
+        <w:ind w:left="360"/>
+        <w:rPr>
+          <w:rStyle w:val="Hyperlink"/>
+          <w:b/>
+          <w:bCs/>
+          <w:color w:val="auto"/>
+          <w:u w:val="none"/>
+        </w:rPr>
+      </w:pPr>
+    </w:p>
+    <w:p>
+      <w:pPr>
+        <w:pStyle w:val="ListParagraph"/>
+        <w:ind w:left="360"/>
+        <w:rPr>
+          <w:rStyle w:val="Hyperlink"/>
+          <w:b/>
+          <w:bCs/>
+          <w:color w:val="auto"/>
+          <w:u w:val="none"/>
+        </w:rPr>
+      </w:pPr>
+    </w:p>
+    <w:p>
+      <w:pPr>
+        <w:pStyle w:val="ListParagraph"/>
+        <w:ind w:left="360"/>
+        <w:rPr>
+          <w:rStyle w:val="Hyperlink"/>
+          <w:b/>
+          <w:bCs/>
+          <w:color w:val="auto"/>
+          <w:u w:val="none"/>
+        </w:rPr>
+      </w:pPr>
+    </w:p>
+    <w:p>
+      <w:pPr>
+        <w:pStyle w:val="ListParagraph"/>
         <w:numPr>
           <w:ilvl w:val="0"/>
           <w:numId w:val="41"/>
@@ -1862,34 +1971,21 @@
           <w:rStyle w:val="Hyperlink"/>
           <w:color w:val="auto"/>
           <w:u w:val="none"/>
-          <w:lang w:val="en-US"/>
-        </w:rPr>
-      </w:pPr>
-      <w:proofErr w:type="spellStart"/>
+        </w:rPr>
+      </w:pPr>
       <w:r>
         <w:rPr>
           <w:rStyle w:val="Hyperlink"/>
           <w:color w:val="auto"/>
           <w:u w:val="none"/>
-          <w:lang w:val="en-US"/>
-        </w:rPr>
-        <w:t>Ziel</w:t>
-      </w:r>
-      <w:proofErr w:type="spellEnd"/>
-      <w:r>
-        <w:rPr>
-          <w:rStyle w:val="Hyperlink"/>
-          <w:color w:val="auto"/>
-          <w:u w:val="none"/>
-          <w:lang w:val="en-US"/>
-        </w:rPr>
-        <w:t xml:space="preserve">: </w:t>
-      </w:r>
-      <w:hyperlink r:id="rId26" w:history="1">
+        </w:rPr>
+        <w:lastRenderedPageBreak/>
+        <w:t xml:space="preserve">Ziel: </w:t>
+      </w:r>
+      <w:hyperlink r:id="rId30" w:history="1">
         <w:r>
           <w:rPr>
             <w:rStyle w:val="Hyperlink"/>
-            <w:lang w:val="en-US"/>
           </w:rPr>
           <w:t>www.htwg-konstanz.de</w:t>
         </w:r>
@@ -1899,9 +1995,6 @@
       <w:pPr>
         <w:pStyle w:val="ListParagraph"/>
         <w:ind w:left="1080"/>
-        <w:rPr>
-          <w:lang w:val="en-US"/>
-        </w:rPr>
       </w:pPr>
     </w:p>
     <w:p>
@@ -1916,6 +2009,7 @@
       <w:r>
         <w:rPr>
           <w:noProof/>
+          <w:lang w:val="en-DE" w:eastAsia="en-DE"/>
         </w:rPr>
         <w:drawing>
           <wp:inline distT="0" distB="0" distL="0" distR="0" wp14:anchorId="280FF889" wp14:editId="4CA6642A">
@@ -1933,7 +2027,7 @@
                     <pic:cNvPicPr/>
                   </pic:nvPicPr>
                   <pic:blipFill>
-                    <a:blip r:embed="rId27"/>
+                    <a:blip r:embed="rId31"/>
                     <a:stretch>
                       <a:fillRect/>
                     </a:stretch>
@@ -1966,6 +2060,7 @@
       <w:r>
         <w:rPr>
           <w:noProof/>
+          <w:lang w:val="en-DE" w:eastAsia="en-DE"/>
         </w:rPr>
         <w:drawing>
           <wp:inline distT="0" distB="0" distL="0" distR="0" wp14:anchorId="0C449D64" wp14:editId="1A0F031B">
@@ -1983,7 +2078,7 @@
                     <pic:cNvPicPr/>
                   </pic:nvPicPr>
                   <pic:blipFill>
-                    <a:blip r:embed="rId28"/>
+                    <a:blip r:embed="rId32"/>
                     <a:stretch>
                       <a:fillRect/>
                     </a:stretch>
@@ -2026,6 +2121,7 @@
       <w:r>
         <w:rPr>
           <w:noProof/>
+          <w:lang w:val="en-DE" w:eastAsia="en-DE"/>
         </w:rPr>
         <w:drawing>
           <wp:inline distT="0" distB="0" distL="0" distR="0" wp14:anchorId="7E2D7DB3" wp14:editId="1D0AAB3A">
@@ -2043,7 +2139,7 @@
                     <pic:cNvPicPr/>
                   </pic:nvPicPr>
                   <pic:blipFill>
-                    <a:blip r:embed="rId29"/>
+                    <a:blip r:embed="rId33"/>
                     <a:stretch>
                       <a:fillRect/>
                     </a:stretch>
@@ -2099,7 +2195,7 @@
       <w:r>
         <w:t xml:space="preserve">Ziel: </w:t>
       </w:r>
-      <w:hyperlink r:id="rId30" w:history="1">
+      <w:hyperlink r:id="rId34" w:history="1">
         <w:r>
           <w:rPr>
             <w:rStyle w:val="Hyperlink"/>
@@ -2122,6 +2218,7 @@
       <w:r>
         <w:rPr>
           <w:noProof/>
+          <w:lang w:val="en-DE" w:eastAsia="en-DE"/>
         </w:rPr>
         <w:drawing>
           <wp:inline distT="0" distB="0" distL="0" distR="0" wp14:anchorId="138BA0DB" wp14:editId="5300295C">
@@ -2139,7 +2236,7 @@
                     <pic:cNvPicPr/>
                   </pic:nvPicPr>
                   <pic:blipFill>
-                    <a:blip r:embed="rId31"/>
+                    <a:blip r:embed="rId35"/>
                     <a:stretch>
                       <a:fillRect/>
                     </a:stretch>
@@ -2174,6 +2271,7 @@
       <w:r>
         <w:rPr>
           <w:noProof/>
+          <w:lang w:val="en-DE" w:eastAsia="en-DE"/>
         </w:rPr>
         <w:drawing>
           <wp:inline distT="0" distB="0" distL="0" distR="0" wp14:anchorId="202DC267" wp14:editId="3BF8D8C1">
@@ -2191,7 +2289,7 @@
                     <pic:cNvPicPr/>
                   </pic:nvPicPr>
                   <pic:blipFill>
-                    <a:blip r:embed="rId32"/>
+                    <a:blip r:embed="rId36"/>
                     <a:stretch>
                       <a:fillRect/>
                     </a:stretch>
@@ -2220,6 +2318,7 @@
       <w:r>
         <w:rPr>
           <w:noProof/>
+          <w:lang w:val="en-DE" w:eastAsia="en-DE"/>
         </w:rPr>
         <w:drawing>
           <wp:inline distT="0" distB="0" distL="0" distR="0" wp14:anchorId="439B4E93" wp14:editId="76982B7D">
@@ -2237,7 +2336,7 @@
                     <pic:cNvPicPr/>
                   </pic:nvPicPr>
                   <pic:blipFill>
-                    <a:blip r:embed="rId33"/>
+                    <a:blip r:embed="rId37"/>
                     <a:stretch>
                       <a:fillRect/>
                     </a:stretch>
@@ -2363,7 +2462,7 @@
         <w:lastRenderedPageBreak/>
         <w:t xml:space="preserve">Ziel: </w:t>
       </w:r>
-      <w:hyperlink r:id="rId34" w:history="1">
+      <w:hyperlink r:id="rId38" w:history="1">
         <w:r>
           <w:rPr>
             <w:rStyle w:val="Hyperlink"/>
@@ -2382,6 +2481,7 @@
       <w:r>
         <w:rPr>
           <w:noProof/>
+          <w:lang w:val="en-DE" w:eastAsia="en-DE"/>
         </w:rPr>
         <w:drawing>
           <wp:inline distT="0" distB="0" distL="0" distR="0" wp14:anchorId="1FA6A685" wp14:editId="3E0438C6">
@@ -2399,7 +2499,7 @@
                     <pic:cNvPicPr/>
                   </pic:nvPicPr>
                   <pic:blipFill>
-                    <a:blip r:embed="rId35"/>
+                    <a:blip r:embed="rId39"/>
                     <a:stretch>
                       <a:fillRect/>
                     </a:stretch>
@@ -2434,6 +2534,7 @@
       <w:r>
         <w:rPr>
           <w:noProof/>
+          <w:lang w:val="en-DE" w:eastAsia="en-DE"/>
         </w:rPr>
         <w:drawing>
           <wp:inline distT="0" distB="0" distL="0" distR="0" wp14:anchorId="3B75B671" wp14:editId="233DF969">
@@ -2451,7 +2552,7 @@
                     <pic:cNvPicPr/>
                   </pic:nvPicPr>
                   <pic:blipFill>
-                    <a:blip r:embed="rId36"/>
+                    <a:blip r:embed="rId40"/>
                     <a:stretch>
                       <a:fillRect/>
                     </a:stretch>
@@ -2509,6 +2610,7 @@
       <w:r>
         <w:rPr>
           <w:noProof/>
+          <w:lang w:val="en-DE" w:eastAsia="en-DE"/>
         </w:rPr>
         <w:drawing>
           <wp:inline distT="0" distB="0" distL="0" distR="0" wp14:anchorId="789BA8E1" wp14:editId="3A4991CD">
@@ -2526,7 +2628,7 @@
                     <pic:cNvPicPr/>
                   </pic:nvPicPr>
                   <pic:blipFill>
-                    <a:blip r:embed="rId37"/>
+                    <a:blip r:embed="rId41"/>
                     <a:stretch>
                       <a:fillRect/>
                     </a:stretch>
@@ -2641,67 +2743,30 @@
         </w:rPr>
         <w:t>Betrachten Sie das Netz von Hurricane Electric und bestimmen Sie eine weltumspannende Route  (</w:t>
       </w:r>
-      <w:hyperlink r:id="rId38" w:history="1">
+      <w:hyperlink r:id="rId42" w:history="1">
         <w:r>
           <w:rPr>
             <w:rStyle w:val="Hyperlink"/>
             <w:b/>
             <w:bCs/>
           </w:rPr>
-          <w:t>https://www.he.net/HurricaneElectricNetworkMap.pdf</w:t>
+          <w:t>https://www.he.n</w:t>
         </w:r>
-      </w:hyperlink>
-      <w:r>
-        <w:rPr>
-          <w:b/>
-          <w:bCs/>
-        </w:rPr>
-        <w:t>). Führen Sie dazu Traceroute auf einem oder mehreren Routern zu einem Zielrouter aus, um 3 Router zu finden, zwischen denen die Pakete die Welt umlaufen. Die URL eines Routers erhalten Sie, indem Sie im „Looking Glas“ mit der Maus auf den Namen des Routers fahren.</w:t>
-      </w:r>
-    </w:p>
-    <w:p>
-      <w:pPr>
-        <w:pStyle w:val="ListParagraph"/>
-        <w:numPr>
-          <w:ilvl w:val="0"/>
-          <w:numId w:val="26"/>
-        </w:numPr>
-        <w:rPr>
-          <w:b/>
-          <w:bCs/>
-        </w:rPr>
-      </w:pPr>
-      <w:r>
-        <w:rPr>
-          <w:b/>
-          <w:bCs/>
-        </w:rPr>
-        <w:t xml:space="preserve">Was ist die einfache Verzögerung (One-Way-Delay), die ein Ping-Paket auf dieser Route benötigt. Messen Sie dazu die Ping-Zeiten von Router zu Router. </w:t>
-      </w:r>
-    </w:p>
-    <w:p>
-      <w:pPr>
-        <w:pStyle w:val="ListParagraph"/>
-        <w:numPr>
-          <w:ilvl w:val="0"/>
-          <w:numId w:val="26"/>
-        </w:numPr>
-      </w:pPr>
-      <w:r>
-        <w:rPr>
-          <w:b/>
-          <w:bCs/>
-        </w:rPr>
-        <w:t xml:space="preserve">Was ist die theoretische Minimallaufzeit eines Pakets auf dieser Route, wenn Sie eine Ausbreitung mit Lichtgeschwindigkeit auf direktem Weg voraussetzen (z.B. </w:t>
-      </w:r>
-      <w:hyperlink r:id="rId39" w:history="1">
         <w:r>
           <w:rPr>
             <w:rStyle w:val="Hyperlink"/>
             <w:b/>
             <w:bCs/>
           </w:rPr>
-          <w:t>http://www.luftlinie.org/</w:t>
+          <w:t>e</w:t>
+        </w:r>
+        <w:r>
+          <w:rPr>
+            <w:rStyle w:val="Hyperlink"/>
+            <w:b/>
+            <w:bCs/>
+          </w:rPr>
+          <w:t>t/HurricaneElectricNetworkMap.pdf</w:t>
         </w:r>
       </w:hyperlink>
       <w:r>
@@ -2709,10 +2774,90 @@
           <w:b/>
           <w:bCs/>
         </w:rPr>
-        <w:t>)? Um welchen Faktor ist die tatsächlich gemessene Zeit länger als das theoretische Minimum? Führen Sie Erklärungen für die längeren Laufzeiten an</w:t>
-      </w:r>
-      <w:r>
-        <w:t>.</w:t>
+        <w:t>). Führen Sie dazu Traceroute auf einem oder mehreren Routern zu einem Zielrouter aus, um 3 Router zu finden, zwischen denen die Pakete die Welt umlaufen. Die URL eines Routers erhalten Sie, indem Sie im „Looking Glas“ mit der Maus auf den Namen des Routers fahren.</w:t>
+      </w:r>
+    </w:p>
+    <w:p>
+      <w:pPr>
+        <w:ind w:left="360"/>
+        <w:rPr>
+          <w:b/>
+          <w:bCs/>
+        </w:rPr>
+      </w:pPr>
+      <w:r>
+        <w:rPr>
+          <w:b/>
+          <w:bCs/>
+        </w:rPr>
+        <w:t xml:space="preserve">Singapore -&gt; Marseille -&gt; </w:t>
+      </w:r>
+      <w:r>
+        <w:rPr>
+          <w:b/>
+          <w:bCs/>
+        </w:rPr>
+        <w:t>Los Angeles</w:t>
+      </w:r>
+      <w:bookmarkStart w:id="2" w:name="_GoBack"/>
+      <w:bookmarkEnd w:id="2"/>
+    </w:p>
+    <w:p>
+      <w:pPr>
+        <w:ind w:left="360"/>
+        <w:rPr>
+          <w:b/>
+          <w:bCs/>
+          <w:lang w:val="en-GB"/>
+        </w:rPr>
+      </w:pPr>
+      <w:r>
+        <w:rPr>
+          <w:bCs/>
+          <w:lang w:val="en-GB"/>
+        </w:rPr>
+        <w:t>c</w:t>
+      </w:r>
+      <w:r>
+        <w:rPr>
+          <w:bCs/>
+          <w:lang w:val="en-GB"/>
+        </w:rPr>
+        <w:t xml:space="preserve">ore1.sin1.he.net -&gt; </w:t>
+      </w:r>
+      <w:r>
+        <w:rPr>
+          <w:bCs/>
+          <w:lang w:val="en-GB"/>
+        </w:rPr>
+        <w:t>core4.mrs1.he.net</w:t>
+      </w:r>
+      <w:r>
+        <w:rPr>
+          <w:bCs/>
+          <w:lang w:val="en-GB"/>
+        </w:rPr>
+        <w:t xml:space="preserve"> -&gt; core2.lax1.he.net</w:t>
+      </w:r>
+    </w:p>
+    <w:p>
+      <w:pPr>
+        <w:pStyle w:val="ListParagraph"/>
+        <w:numPr>
+          <w:ilvl w:val="0"/>
+          <w:numId w:val="26"/>
+        </w:numPr>
+        <w:rPr>
+          <w:b/>
+          <w:bCs/>
+        </w:rPr>
+      </w:pPr>
+      <w:r>
+        <w:rPr>
+          <w:b/>
+          <w:bCs/>
+        </w:rPr>
+        <w:t xml:space="preserve">Was ist die einfache Verzögerung (One-Way-Delay), die ein Ping-Paket auf dieser Route benötigt. Messen Sie dazu die Ping-Zeiten von Router zu Router. </w:t>
       </w:r>
     </w:p>
     <w:p>
@@ -2726,12 +2871,205 @@
       </w:pPr>
     </w:p>
     <w:p>
+      <w:pPr>
+        <w:pStyle w:val="ListParagraph"/>
+        <w:ind w:left="360"/>
+        <w:rPr>
+          <w:bCs/>
+          <w:lang w:val="en-GB"/>
+        </w:rPr>
+      </w:pPr>
+      <w:r>
+        <w:rPr>
+          <w:bCs/>
+          <w:lang w:val="en-GB"/>
+        </w:rPr>
+        <w:t>Singapore -&gt; Marseille: 136ms</w:t>
+      </w:r>
+    </w:p>
+    <w:p>
+      <w:pPr>
+        <w:pStyle w:val="ListParagraph"/>
+        <w:ind w:left="360"/>
+        <w:rPr>
+          <w:bCs/>
+          <w:lang w:val="en-GB"/>
+        </w:rPr>
+      </w:pPr>
+      <w:r>
+        <w:rPr>
+          <w:bCs/>
+          <w:lang w:val="en-GB"/>
+        </w:rPr>
+        <w:t>Marseille -&gt; Los Angeles: 137ms</w:t>
+      </w:r>
+    </w:p>
+    <w:p>
+      <w:pPr>
+        <w:pStyle w:val="ListParagraph"/>
+        <w:ind w:left="360"/>
+        <w:rPr>
+          <w:b/>
+          <w:bCs/>
+          <w:lang w:val="en-GB"/>
+        </w:rPr>
+      </w:pPr>
+    </w:p>
+    <w:p>
+      <w:pPr>
+        <w:pStyle w:val="ListParagraph"/>
+        <w:numPr>
+          <w:ilvl w:val="0"/>
+          <w:numId w:val="26"/>
+        </w:numPr>
+      </w:pPr>
+      <w:r>
+        <w:rPr>
+          <w:b/>
+          <w:bCs/>
+        </w:rPr>
+        <w:t xml:space="preserve">Was ist die theoretische Minimallaufzeit eines Pakets auf dieser Route, wenn Sie eine Ausbreitung mit Lichtgeschwindigkeit auf direktem Weg voraussetzen (z.B. </w:t>
+      </w:r>
+      <w:hyperlink r:id="rId43" w:history="1">
+        <w:r>
+          <w:rPr>
+            <w:rStyle w:val="Hyperlink"/>
+            <w:b/>
+            <w:bCs/>
+          </w:rPr>
+          <w:t>http://www.luf</w:t>
+        </w:r>
+        <w:r>
+          <w:rPr>
+            <w:rStyle w:val="Hyperlink"/>
+            <w:b/>
+            <w:bCs/>
+          </w:rPr>
+          <w:t>t</w:t>
+        </w:r>
+        <w:r>
+          <w:rPr>
+            <w:rStyle w:val="Hyperlink"/>
+            <w:b/>
+            <w:bCs/>
+          </w:rPr>
+          <w:t>linie.org/</w:t>
+        </w:r>
+      </w:hyperlink>
+      <w:r>
+        <w:rPr>
+          <w:b/>
+          <w:bCs/>
+        </w:rPr>
+        <w:t>)? Um welchen Faktor ist die tatsächlich gemessene Zeit länger als das theoretische Minimum? Führen Sie Erklärungen für die längeren Laufzeiten an</w:t>
+      </w:r>
+      <w:r>
+        <w:t>.</w:t>
+      </w:r>
+    </w:p>
+    <w:p>
+      <w:pPr>
+        <w:spacing w:after="0"/>
+        <w:ind w:left="360"/>
+      </w:pPr>
+      <w:r>
+        <w:t>Singapore -&gt; Marseille: 10.593,67 km</w:t>
+      </w:r>
+    </w:p>
+    <w:p>
+      <w:pPr>
+        <w:spacing w:after="0"/>
+        <w:ind w:left="360"/>
+      </w:pPr>
+      <w:r>
+        <w:t>10.593,67km / 300.000 kms = 0,0353 s = 35,3 ms</w:t>
+      </w:r>
+    </w:p>
+    <w:p>
+      <w:pPr>
+        <w:spacing w:after="0"/>
+        <w:ind w:left="360"/>
+      </w:pPr>
+    </w:p>
+    <w:p>
+      <w:pPr>
+        <w:spacing w:after="0"/>
+        <w:ind w:left="360"/>
+      </w:pPr>
+      <w:r>
+        <w:t>Faktor:  136ms/35,5ms = 3,8</w:t>
+      </w:r>
+    </w:p>
+    <w:p>
+      <w:pPr>
+        <w:spacing w:after="0"/>
+      </w:pPr>
+    </w:p>
+    <w:p>
+      <w:pPr>
+        <w:spacing w:after="0"/>
+        <w:ind w:left="360"/>
+      </w:pPr>
+      <w:r>
+        <w:t xml:space="preserve">Marseille -&gt; Los Angeles: </w:t>
+      </w:r>
+      <w:r>
+        <w:t>9.687,78 km</w:t>
+      </w:r>
+    </w:p>
+    <w:p>
+      <w:pPr>
+        <w:spacing w:after="0"/>
+        <w:ind w:left="360"/>
+      </w:pPr>
+      <w:r>
+        <w:t>9.687,78km / 300.000 kms = 0,0322 s = 32,2 ms</w:t>
+      </w:r>
+    </w:p>
+    <w:p>
+      <w:pPr>
+        <w:spacing w:after="0"/>
+        <w:ind w:left="360"/>
+      </w:pPr>
+    </w:p>
+    <w:p>
+      <w:pPr>
+        <w:spacing w:after="0"/>
+        <w:ind w:left="360"/>
+      </w:pPr>
+      <w:r>
+        <w:t>Faktor: 137ms/32,2 = 4,2</w:t>
+      </w:r>
+    </w:p>
+    <w:p>
+      <w:pPr>
+        <w:spacing w:after="0"/>
+        <w:ind w:left="360"/>
+      </w:pPr>
+    </w:p>
+    <w:p>
+      <w:pPr>
+        <w:spacing w:after="0"/>
+        <w:ind w:left="360"/>
+      </w:pPr>
+    </w:p>
+    <w:p>
+      <w:pPr>
+        <w:pStyle w:val="ListParagraph"/>
+        <w:ind w:left="360"/>
+        <w:rPr>
+          <w:b/>
+          <w:bCs/>
+        </w:rPr>
+      </w:pPr>
+    </w:p>
+    <w:p>
       <w:r>
         <w:tab/>
       </w:r>
     </w:p>
     <w:sectPr>
-      <w:footerReference w:type="default" r:id="rId40"/>
+      <w:footerReference w:type="default" r:id="rId44"/>
       <w:type w:val="continuous"/>
       <w:pgSz w:w="12240" w:h="15840"/>
       <w:pgMar w:top="1417" w:right="1417" w:bottom="1134" w:left="1417" w:header="0" w:footer="0" w:gutter="0"/>
@@ -2744,7 +3082,7 @@
 </file>
 
 <file path=word/endnotes.xml><?xml version="1.0" encoding="utf-8"?>
-<w:endnotes xmlns:wpc="http://schemas.microsoft.com/office/word/2010/wordprocessingCanvas" xmlns:cx="http://schemas.microsoft.com/office/drawing/2014/chartex" xmlns:cx1="http://schemas.microsoft.com/office/drawing/2015/9/8/chartex" xmlns:cx2="http://schemas.microsoft.com/office/drawing/2015/10/21/chartex" xmlns:cx3="http://schemas.microsoft.com/office/drawing/2016/5/9/chartex" xmlns:cx4="http://schemas.microsoft.com/office/drawing/2016/5/10/chartex" xmlns:cx5="http://schemas.microsoft.com/office/drawing/2016/5/11/chartex" xmlns:cx6="http://schemas.microsoft.com/office/drawing/2016/5/12/chartex" xmlns:cx7="http://schemas.microsoft.com/office/drawing/2016/5/13/chartex" xmlns:cx8="http://schemas.microsoft.com/office/drawing/2016/5/14/chartex" xmlns:mc="http://schemas.openxmlformats.org/markup-compatibility/2006" xmlns:aink="http://schemas.microsoft.com/office/drawing/2016/ink" xmlns:am3d="http://schemas.microsoft.com/office/drawing/2017/model3d" xmlns:o="urn:schemas-microsoft-com:office:office" xmlns:oel="http://schemas.microsoft.com/office/2019/extlst" xmlns:r="http://schemas.openxmlformats.org/officeDocument/2006/relationships" xmlns:m="http://schemas.openxmlformats.org/officeDocument/2006/math" xmlns:v="urn:schemas-microsoft-com:vml" xmlns:wp14="http://schemas.microsoft.com/office/word/2010/wordprocessingDrawing" xmlns:wp="http://schemas.openxmlformats.org/drawingml/2006/wordprocessingDrawing" xmlns:w10="urn:schemas-microsoft-com:office:word" xmlns:w="http://schemas.openxmlformats.org/wordprocessingml/2006/main" xmlns:w14="http://schemas.microsoft.com/office/word/2010/wordml" xmlns:w15="http://schemas.microsoft.com/office/word/2012/wordml" xmlns:w16cex="http://schemas.microsoft.com/office/word/2018/wordml/cex" xmlns:w16cid="http://schemas.microsoft.com/office/word/2016/wordml/cid" xmlns:w16="http://schemas.microsoft.com/office/word/2018/wordml" xmlns:w16sdtdh="http://schemas.microsoft.com/office/word/2020/wordml/sdtdatahash" xmlns:w16se="http://schemas.microsoft.com/office/word/2015/wordml/symex" xmlns:wpg="http://schemas.microsoft.com/office/word/2010/wordprocessingGroup" xmlns:wpi="http://schemas.microsoft.com/office/word/2010/wordprocessingInk" xmlns:wne="http://schemas.microsoft.com/office/word/2006/wordml" xmlns:wps="http://schemas.microsoft.com/office/word/2010/wordprocessingShape" mc:Ignorable="w14 w15 w16se w16cid w16 w16cex w16sdtdh wp14">
+<w:endnotes xmlns:wpc="http://schemas.microsoft.com/office/word/2010/wordprocessingCanvas" xmlns:cx="http://schemas.microsoft.com/office/drawing/2014/chartex" xmlns:cx1="http://schemas.microsoft.com/office/drawing/2015/9/8/chartex" xmlns:mc="http://schemas.openxmlformats.org/markup-compatibility/2006" xmlns:o="urn:schemas-microsoft-com:office:office" xmlns:r="http://schemas.openxmlformats.org/officeDocument/2006/relationships" xmlns:m="http://schemas.openxmlformats.org/officeDocument/2006/math" xmlns:v="urn:schemas-microsoft-com:vml" xmlns:wp14="http://schemas.microsoft.com/office/word/2010/wordprocessingDrawing" xmlns:wp="http://schemas.openxmlformats.org/drawingml/2006/wordprocessingDrawing" xmlns:w10="urn:schemas-microsoft-com:office:word" xmlns:w="http://schemas.openxmlformats.org/wordprocessingml/2006/main" xmlns:w14="http://schemas.microsoft.com/office/word/2010/wordml" xmlns:w15="http://schemas.microsoft.com/office/word/2012/wordml" xmlns:w16se="http://schemas.microsoft.com/office/word/2015/wordml/symex" xmlns:wpg="http://schemas.microsoft.com/office/word/2010/wordprocessingGroup" xmlns:wpi="http://schemas.microsoft.com/office/word/2010/wordprocessingInk" xmlns:wne="http://schemas.microsoft.com/office/word/2006/wordml" xmlns:wps="http://schemas.microsoft.com/office/word/2010/wordprocessingShape" mc:Ignorable="w14 w15 w16se wp14">
   <w:endnote w:type="separator" w:id="-1">
     <w:p>
       <w:r>
@@ -2763,7 +3101,7 @@
 </file>
 
 <file path=word/footer1.xml><?xml version="1.0" encoding="utf-8"?>
-<w:ftr xmlns:wpc="http://schemas.microsoft.com/office/word/2010/wordprocessingCanvas" xmlns:cx="http://schemas.microsoft.com/office/drawing/2014/chartex" xmlns:cx1="http://schemas.microsoft.com/office/drawing/2015/9/8/chartex" xmlns:cx2="http://schemas.microsoft.com/office/drawing/2015/10/21/chartex" xmlns:cx3="http://schemas.microsoft.com/office/drawing/2016/5/9/chartex" xmlns:cx4="http://schemas.microsoft.com/office/drawing/2016/5/10/chartex" xmlns:cx5="http://schemas.microsoft.com/office/drawing/2016/5/11/chartex" xmlns:cx6="http://schemas.microsoft.com/office/drawing/2016/5/12/chartex" xmlns:cx7="http://schemas.microsoft.com/office/drawing/2016/5/13/chartex" xmlns:cx8="http://schemas.microsoft.com/office/drawing/2016/5/14/chartex" xmlns:mc="http://schemas.openxmlformats.org/markup-compatibility/2006" xmlns:aink="http://schemas.microsoft.com/office/drawing/2016/ink" xmlns:am3d="http://schemas.microsoft.com/office/drawing/2017/model3d" xmlns:o="urn:schemas-microsoft-com:office:office" xmlns:oel="http://schemas.microsoft.com/office/2019/extlst" xmlns:r="http://schemas.openxmlformats.org/officeDocument/2006/relationships" xmlns:m="http://schemas.openxmlformats.org/officeDocument/2006/math" xmlns:v="urn:schemas-microsoft-com:vml" xmlns:wp14="http://schemas.microsoft.com/office/word/2010/wordprocessingDrawing" xmlns:wp="http://schemas.openxmlformats.org/drawingml/2006/wordprocessingDrawing" xmlns:w10="urn:schemas-microsoft-com:office:word" xmlns:w="http://schemas.openxmlformats.org/wordprocessingml/2006/main" xmlns:w14="http://schemas.microsoft.com/office/word/2010/wordml" xmlns:w15="http://schemas.microsoft.com/office/word/2012/wordml" xmlns:w16cex="http://schemas.microsoft.com/office/word/2018/wordml/cex" xmlns:w16cid="http://schemas.microsoft.com/office/word/2016/wordml/cid" xmlns:w16="http://schemas.microsoft.com/office/word/2018/wordml" xmlns:w16sdtdh="http://schemas.microsoft.com/office/word/2020/wordml/sdtdatahash" xmlns:w16se="http://schemas.microsoft.com/office/word/2015/wordml/symex" xmlns:wpg="http://schemas.microsoft.com/office/word/2010/wordprocessingGroup" xmlns:wpi="http://schemas.microsoft.com/office/word/2010/wordprocessingInk" xmlns:wne="http://schemas.microsoft.com/office/word/2006/wordml" xmlns:wps="http://schemas.microsoft.com/office/word/2010/wordprocessingShape" mc:Ignorable="w14 w15 w16se w16cid w16 w16cex w16sdtdh wp14">
+<w:ftr xmlns:wpc="http://schemas.microsoft.com/office/word/2010/wordprocessingCanvas" xmlns:cx="http://schemas.microsoft.com/office/drawing/2014/chartex" xmlns:cx1="http://schemas.microsoft.com/office/drawing/2015/9/8/chartex" xmlns:mc="http://schemas.openxmlformats.org/markup-compatibility/2006" xmlns:o="urn:schemas-microsoft-com:office:office" xmlns:r="http://schemas.openxmlformats.org/officeDocument/2006/relationships" xmlns:m="http://schemas.openxmlformats.org/officeDocument/2006/math" xmlns:v="urn:schemas-microsoft-com:vml" xmlns:wp14="http://schemas.microsoft.com/office/word/2010/wordprocessingDrawing" xmlns:wp="http://schemas.openxmlformats.org/drawingml/2006/wordprocessingDrawing" xmlns:w10="urn:schemas-microsoft-com:office:word" xmlns:w="http://schemas.openxmlformats.org/wordprocessingml/2006/main" xmlns:w14="http://schemas.microsoft.com/office/word/2010/wordml" xmlns:w15="http://schemas.microsoft.com/office/word/2012/wordml" xmlns:w16se="http://schemas.microsoft.com/office/word/2015/wordml/symex" xmlns:wpg="http://schemas.microsoft.com/office/word/2010/wordprocessingGroup" xmlns:wpi="http://schemas.microsoft.com/office/word/2010/wordprocessingInk" xmlns:wne="http://schemas.microsoft.com/office/word/2006/wordml" xmlns:wps="http://schemas.microsoft.com/office/word/2010/wordprocessingShape" mc:Ignorable="w14 w15 w16se wp14">
   <w:p>
     <w:pPr>
       <w:jc w:val="center"/>
@@ -2777,7 +3115,7 @@
 </file>
 
 <file path=word/footer2.xml><?xml version="1.0" encoding="utf-8"?>
-<w:ftr xmlns:wpc="http://schemas.microsoft.com/office/word/2010/wordprocessingCanvas" xmlns:cx="http://schemas.microsoft.com/office/drawing/2014/chartex" xmlns:cx1="http://schemas.microsoft.com/office/drawing/2015/9/8/chartex" xmlns:cx2="http://schemas.microsoft.com/office/drawing/2015/10/21/chartex" xmlns:cx3="http://schemas.microsoft.com/office/drawing/2016/5/9/chartex" xmlns:cx4="http://schemas.microsoft.com/office/drawing/2016/5/10/chartex" xmlns:cx5="http://schemas.microsoft.com/office/drawing/2016/5/11/chartex" xmlns:cx6="http://schemas.microsoft.com/office/drawing/2016/5/12/chartex" xmlns:cx7="http://schemas.microsoft.com/office/drawing/2016/5/13/chartex" xmlns:cx8="http://schemas.microsoft.com/office/drawing/2016/5/14/chartex" xmlns:mc="http://schemas.openxmlformats.org/markup-compatibility/2006" xmlns:aink="http://schemas.microsoft.com/office/drawing/2016/ink" xmlns:am3d="http://schemas.microsoft.com/office/drawing/2017/model3d" xmlns:o="urn:schemas-microsoft-com:office:office" xmlns:oel="http://schemas.microsoft.com/office/2019/extlst" xmlns:r="http://schemas.openxmlformats.org/officeDocument/2006/relationships" xmlns:m="http://schemas.openxmlformats.org/officeDocument/2006/math" xmlns:v="urn:schemas-microsoft-com:vml" xmlns:wp14="http://schemas.microsoft.com/office/word/2010/wordprocessingDrawing" xmlns:wp="http://schemas.openxmlformats.org/drawingml/2006/wordprocessingDrawing" xmlns:w10="urn:schemas-microsoft-com:office:word" xmlns:w="http://schemas.openxmlformats.org/wordprocessingml/2006/main" xmlns:w14="http://schemas.microsoft.com/office/word/2010/wordml" xmlns:w15="http://schemas.microsoft.com/office/word/2012/wordml" xmlns:w16cex="http://schemas.microsoft.com/office/word/2018/wordml/cex" xmlns:w16cid="http://schemas.microsoft.com/office/word/2016/wordml/cid" xmlns:w16="http://schemas.microsoft.com/office/word/2018/wordml" xmlns:w16sdtdh="http://schemas.microsoft.com/office/word/2020/wordml/sdtdatahash" xmlns:w16se="http://schemas.microsoft.com/office/word/2015/wordml/symex" xmlns:wpg="http://schemas.microsoft.com/office/word/2010/wordprocessingGroup" xmlns:wpi="http://schemas.microsoft.com/office/word/2010/wordprocessingInk" xmlns:wne="http://schemas.microsoft.com/office/word/2006/wordml" xmlns:wps="http://schemas.microsoft.com/office/word/2010/wordprocessingShape" mc:Ignorable="w14 w15 w16se w16cid w16 w16cex w16sdtdh wp14">
+<w:ftr xmlns:wpc="http://schemas.microsoft.com/office/word/2010/wordprocessingCanvas" xmlns:cx="http://schemas.microsoft.com/office/drawing/2014/chartex" xmlns:cx1="http://schemas.microsoft.com/office/drawing/2015/9/8/chartex" xmlns:mc="http://schemas.openxmlformats.org/markup-compatibility/2006" xmlns:o="urn:schemas-microsoft-com:office:office" xmlns:r="http://schemas.openxmlformats.org/officeDocument/2006/relationships" xmlns:m="http://schemas.openxmlformats.org/officeDocument/2006/math" xmlns:v="urn:schemas-microsoft-com:vml" xmlns:wp14="http://schemas.microsoft.com/office/word/2010/wordprocessingDrawing" xmlns:wp="http://schemas.openxmlformats.org/drawingml/2006/wordprocessingDrawing" xmlns:w10="urn:schemas-microsoft-com:office:word" xmlns:w="http://schemas.openxmlformats.org/wordprocessingml/2006/main" xmlns:w14="http://schemas.microsoft.com/office/word/2010/wordml" xmlns:w15="http://schemas.microsoft.com/office/word/2012/wordml" xmlns:w16se="http://schemas.microsoft.com/office/word/2015/wordml/symex" xmlns:wpg="http://schemas.microsoft.com/office/word/2010/wordprocessingGroup" xmlns:wpi="http://schemas.microsoft.com/office/word/2010/wordprocessingInk" xmlns:wne="http://schemas.microsoft.com/office/word/2006/wordml" xmlns:wps="http://schemas.microsoft.com/office/word/2010/wordprocessingShape" mc:Ignorable="w14 w15 w16se wp14">
   <w:p>
     <w:pPr>
       <w:jc w:val="center"/>
@@ -2791,7 +3129,7 @@
 </file>
 
 <file path=word/footnotes.xml><?xml version="1.0" encoding="utf-8"?>
-<w:footnotes xmlns:wpc="http://schemas.microsoft.com/office/word/2010/wordprocessingCanvas" xmlns:cx="http://schemas.microsoft.com/office/drawing/2014/chartex" xmlns:cx1="http://schemas.microsoft.com/office/drawing/2015/9/8/chartex" xmlns:cx2="http://schemas.microsoft.com/office/drawing/2015/10/21/chartex" xmlns:cx3="http://schemas.microsoft.com/office/drawing/2016/5/9/chartex" xmlns:cx4="http://schemas.microsoft.com/office/drawing/2016/5/10/chartex" xmlns:cx5="http://schemas.microsoft.com/office/drawing/2016/5/11/chartex" xmlns:cx6="http://schemas.microsoft.com/office/drawing/2016/5/12/chartex" xmlns:cx7="http://schemas.microsoft.com/office/drawing/2016/5/13/chartex" xmlns:cx8="http://schemas.microsoft.com/office/drawing/2016/5/14/chartex" xmlns:mc="http://schemas.openxmlformats.org/markup-compatibility/2006" xmlns:aink="http://schemas.microsoft.com/office/drawing/2016/ink" xmlns:am3d="http://schemas.microsoft.com/office/drawing/2017/model3d" xmlns:o="urn:schemas-microsoft-com:office:office" xmlns:oel="http://schemas.microsoft.com/office/2019/extlst" xmlns:r="http://schemas.openxmlformats.org/officeDocument/2006/relationships" xmlns:m="http://schemas.openxmlformats.org/officeDocument/2006/math" xmlns:v="urn:schemas-microsoft-com:vml" xmlns:wp14="http://schemas.microsoft.com/office/word/2010/wordprocessingDrawing" xmlns:wp="http://schemas.openxmlformats.org/drawingml/2006/wordprocessingDrawing" xmlns:w10="urn:schemas-microsoft-com:office:word" xmlns:w="http://schemas.openxmlformats.org/wordprocessingml/2006/main" xmlns:w14="http://schemas.microsoft.com/office/word/2010/wordml" xmlns:w15="http://schemas.microsoft.com/office/word/2012/wordml" xmlns:w16cex="http://schemas.microsoft.com/office/word/2018/wordml/cex" xmlns:w16cid="http://schemas.microsoft.com/office/word/2016/wordml/cid" xmlns:w16="http://schemas.microsoft.com/office/word/2018/wordml" xmlns:w16sdtdh="http://schemas.microsoft.com/office/word/2020/wordml/sdtdatahash" xmlns:w16se="http://schemas.microsoft.com/office/word/2015/wordml/symex" xmlns:wpg="http://schemas.microsoft.com/office/word/2010/wordprocessingGroup" xmlns:wpi="http://schemas.microsoft.com/office/word/2010/wordprocessingInk" xmlns:wne="http://schemas.microsoft.com/office/word/2006/wordml" xmlns:wps="http://schemas.microsoft.com/office/word/2010/wordprocessingShape" mc:Ignorable="w14 w15 w16se w16cid w16 w16cex w16sdtdh wp14">
+<w:footnotes xmlns:wpc="http://schemas.microsoft.com/office/word/2010/wordprocessingCanvas" xmlns:cx="http://schemas.microsoft.com/office/drawing/2014/chartex" xmlns:cx1="http://schemas.microsoft.com/office/drawing/2015/9/8/chartex" xmlns:mc="http://schemas.openxmlformats.org/markup-compatibility/2006" xmlns:o="urn:schemas-microsoft-com:office:office" xmlns:r="http://schemas.openxmlformats.org/officeDocument/2006/relationships" xmlns:m="http://schemas.openxmlformats.org/officeDocument/2006/math" xmlns:v="urn:schemas-microsoft-com:vml" xmlns:wp14="http://schemas.microsoft.com/office/word/2010/wordprocessingDrawing" xmlns:wp="http://schemas.openxmlformats.org/drawingml/2006/wordprocessingDrawing" xmlns:w10="urn:schemas-microsoft-com:office:word" xmlns:w="http://schemas.openxmlformats.org/wordprocessingml/2006/main" xmlns:w14="http://schemas.microsoft.com/office/word/2010/wordml" xmlns:w15="http://schemas.microsoft.com/office/word/2012/wordml" xmlns:w16se="http://schemas.microsoft.com/office/word/2015/wordml/symex" xmlns:wpg="http://schemas.microsoft.com/office/word/2010/wordprocessingGroup" xmlns:wpi="http://schemas.microsoft.com/office/word/2010/wordprocessingInk" xmlns:wne="http://schemas.microsoft.com/office/word/2006/wordml" xmlns:wps="http://schemas.microsoft.com/office/word/2010/wordprocessingShape" mc:Ignorable="w14 w15 w16se wp14">
   <w:footnote w:type="separator" w:id="-1">
     <w:p>
       <w:r>
@@ -2810,7 +3148,7 @@
 </file>
 
 <file path=word/numbering.xml><?xml version="1.0" encoding="utf-8"?>
-<w:numbering xmlns:wpc="http://schemas.microsoft.com/office/word/2010/wordprocessingCanvas" xmlns:cx="http://schemas.microsoft.com/office/drawing/2014/chartex" xmlns:cx1="http://schemas.microsoft.com/office/drawing/2015/9/8/chartex" xmlns:cx2="http://schemas.microsoft.com/office/drawing/2015/10/21/chartex" xmlns:cx3="http://schemas.microsoft.com/office/drawing/2016/5/9/chartex" xmlns:cx4="http://schemas.microsoft.com/office/drawing/2016/5/10/chartex" xmlns:cx5="http://schemas.microsoft.com/office/drawing/2016/5/11/chartex" xmlns:cx6="http://schemas.microsoft.com/office/drawing/2016/5/12/chartex" xmlns:cx7="http://schemas.microsoft.com/office/drawing/2016/5/13/chartex" xmlns:cx8="http://schemas.microsoft.com/office/drawing/2016/5/14/chartex" xmlns:mc="http://schemas.openxmlformats.org/markup-compatibility/2006" xmlns:aink="http://schemas.microsoft.com/office/drawing/2016/ink" xmlns:am3d="http://schemas.microsoft.com/office/drawing/2017/model3d" xmlns:o="urn:schemas-microsoft-com:office:office" xmlns:oel="http://schemas.microsoft.com/office/2019/extlst" xmlns:r="http://schemas.openxmlformats.org/officeDocument/2006/relationships" xmlns:m="http://schemas.openxmlformats.org/officeDocument/2006/math" xmlns:v="urn:schemas-microsoft-com:vml" xmlns:wp14="http://schemas.microsoft.com/office/word/2010/wordprocessingDrawing" xmlns:wp="http://schemas.openxmlformats.org/drawingml/2006/wordprocessingDrawing" xmlns:w10="urn:schemas-microsoft-com:office:word" xmlns:w="http://schemas.openxmlformats.org/wordprocessingml/2006/main" xmlns:w14="http://schemas.microsoft.com/office/word/2010/wordml" xmlns:w15="http://schemas.microsoft.com/office/word/2012/wordml" xmlns:w16cex="http://schemas.microsoft.com/office/word/2018/wordml/cex" xmlns:w16cid="http://schemas.microsoft.com/office/word/2016/wordml/cid" xmlns:w16="http://schemas.microsoft.com/office/word/2018/wordml" xmlns:w16sdtdh="http://schemas.microsoft.com/office/word/2020/wordml/sdtdatahash" xmlns:w16se="http://schemas.microsoft.com/office/word/2015/wordml/symex" xmlns:wpg="http://schemas.microsoft.com/office/word/2010/wordprocessingGroup" xmlns:wpi="http://schemas.microsoft.com/office/word/2010/wordprocessingInk" xmlns:wne="http://schemas.microsoft.com/office/word/2006/wordml" xmlns:wps="http://schemas.microsoft.com/office/word/2010/wordprocessingShape" mc:Ignorable="w14 w15 w16se w16cid w16 w16cex w16sdtdh wp14">
+<w:numbering xmlns:wpc="http://schemas.microsoft.com/office/word/2010/wordprocessingCanvas" xmlns:cx="http://schemas.microsoft.com/office/drawing/2014/chartex" xmlns:cx1="http://schemas.microsoft.com/office/drawing/2015/9/8/chartex" xmlns:mc="http://schemas.openxmlformats.org/markup-compatibility/2006" xmlns:o="urn:schemas-microsoft-com:office:office" xmlns:r="http://schemas.openxmlformats.org/officeDocument/2006/relationships" xmlns:m="http://schemas.openxmlformats.org/officeDocument/2006/math" xmlns:v="urn:schemas-microsoft-com:vml" xmlns:wp14="http://schemas.microsoft.com/office/word/2010/wordprocessingDrawing" xmlns:wp="http://schemas.openxmlformats.org/drawingml/2006/wordprocessingDrawing" xmlns:w10="urn:schemas-microsoft-com:office:word" xmlns:w="http://schemas.openxmlformats.org/wordprocessingml/2006/main" xmlns:w14="http://schemas.microsoft.com/office/word/2010/wordml" xmlns:w15="http://schemas.microsoft.com/office/word/2012/wordml" xmlns:w16se="http://schemas.microsoft.com/office/word/2015/wordml/symex" xmlns:wpg="http://schemas.microsoft.com/office/word/2010/wordprocessingGroup" xmlns:wpi="http://schemas.microsoft.com/office/word/2010/wordprocessingInk" xmlns:wne="http://schemas.microsoft.com/office/word/2006/wordml" xmlns:wps="http://schemas.microsoft.com/office/word/2010/wordprocessingShape" mc:Ignorable="w14 w15 w16se wp14">
   <w:abstractNum w:abstractNumId="0" w15:restartNumberingAfterBreak="1">
     <w:nsid w:val="04572EFE"/>
     <w:multiLevelType w:val="hybridMultilevel"/>
@@ -7044,70 +7382,70 @@
       </w:rPr>
     </w:lvl>
   </w:abstractNum>
-  <w:num w:numId="1" w16cid:durableId="1056121111">
+  <w:num w:numId="1">
     <w:abstractNumId w:val="19"/>
   </w:num>
-  <w:num w:numId="2" w16cid:durableId="16467103">
+  <w:num w:numId="2">
     <w:abstractNumId w:val="0"/>
   </w:num>
-  <w:num w:numId="3" w16cid:durableId="831334560">
+  <w:num w:numId="3">
     <w:abstractNumId w:val="32"/>
   </w:num>
-  <w:num w:numId="4" w16cid:durableId="65304972">
+  <w:num w:numId="4">
     <w:abstractNumId w:val="26"/>
   </w:num>
-  <w:num w:numId="5" w16cid:durableId="668558911">
+  <w:num w:numId="5">
     <w:abstractNumId w:val="2"/>
   </w:num>
-  <w:num w:numId="6" w16cid:durableId="1236355759">
+  <w:num w:numId="6">
     <w:abstractNumId w:val="37"/>
   </w:num>
-  <w:num w:numId="7" w16cid:durableId="791752619">
+  <w:num w:numId="7">
     <w:abstractNumId w:val="9"/>
   </w:num>
-  <w:num w:numId="8" w16cid:durableId="893466142">
+  <w:num w:numId="8">
     <w:abstractNumId w:val="8"/>
   </w:num>
-  <w:num w:numId="9" w16cid:durableId="484861859">
+  <w:num w:numId="9">
     <w:abstractNumId w:val="18"/>
   </w:num>
-  <w:num w:numId="10" w16cid:durableId="137041508">
+  <w:num w:numId="10">
     <w:abstractNumId w:val="39"/>
   </w:num>
-  <w:num w:numId="11" w16cid:durableId="1368481486">
+  <w:num w:numId="11">
     <w:abstractNumId w:val="40"/>
   </w:num>
-  <w:num w:numId="12" w16cid:durableId="1475832863">
+  <w:num w:numId="12">
     <w:abstractNumId w:val="23"/>
   </w:num>
-  <w:num w:numId="13" w16cid:durableId="379981549">
+  <w:num w:numId="13">
     <w:abstractNumId w:val="24"/>
   </w:num>
-  <w:num w:numId="14" w16cid:durableId="727413754">
+  <w:num w:numId="14">
     <w:abstractNumId w:val="21"/>
   </w:num>
-  <w:num w:numId="15" w16cid:durableId="493565796">
+  <w:num w:numId="15">
     <w:abstractNumId w:val="33"/>
   </w:num>
-  <w:num w:numId="16" w16cid:durableId="1021662356">
+  <w:num w:numId="16">
     <w:abstractNumId w:val="16"/>
   </w:num>
-  <w:num w:numId="17" w16cid:durableId="1545094653">
+  <w:num w:numId="17">
     <w:abstractNumId w:val="17"/>
   </w:num>
-  <w:num w:numId="18" w16cid:durableId="1178543217">
+  <w:num w:numId="18">
     <w:abstractNumId w:val="25"/>
   </w:num>
-  <w:num w:numId="19" w16cid:durableId="1668053384">
+  <w:num w:numId="19">
     <w:abstractNumId w:val="41"/>
   </w:num>
-  <w:num w:numId="20" w16cid:durableId="34935428">
+  <w:num w:numId="20">
     <w:abstractNumId w:val="27"/>
   </w:num>
-  <w:num w:numId="21" w16cid:durableId="933783896">
+  <w:num w:numId="21">
     <w:abstractNumId w:val="4"/>
   </w:num>
-  <w:num w:numId="22" w16cid:durableId="1294755769">
+  <w:num w:numId="22">
     <w:abstractNumId w:val="19"/>
     <w:lvlOverride w:ilvl="0">
       <w:startOverride w:val="1"/>
@@ -7137,10 +7475,10 @@
       <w:startOverride w:val="1"/>
     </w:lvlOverride>
   </w:num>
-  <w:num w:numId="23" w16cid:durableId="2031179976">
+  <w:num w:numId="23">
     <w:abstractNumId w:val="5"/>
   </w:num>
-  <w:num w:numId="24" w16cid:durableId="1555308142">
+  <w:num w:numId="24">
     <w:abstractNumId w:val="11"/>
     <w:lvlOverride w:ilvl="0">
       <w:startOverride w:val="1"/>
@@ -7170,68 +7508,68 @@
       <w:startOverride w:val="1"/>
     </w:lvlOverride>
   </w:num>
-  <w:num w:numId="25" w16cid:durableId="696076994">
+  <w:num w:numId="25">
     <w:abstractNumId w:val="35"/>
   </w:num>
-  <w:num w:numId="26" w16cid:durableId="38482860">
+  <w:num w:numId="26">
     <w:abstractNumId w:val="7"/>
   </w:num>
-  <w:num w:numId="27" w16cid:durableId="1716391035">
+  <w:num w:numId="27">
     <w:abstractNumId w:val="15"/>
   </w:num>
-  <w:num w:numId="28" w16cid:durableId="1791362496">
+  <w:num w:numId="28">
     <w:abstractNumId w:val="3"/>
   </w:num>
-  <w:num w:numId="29" w16cid:durableId="1725367282">
+  <w:num w:numId="29">
     <w:abstractNumId w:val="28"/>
   </w:num>
-  <w:num w:numId="30" w16cid:durableId="1446273965">
+  <w:num w:numId="30">
     <w:abstractNumId w:val="34"/>
   </w:num>
-  <w:num w:numId="31" w16cid:durableId="160825390">
+  <w:num w:numId="31">
     <w:abstractNumId w:val="14"/>
   </w:num>
-  <w:num w:numId="32" w16cid:durableId="255525300">
+  <w:num w:numId="32">
     <w:abstractNumId w:val="6"/>
   </w:num>
-  <w:num w:numId="33" w16cid:durableId="1729330780">
+  <w:num w:numId="33">
     <w:abstractNumId w:val="10"/>
   </w:num>
-  <w:num w:numId="34" w16cid:durableId="467406270">
+  <w:num w:numId="34">
     <w:abstractNumId w:val="22"/>
   </w:num>
-  <w:num w:numId="35" w16cid:durableId="1877548231">
+  <w:num w:numId="35">
     <w:abstractNumId w:val="12"/>
   </w:num>
-  <w:num w:numId="36" w16cid:durableId="687486563">
+  <w:num w:numId="36">
     <w:abstractNumId w:val="38"/>
   </w:num>
-  <w:num w:numId="37" w16cid:durableId="1313145404">
+  <w:num w:numId="37">
     <w:abstractNumId w:val="31"/>
   </w:num>
-  <w:num w:numId="38" w16cid:durableId="832378706">
+  <w:num w:numId="38">
     <w:abstractNumId w:val="30"/>
   </w:num>
-  <w:num w:numId="39" w16cid:durableId="1770655373">
+  <w:num w:numId="39">
     <w:abstractNumId w:val="29"/>
   </w:num>
-  <w:num w:numId="40" w16cid:durableId="845023929">
+  <w:num w:numId="40">
     <w:abstractNumId w:val="1"/>
   </w:num>
-  <w:num w:numId="41" w16cid:durableId="163202214">
+  <w:num w:numId="41">
     <w:abstractNumId w:val="20"/>
   </w:num>
-  <w:num w:numId="42" w16cid:durableId="216823617">
+  <w:num w:numId="42">
     <w:abstractNumId w:val="13"/>
   </w:num>
-  <w:num w:numId="43" w16cid:durableId="187258342">
+  <w:num w:numId="43">
     <w:abstractNumId w:val="36"/>
   </w:num>
 </w:numbering>
 </file>
 
 <file path=word/styles.xml><?xml version="1.0" encoding="utf-8"?>
-<w:styles xmlns:mc="http://schemas.openxmlformats.org/markup-compatibility/2006" xmlns:r="http://schemas.openxmlformats.org/officeDocument/2006/relationships" xmlns:w="http://schemas.openxmlformats.org/wordprocessingml/2006/main" xmlns:w14="http://schemas.microsoft.com/office/word/2010/wordml" xmlns:w15="http://schemas.microsoft.com/office/word/2012/wordml" xmlns:w16cex="http://schemas.microsoft.com/office/word/2018/wordml/cex" xmlns:w16cid="http://schemas.microsoft.com/office/word/2016/wordml/cid" xmlns:w16="http://schemas.microsoft.com/office/word/2018/wordml" xmlns:w16sdtdh="http://schemas.microsoft.com/office/word/2020/wordml/sdtdatahash" xmlns:w16se="http://schemas.microsoft.com/office/word/2015/wordml/symex" mc:Ignorable="w14 w15 w16se w16cid w16 w16cex w16sdtdh">
+<w:styles xmlns:mc="http://schemas.openxmlformats.org/markup-compatibility/2006" xmlns:r="http://schemas.openxmlformats.org/officeDocument/2006/relationships" xmlns:w="http://schemas.openxmlformats.org/wordprocessingml/2006/main" xmlns:w14="http://schemas.microsoft.com/office/word/2010/wordml" xmlns:w15="http://schemas.microsoft.com/office/word/2012/wordml" xmlns:w16se="http://schemas.microsoft.com/office/word/2015/wordml/symex" mc:Ignorable="w14 w15 w16se">
   <w:docDefaults>
     <w:rPrDefault>
       <w:rPr>
@@ -7241,7 +7579,7 @@
     </w:rPrDefault>
     <w:pPrDefault/>
   </w:docDefaults>
-  <w:latentStyles w:defLockedState="0" w:defUIPriority="99" w:defSemiHidden="0" w:defUnhideWhenUsed="0" w:defQFormat="0" w:count="376">
+  <w:latentStyles w:defLockedState="0" w:defUIPriority="99" w:defSemiHidden="0" w:defUnhideWhenUsed="0" w:defQFormat="0" w:count="371">
     <w:lsdException w:name="Normal" w:uiPriority="0" w:qFormat="1"/>
     <w:lsdException w:name="heading 1" w:uiPriority="9" w:qFormat="1"/>
     <w:lsdException w:name="heading 2" w:semiHidden="1" w:uiPriority="9" w:unhideWhenUsed="1" w:qFormat="1"/>
@@ -7613,11 +7951,6 @@
     <w:lsdException w:name="List Table 5 Dark Accent 6" w:uiPriority="50"/>
     <w:lsdException w:name="List Table 6 Colorful Accent 6" w:uiPriority="51"/>
     <w:lsdException w:name="List Table 7 Colorful Accent 6" w:uiPriority="52"/>
-    <w:lsdException w:name="Mention" w:semiHidden="1" w:unhideWhenUsed="1"/>
-    <w:lsdException w:name="Smart Hyperlink" w:semiHidden="1" w:unhideWhenUsed="1"/>
-    <w:lsdException w:name="Hashtag" w:semiHidden="1" w:unhideWhenUsed="1"/>
-    <w:lsdException w:name="Unresolved Mention" w:semiHidden="1" w:unhideWhenUsed="1"/>
-    <w:lsdException w:name="Smart Link" w:semiHidden="1" w:unhideWhenUsed="1"/>
   </w:latentStyles>
   <w:style w:type="paragraph" w:default="1" w:styleId="Normal">
     <w:name w:val="Normal"/>
@@ -8295,7 +8628,7 @@
       <w:lang w:val="en-US" w:eastAsia="en-US"/>
     </w:rPr>
   </w:style>
-  <w:style w:type="character" w:styleId="UnresolvedMention">
+  <w:style w:type="character" w:customStyle="1" w:styleId="UnresolvedMention">
     <w:name w:val="Unresolved Mention"/>
     <w:basedOn w:val="DefaultParagraphFont"/>
     <w:uiPriority w:val="99"/>
@@ -8375,7 +8708,7 @@
               <a:cs typeface="+mn-cs"/>
             </a:defRPr>
           </a:pPr>
-          <a:endParaRPr lang="de-DE"/>
+          <a:endParaRPr lang="en-DE"/>
         </a:p>
       </c:txPr>
     </c:title>
@@ -10449,7 +10782,7 @@
                 <a:cs typeface="+mn-cs"/>
               </a:defRPr>
             </a:pPr>
-            <a:endParaRPr lang="de-DE"/>
+            <a:endParaRPr lang="en-DE"/>
           </a:p>
         </c:txPr>
         <c:crossAx val="760585456"/>
@@ -10539,7 +10872,7 @@
                   <a:cs typeface="+mn-cs"/>
                 </a:defRPr>
               </a:pPr>
-              <a:endParaRPr lang="de-DE"/>
+              <a:endParaRPr lang="en-DE"/>
             </a:p>
           </c:txPr>
         </c:title>
@@ -10571,7 +10904,7 @@
                 <a:cs typeface="+mn-cs"/>
               </a:defRPr>
             </a:pPr>
-            <a:endParaRPr lang="de-DE"/>
+            <a:endParaRPr lang="en-DE"/>
           </a:p>
         </c:txPr>
         <c:crossAx val="760584624"/>
@@ -10613,7 +10946,7 @@
               <a:cs typeface="+mn-cs"/>
             </a:defRPr>
           </a:pPr>
-          <a:endParaRPr lang="de-DE"/>
+          <a:endParaRPr lang="en-DE"/>
         </a:p>
       </c:txPr>
     </c:legend>
@@ -10643,7 +10976,7 @@
       <a:pPr>
         <a:defRPr/>
       </a:pPr>
-      <a:endParaRPr lang="de-DE"/>
+      <a:endParaRPr lang="en-DE"/>
     </a:p>
   </c:txPr>
   <c:externalData r:id="rId3">
@@ -10717,7 +11050,7 @@
               <a:cs typeface="+mn-cs"/>
             </a:defRPr>
           </a:pPr>
-          <a:endParaRPr lang="de-DE"/>
+          <a:endParaRPr lang="en-DE"/>
         </a:p>
       </c:txPr>
     </c:title>
@@ -11355,7 +11688,7 @@
                   <a:cs typeface="+mn-cs"/>
                 </a:defRPr>
               </a:pPr>
-              <a:endParaRPr lang="de-DE"/>
+              <a:endParaRPr lang="en-DE"/>
             </a:p>
           </c:txPr>
         </c:title>
@@ -11393,7 +11726,7 @@
                 <a:cs typeface="+mn-cs"/>
               </a:defRPr>
             </a:pPr>
-            <a:endParaRPr lang="de-DE"/>
+            <a:endParaRPr lang="en-DE"/>
           </a:p>
         </c:txPr>
         <c:crossAx val="1343654544"/>
@@ -11475,7 +11808,7 @@
                   <a:cs typeface="+mn-cs"/>
                 </a:defRPr>
               </a:pPr>
-              <a:endParaRPr lang="de-DE"/>
+              <a:endParaRPr lang="en-DE"/>
             </a:p>
           </c:txPr>
         </c:title>
@@ -11507,7 +11840,7 @@
                 <a:cs typeface="+mn-cs"/>
               </a:defRPr>
             </a:pPr>
-            <a:endParaRPr lang="de-DE"/>
+            <a:endParaRPr lang="en-DE"/>
           </a:p>
         </c:txPr>
         <c:crossAx val="1343668688"/>
@@ -11549,7 +11882,7 @@
               <a:cs typeface="+mn-cs"/>
             </a:defRPr>
           </a:pPr>
-          <a:endParaRPr lang="de-DE"/>
+          <a:endParaRPr lang="en-DE"/>
         </a:p>
       </c:txPr>
     </c:legend>
@@ -11579,7 +11912,7 @@
       <a:pPr>
         <a:defRPr/>
       </a:pPr>
-      <a:endParaRPr lang="de-DE"/>
+      <a:endParaRPr lang="en-DE"/>
     </a:p>
   </c:txPr>
   <c:externalData r:id="rId3">
@@ -12990,7 +13323,7 @@
 </file>
 
 <file path=customXml/itemProps1.xml><?xml version="1.0" encoding="utf-8"?>
-<ds:datastoreItem xmlns:ds="http://schemas.openxmlformats.org/officeDocument/2006/customXml" ds:itemID="{58ED994B-A1A9-4AB5-83EF-913000615D29}">
+<ds:datastoreItem xmlns:ds="http://schemas.openxmlformats.org/officeDocument/2006/customXml" ds:itemID="{3F397CA2-2216-45AF-8C48-3629FDC283EF}">
   <ds:schemaRefs>
     <ds:schemaRef ds:uri="http://schemas.openxmlformats.org/officeDocument/2006/bibliography"/>
   </ds:schemaRefs>

</xml_diff>